<commit_message>
dynamic nature of circle
</commit_message>
<xml_diff>
--- a/Objects in JavaScript.docx
+++ b/Objects in JavaScript.docx
@@ -717,13 +717,6 @@
         </w:rPr>
         <w:t>//  method</w:t>
       </w:r>
-    </w:p>
-    <w:p>
-      <w:pPr>
-        <w:rPr>
-          <w:b/>
-        </w:rPr>
-      </w:pPr>
     </w:p>
     <w:p>
       <w:pPr>
@@ -813,7 +806,765 @@
         <w:t>If we have complex logic, and we have to create multiple objects again and again that have the same logic, we can write the logic once in a function and use that function as a factory to create our objects. It’s the same as a real-world factory producing products.</w:t>
       </w:r>
     </w:p>
-    <w:p/>
+    <w:p>
+      <w:pPr>
+        <w:shd w:val="clear" w:color="auto" w:fill="1F1F1F"/>
+        <w:spacing w:after="0" w:line="285" w:lineRule="atLeast"/>
+        <w:rPr>
+          <w:rFonts w:ascii="Consolas" w:eastAsia="Times New Roman" w:hAnsi="Consolas" w:cs="Times New Roman"/>
+          <w:color w:val="CCCCCC"/>
+          <w:sz w:val="21"/>
+          <w:szCs w:val="21"/>
+        </w:rPr>
+      </w:pPr>
+      <w:r>
+        <w:rPr>
+          <w:rFonts w:ascii="Consolas" w:eastAsia="Times New Roman" w:hAnsi="Consolas" w:cs="Times New Roman"/>
+          <w:color w:val="569CD6"/>
+          <w:sz w:val="21"/>
+          <w:szCs w:val="21"/>
+        </w:rPr>
+        <w:t>function</w:t>
+      </w:r>
+      <w:r>
+        <w:rPr>
+          <w:rFonts w:ascii="Consolas" w:eastAsia="Times New Roman" w:hAnsi="Consolas" w:cs="Times New Roman"/>
+          <w:color w:val="CCCCCC"/>
+          <w:sz w:val="21"/>
+          <w:szCs w:val="21"/>
+        </w:rPr>
+        <w:t xml:space="preserve"> </w:t>
+      </w:r>
+      <w:proofErr w:type="spellStart"/>
+      <w:r>
+        <w:rPr>
+          <w:rFonts w:ascii="Consolas" w:eastAsia="Times New Roman" w:hAnsi="Consolas" w:cs="Times New Roman"/>
+          <w:color w:val="DCDCAA"/>
+          <w:sz w:val="21"/>
+          <w:szCs w:val="21"/>
+        </w:rPr>
+        <w:t>creteCircle</w:t>
+      </w:r>
+      <w:proofErr w:type="spellEnd"/>
+      <w:r>
+        <w:rPr>
+          <w:rFonts w:ascii="Consolas" w:eastAsia="Times New Roman" w:hAnsi="Consolas" w:cs="Times New Roman"/>
+          <w:color w:val="CCCCCC"/>
+          <w:sz w:val="21"/>
+          <w:szCs w:val="21"/>
+        </w:rPr>
+        <w:t xml:space="preserve"> (</w:t>
+      </w:r>
+      <w:r>
+        <w:rPr>
+          <w:rFonts w:ascii="Consolas" w:eastAsia="Times New Roman" w:hAnsi="Consolas" w:cs="Times New Roman"/>
+          <w:color w:val="9CDCFE"/>
+          <w:sz w:val="21"/>
+          <w:szCs w:val="21"/>
+        </w:rPr>
+        <w:t>radius</w:t>
+      </w:r>
+      <w:r>
+        <w:rPr>
+          <w:rFonts w:ascii="Consolas" w:eastAsia="Times New Roman" w:hAnsi="Consolas" w:cs="Times New Roman"/>
+          <w:color w:val="CCCCCC"/>
+          <w:sz w:val="21"/>
+          <w:szCs w:val="21"/>
+        </w:rPr>
+        <w:t>) {</w:t>
+      </w:r>
+    </w:p>
+    <w:p>
+      <w:pPr>
+        <w:shd w:val="clear" w:color="auto" w:fill="1F1F1F"/>
+        <w:spacing w:after="0" w:line="285" w:lineRule="atLeast"/>
+        <w:rPr>
+          <w:rFonts w:ascii="Consolas" w:eastAsia="Times New Roman" w:hAnsi="Consolas" w:cs="Times New Roman"/>
+          <w:color w:val="CCCCCC"/>
+          <w:sz w:val="21"/>
+          <w:szCs w:val="21"/>
+        </w:rPr>
+      </w:pPr>
+      <w:r>
+        <w:rPr>
+          <w:rFonts w:ascii="Consolas" w:eastAsia="Times New Roman" w:hAnsi="Consolas" w:cs="Times New Roman"/>
+          <w:color w:val="CCCCCC"/>
+          <w:sz w:val="21"/>
+          <w:szCs w:val="21"/>
+        </w:rPr>
+        <w:t>   </w:t>
+      </w:r>
+      <w:r>
+        <w:rPr>
+          <w:rFonts w:ascii="Consolas" w:eastAsia="Times New Roman" w:hAnsi="Consolas" w:cs="Times New Roman"/>
+          <w:color w:val="C586C0"/>
+          <w:sz w:val="21"/>
+          <w:szCs w:val="21"/>
+        </w:rPr>
+        <w:t>return</w:t>
+      </w:r>
+      <w:r>
+        <w:rPr>
+          <w:rFonts w:ascii="Consolas" w:eastAsia="Times New Roman" w:hAnsi="Consolas" w:cs="Times New Roman"/>
+          <w:color w:val="CCCCCC"/>
+          <w:sz w:val="21"/>
+          <w:szCs w:val="21"/>
+        </w:rPr>
+        <w:t xml:space="preserve"> {</w:t>
+      </w:r>
+    </w:p>
+    <w:p>
+      <w:pPr>
+        <w:shd w:val="clear" w:color="auto" w:fill="1F1F1F"/>
+        <w:spacing w:after="0" w:line="285" w:lineRule="atLeast"/>
+        <w:rPr>
+          <w:rFonts w:ascii="Consolas" w:eastAsia="Times New Roman" w:hAnsi="Consolas" w:cs="Times New Roman"/>
+          <w:color w:val="CCCCCC"/>
+          <w:sz w:val="21"/>
+          <w:szCs w:val="21"/>
+        </w:rPr>
+      </w:pPr>
+      <w:r>
+        <w:rPr>
+          <w:rFonts w:ascii="Consolas" w:eastAsia="Times New Roman" w:hAnsi="Consolas" w:cs="Times New Roman"/>
+          <w:color w:val="CCCCCC"/>
+          <w:sz w:val="21"/>
+          <w:szCs w:val="21"/>
+        </w:rPr>
+        <w:t xml:space="preserve">    </w:t>
+      </w:r>
+      <w:r>
+        <w:rPr>
+          <w:rFonts w:ascii="Consolas" w:eastAsia="Times New Roman" w:hAnsi="Consolas" w:cs="Times New Roman"/>
+          <w:color w:val="9CDCFE"/>
+          <w:sz w:val="21"/>
+          <w:szCs w:val="21"/>
+        </w:rPr>
+        <w:t>radius</w:t>
+      </w:r>
+      <w:r>
+        <w:rPr>
+          <w:rFonts w:ascii="Consolas" w:eastAsia="Times New Roman" w:hAnsi="Consolas" w:cs="Times New Roman"/>
+          <w:color w:val="CCCCCC"/>
+          <w:sz w:val="21"/>
+          <w:szCs w:val="21"/>
+        </w:rPr>
+        <w:t>,</w:t>
+      </w:r>
+    </w:p>
+    <w:p>
+      <w:pPr>
+        <w:shd w:val="clear" w:color="auto" w:fill="1F1F1F"/>
+        <w:spacing w:after="0" w:line="285" w:lineRule="atLeast"/>
+        <w:rPr>
+          <w:rFonts w:ascii="Consolas" w:eastAsia="Times New Roman" w:hAnsi="Consolas" w:cs="Times New Roman"/>
+          <w:color w:val="CCCCCC"/>
+          <w:sz w:val="21"/>
+          <w:szCs w:val="21"/>
+        </w:rPr>
+      </w:pPr>
+      <w:r>
+        <w:rPr>
+          <w:rFonts w:ascii="Consolas" w:eastAsia="Times New Roman" w:hAnsi="Consolas" w:cs="Times New Roman"/>
+          <w:color w:val="CCCCCC"/>
+          <w:sz w:val="21"/>
+          <w:szCs w:val="21"/>
+        </w:rPr>
+        <w:t xml:space="preserve">    </w:t>
+      </w:r>
+      <w:r>
+        <w:rPr>
+          <w:rFonts w:ascii="Consolas" w:eastAsia="Times New Roman" w:hAnsi="Consolas" w:cs="Times New Roman"/>
+          <w:color w:val="DCDCAA"/>
+          <w:sz w:val="21"/>
+          <w:szCs w:val="21"/>
+        </w:rPr>
+        <w:t>draw</w:t>
+      </w:r>
+      <w:r>
+        <w:rPr>
+          <w:rFonts w:ascii="Consolas" w:eastAsia="Times New Roman" w:hAnsi="Consolas" w:cs="Times New Roman"/>
+          <w:color w:val="CCCCCC"/>
+          <w:sz w:val="21"/>
+          <w:szCs w:val="21"/>
+        </w:rPr>
+        <w:t xml:space="preserve"> </w:t>
+      </w:r>
+      <w:proofErr w:type="gramStart"/>
+      <w:r>
+        <w:rPr>
+          <w:rFonts w:ascii="Consolas" w:eastAsia="Times New Roman" w:hAnsi="Consolas" w:cs="Times New Roman"/>
+          <w:color w:val="CCCCCC"/>
+          <w:sz w:val="21"/>
+          <w:szCs w:val="21"/>
+        </w:rPr>
+        <w:t>(){</w:t>
+      </w:r>
+      <w:proofErr w:type="gramEnd"/>
+    </w:p>
+    <w:p>
+      <w:pPr>
+        <w:shd w:val="clear" w:color="auto" w:fill="1F1F1F"/>
+        <w:spacing w:after="0" w:line="285" w:lineRule="atLeast"/>
+        <w:rPr>
+          <w:rFonts w:ascii="Consolas" w:eastAsia="Times New Roman" w:hAnsi="Consolas" w:cs="Times New Roman"/>
+          <w:color w:val="CCCCCC"/>
+          <w:sz w:val="21"/>
+          <w:szCs w:val="21"/>
+        </w:rPr>
+      </w:pPr>
+      <w:r>
+        <w:rPr>
+          <w:rFonts w:ascii="Consolas" w:eastAsia="Times New Roman" w:hAnsi="Consolas" w:cs="Times New Roman"/>
+          <w:color w:val="CCCCCC"/>
+          <w:sz w:val="21"/>
+          <w:szCs w:val="21"/>
+        </w:rPr>
+        <w:t xml:space="preserve">        </w:t>
+      </w:r>
+      <w:r>
+        <w:rPr>
+          <w:rFonts w:ascii="Consolas" w:eastAsia="Times New Roman" w:hAnsi="Consolas" w:cs="Times New Roman"/>
+          <w:color w:val="9CDCFE"/>
+          <w:sz w:val="21"/>
+          <w:szCs w:val="21"/>
+        </w:rPr>
+        <w:t>console</w:t>
+      </w:r>
+      <w:r>
+        <w:rPr>
+          <w:rFonts w:ascii="Consolas" w:eastAsia="Times New Roman" w:hAnsi="Consolas" w:cs="Times New Roman"/>
+          <w:color w:val="CCCCCC"/>
+          <w:sz w:val="21"/>
+          <w:szCs w:val="21"/>
+        </w:rPr>
+        <w:t>.</w:t>
+      </w:r>
+      <w:r>
+        <w:rPr>
+          <w:rFonts w:ascii="Consolas" w:eastAsia="Times New Roman" w:hAnsi="Consolas" w:cs="Times New Roman"/>
+          <w:color w:val="DCDCAA"/>
+          <w:sz w:val="21"/>
+          <w:szCs w:val="21"/>
+        </w:rPr>
+        <w:t>log</w:t>
+      </w:r>
+      <w:r>
+        <w:rPr>
+          <w:rFonts w:ascii="Consolas" w:eastAsia="Times New Roman" w:hAnsi="Consolas" w:cs="Times New Roman"/>
+          <w:color w:val="CCCCCC"/>
+          <w:sz w:val="21"/>
+          <w:szCs w:val="21"/>
+        </w:rPr>
+        <w:t>(</w:t>
+      </w:r>
+      <w:r>
+        <w:rPr>
+          <w:rFonts w:ascii="Consolas" w:eastAsia="Times New Roman" w:hAnsi="Consolas" w:cs="Times New Roman"/>
+          <w:color w:val="CE9178"/>
+          <w:sz w:val="21"/>
+          <w:szCs w:val="21"/>
+        </w:rPr>
+        <w:t>'draw'</w:t>
+      </w:r>
+      <w:r>
+        <w:rPr>
+          <w:rFonts w:ascii="Consolas" w:eastAsia="Times New Roman" w:hAnsi="Consolas" w:cs="Times New Roman"/>
+          <w:color w:val="CCCCCC"/>
+          <w:sz w:val="21"/>
+          <w:szCs w:val="21"/>
+        </w:rPr>
+        <w:t>);</w:t>
+      </w:r>
+    </w:p>
+    <w:p>
+      <w:pPr>
+        <w:shd w:val="clear" w:color="auto" w:fill="1F1F1F"/>
+        <w:spacing w:after="0" w:line="285" w:lineRule="atLeast"/>
+        <w:rPr>
+          <w:rFonts w:ascii="Consolas" w:eastAsia="Times New Roman" w:hAnsi="Consolas" w:cs="Times New Roman"/>
+          <w:color w:val="CCCCCC"/>
+          <w:sz w:val="21"/>
+          <w:szCs w:val="21"/>
+        </w:rPr>
+      </w:pPr>
+      <w:r>
+        <w:rPr>
+          <w:rFonts w:ascii="Consolas" w:eastAsia="Times New Roman" w:hAnsi="Consolas" w:cs="Times New Roman"/>
+          <w:color w:val="CCCCCC"/>
+          <w:sz w:val="21"/>
+          <w:szCs w:val="21"/>
+        </w:rPr>
+        <w:t>       }</w:t>
+      </w:r>
+    </w:p>
+    <w:p>
+      <w:pPr>
+        <w:shd w:val="clear" w:color="auto" w:fill="1F1F1F"/>
+        <w:spacing w:after="0" w:line="285" w:lineRule="atLeast"/>
+        <w:rPr>
+          <w:rFonts w:ascii="Consolas" w:eastAsia="Times New Roman" w:hAnsi="Consolas" w:cs="Times New Roman"/>
+          <w:color w:val="CCCCCC"/>
+          <w:sz w:val="21"/>
+          <w:szCs w:val="21"/>
+        </w:rPr>
+      </w:pPr>
+      <w:r>
+        <w:rPr>
+          <w:rFonts w:ascii="Consolas" w:eastAsia="Times New Roman" w:hAnsi="Consolas" w:cs="Times New Roman"/>
+          <w:color w:val="CCCCCC"/>
+          <w:sz w:val="21"/>
+          <w:szCs w:val="21"/>
+        </w:rPr>
+        <w:t>   };</w:t>
+      </w:r>
+    </w:p>
+    <w:p>
+      <w:pPr>
+        <w:shd w:val="clear" w:color="auto" w:fill="1F1F1F"/>
+        <w:spacing w:after="0" w:line="285" w:lineRule="atLeast"/>
+        <w:rPr>
+          <w:rFonts w:ascii="Consolas" w:eastAsia="Times New Roman" w:hAnsi="Consolas" w:cs="Times New Roman"/>
+          <w:color w:val="CCCCCC"/>
+          <w:sz w:val="21"/>
+          <w:szCs w:val="21"/>
+        </w:rPr>
+      </w:pPr>
+      <w:r>
+        <w:rPr>
+          <w:rFonts w:ascii="Consolas" w:eastAsia="Times New Roman" w:hAnsi="Consolas" w:cs="Times New Roman"/>
+          <w:color w:val="CCCCCC"/>
+          <w:sz w:val="21"/>
+          <w:szCs w:val="21"/>
+        </w:rPr>
+        <w:t xml:space="preserve">    </w:t>
+      </w:r>
+    </w:p>
+    <w:p>
+      <w:pPr>
+        <w:shd w:val="clear" w:color="auto" w:fill="1F1F1F"/>
+        <w:spacing w:after="0" w:line="285" w:lineRule="atLeast"/>
+        <w:rPr>
+          <w:rFonts w:ascii="Consolas" w:eastAsia="Times New Roman" w:hAnsi="Consolas" w:cs="Times New Roman"/>
+          <w:color w:val="CCCCCC"/>
+          <w:sz w:val="21"/>
+          <w:szCs w:val="21"/>
+        </w:rPr>
+      </w:pPr>
+      <w:r>
+        <w:rPr>
+          <w:rFonts w:ascii="Consolas" w:eastAsia="Times New Roman" w:hAnsi="Consolas" w:cs="Times New Roman"/>
+          <w:color w:val="CCCCCC"/>
+          <w:sz w:val="21"/>
+          <w:szCs w:val="21"/>
+        </w:rPr>
+        <w:t>};</w:t>
+      </w:r>
+    </w:p>
+    <w:p>
+      <w:pPr>
+        <w:shd w:val="clear" w:color="auto" w:fill="1F1F1F"/>
+        <w:spacing w:after="0" w:line="285" w:lineRule="atLeast"/>
+        <w:rPr>
+          <w:rFonts w:ascii="Consolas" w:eastAsia="Times New Roman" w:hAnsi="Consolas" w:cs="Times New Roman"/>
+          <w:color w:val="CCCCCC"/>
+          <w:sz w:val="21"/>
+          <w:szCs w:val="21"/>
+        </w:rPr>
+      </w:pPr>
+    </w:p>
+    <w:p>
+      <w:pPr>
+        <w:shd w:val="clear" w:color="auto" w:fill="1F1F1F"/>
+        <w:spacing w:after="0" w:line="285" w:lineRule="atLeast"/>
+        <w:rPr>
+          <w:rFonts w:ascii="Consolas" w:eastAsia="Times New Roman" w:hAnsi="Consolas" w:cs="Times New Roman"/>
+          <w:color w:val="CCCCCC"/>
+          <w:sz w:val="21"/>
+          <w:szCs w:val="21"/>
+        </w:rPr>
+      </w:pPr>
+      <w:r>
+        <w:rPr>
+          <w:rFonts w:ascii="Consolas" w:eastAsia="Times New Roman" w:hAnsi="Consolas" w:cs="Times New Roman"/>
+          <w:color w:val="CCCCCC"/>
+          <w:sz w:val="21"/>
+          <w:szCs w:val="21"/>
+        </w:rPr>
+        <w:t> </w:t>
+      </w:r>
+      <w:proofErr w:type="spellStart"/>
+      <w:r>
+        <w:rPr>
+          <w:rFonts w:ascii="Consolas" w:eastAsia="Times New Roman" w:hAnsi="Consolas" w:cs="Times New Roman"/>
+          <w:color w:val="569CD6"/>
+          <w:sz w:val="21"/>
+          <w:szCs w:val="21"/>
+        </w:rPr>
+        <w:t>const</w:t>
+      </w:r>
+      <w:proofErr w:type="spellEnd"/>
+      <w:r>
+        <w:rPr>
+          <w:rFonts w:ascii="Consolas" w:eastAsia="Times New Roman" w:hAnsi="Consolas" w:cs="Times New Roman"/>
+          <w:color w:val="CCCCCC"/>
+          <w:sz w:val="21"/>
+          <w:szCs w:val="21"/>
+        </w:rPr>
+        <w:t xml:space="preserve"> </w:t>
+      </w:r>
+      <w:r>
+        <w:rPr>
+          <w:rFonts w:ascii="Consolas" w:eastAsia="Times New Roman" w:hAnsi="Consolas" w:cs="Times New Roman"/>
+          <w:color w:val="4FC1FF"/>
+          <w:sz w:val="21"/>
+          <w:szCs w:val="21"/>
+        </w:rPr>
+        <w:t>circle1</w:t>
+      </w:r>
+      <w:r>
+        <w:rPr>
+          <w:rFonts w:ascii="Consolas" w:eastAsia="Times New Roman" w:hAnsi="Consolas" w:cs="Times New Roman"/>
+          <w:color w:val="CCCCCC"/>
+          <w:sz w:val="21"/>
+          <w:szCs w:val="21"/>
+        </w:rPr>
+        <w:t xml:space="preserve"> </w:t>
+      </w:r>
+      <w:r>
+        <w:rPr>
+          <w:rFonts w:ascii="Consolas" w:eastAsia="Times New Roman" w:hAnsi="Consolas" w:cs="Times New Roman"/>
+          <w:color w:val="D4D4D4"/>
+          <w:sz w:val="21"/>
+          <w:szCs w:val="21"/>
+        </w:rPr>
+        <w:t>=</w:t>
+      </w:r>
+      <w:r>
+        <w:rPr>
+          <w:rFonts w:ascii="Consolas" w:eastAsia="Times New Roman" w:hAnsi="Consolas" w:cs="Times New Roman"/>
+          <w:color w:val="CCCCCC"/>
+          <w:sz w:val="21"/>
+          <w:szCs w:val="21"/>
+        </w:rPr>
+        <w:t xml:space="preserve"> </w:t>
+      </w:r>
+      <w:proofErr w:type="spellStart"/>
+      <w:r>
+        <w:rPr>
+          <w:rFonts w:ascii="Consolas" w:eastAsia="Times New Roman" w:hAnsi="Consolas" w:cs="Times New Roman"/>
+          <w:color w:val="DCDCAA"/>
+          <w:sz w:val="21"/>
+          <w:szCs w:val="21"/>
+        </w:rPr>
+        <w:t>creteCircle</w:t>
+      </w:r>
+      <w:proofErr w:type="spellEnd"/>
+      <w:r>
+        <w:rPr>
+          <w:rFonts w:ascii="Consolas" w:eastAsia="Times New Roman" w:hAnsi="Consolas" w:cs="Times New Roman"/>
+          <w:color w:val="CCCCCC"/>
+          <w:sz w:val="21"/>
+          <w:szCs w:val="21"/>
+        </w:rPr>
+        <w:t xml:space="preserve"> (</w:t>
+      </w:r>
+      <w:r>
+        <w:rPr>
+          <w:rFonts w:ascii="Consolas" w:eastAsia="Times New Roman" w:hAnsi="Consolas" w:cs="Times New Roman"/>
+          <w:color w:val="B5CEA8"/>
+          <w:sz w:val="21"/>
+          <w:szCs w:val="21"/>
+        </w:rPr>
+        <w:t>1</w:t>
+      </w:r>
+      <w:r>
+        <w:rPr>
+          <w:rFonts w:ascii="Consolas" w:eastAsia="Times New Roman" w:hAnsi="Consolas" w:cs="Times New Roman"/>
+          <w:color w:val="CCCCCC"/>
+          <w:sz w:val="21"/>
+          <w:szCs w:val="21"/>
+        </w:rPr>
+        <w:t>);</w:t>
+      </w:r>
+    </w:p>
+    <w:p>
+      <w:pPr>
+        <w:shd w:val="clear" w:color="auto" w:fill="1F1F1F"/>
+        <w:spacing w:after="0" w:line="285" w:lineRule="atLeast"/>
+        <w:rPr>
+          <w:rFonts w:ascii="Consolas" w:eastAsia="Times New Roman" w:hAnsi="Consolas" w:cs="Times New Roman"/>
+          <w:color w:val="CCCCCC"/>
+          <w:sz w:val="21"/>
+          <w:szCs w:val="21"/>
+        </w:rPr>
+      </w:pPr>
+      <w:r>
+        <w:rPr>
+          <w:rFonts w:ascii="Consolas" w:eastAsia="Times New Roman" w:hAnsi="Consolas" w:cs="Times New Roman"/>
+          <w:color w:val="CCCCCC"/>
+          <w:sz w:val="21"/>
+          <w:szCs w:val="21"/>
+        </w:rPr>
+        <w:t> </w:t>
+      </w:r>
+      <w:r>
+        <w:rPr>
+          <w:rFonts w:ascii="Consolas" w:eastAsia="Times New Roman" w:hAnsi="Consolas" w:cs="Times New Roman"/>
+          <w:color w:val="9CDCFE"/>
+          <w:sz w:val="21"/>
+          <w:szCs w:val="21"/>
+        </w:rPr>
+        <w:t>console</w:t>
+      </w:r>
+      <w:r>
+        <w:rPr>
+          <w:rFonts w:ascii="Consolas" w:eastAsia="Times New Roman" w:hAnsi="Consolas" w:cs="Times New Roman"/>
+          <w:color w:val="CCCCCC"/>
+          <w:sz w:val="21"/>
+          <w:szCs w:val="21"/>
+        </w:rPr>
+        <w:t>.</w:t>
+      </w:r>
+      <w:r>
+        <w:rPr>
+          <w:rFonts w:ascii="Consolas" w:eastAsia="Times New Roman" w:hAnsi="Consolas" w:cs="Times New Roman"/>
+          <w:color w:val="DCDCAA"/>
+          <w:sz w:val="21"/>
+          <w:szCs w:val="21"/>
+        </w:rPr>
+        <w:t>log</w:t>
+      </w:r>
+      <w:r>
+        <w:rPr>
+          <w:rFonts w:ascii="Consolas" w:eastAsia="Times New Roman" w:hAnsi="Consolas" w:cs="Times New Roman"/>
+          <w:color w:val="CCCCCC"/>
+          <w:sz w:val="21"/>
+          <w:szCs w:val="21"/>
+        </w:rPr>
+        <w:t>(</w:t>
+      </w:r>
+      <w:r>
+        <w:rPr>
+          <w:rFonts w:ascii="Consolas" w:eastAsia="Times New Roman" w:hAnsi="Consolas" w:cs="Times New Roman"/>
+          <w:color w:val="4FC1FF"/>
+          <w:sz w:val="21"/>
+          <w:szCs w:val="21"/>
+        </w:rPr>
+        <w:t>circle1</w:t>
+      </w:r>
+      <w:r>
+        <w:rPr>
+          <w:rFonts w:ascii="Consolas" w:eastAsia="Times New Roman" w:hAnsi="Consolas" w:cs="Times New Roman"/>
+          <w:color w:val="CCCCCC"/>
+          <w:sz w:val="21"/>
+          <w:szCs w:val="21"/>
+        </w:rPr>
+        <w:t>);</w:t>
+      </w:r>
+    </w:p>
+    <w:p>
+      <w:pPr>
+        <w:shd w:val="clear" w:color="auto" w:fill="1F1F1F"/>
+        <w:spacing w:after="0" w:line="285" w:lineRule="atLeast"/>
+        <w:rPr>
+          <w:rFonts w:ascii="Consolas" w:eastAsia="Times New Roman" w:hAnsi="Consolas" w:cs="Times New Roman"/>
+          <w:color w:val="CCCCCC"/>
+          <w:sz w:val="21"/>
+          <w:szCs w:val="21"/>
+        </w:rPr>
+      </w:pPr>
+    </w:p>
+    <w:p>
+      <w:pPr>
+        <w:shd w:val="clear" w:color="auto" w:fill="1F1F1F"/>
+        <w:spacing w:after="0" w:line="285" w:lineRule="atLeast"/>
+        <w:rPr>
+          <w:rFonts w:ascii="Consolas" w:eastAsia="Times New Roman" w:hAnsi="Consolas" w:cs="Times New Roman"/>
+          <w:color w:val="CCCCCC"/>
+          <w:sz w:val="21"/>
+          <w:szCs w:val="21"/>
+        </w:rPr>
+      </w:pPr>
+      <w:r>
+        <w:rPr>
+          <w:rFonts w:ascii="Consolas" w:eastAsia="Times New Roman" w:hAnsi="Consolas" w:cs="Times New Roman"/>
+          <w:color w:val="CCCCCC"/>
+          <w:sz w:val="21"/>
+          <w:szCs w:val="21"/>
+        </w:rPr>
+        <w:t> </w:t>
+      </w:r>
+      <w:proofErr w:type="spellStart"/>
+      <w:r>
+        <w:rPr>
+          <w:rFonts w:ascii="Consolas" w:eastAsia="Times New Roman" w:hAnsi="Consolas" w:cs="Times New Roman"/>
+          <w:color w:val="569CD6"/>
+          <w:sz w:val="21"/>
+          <w:szCs w:val="21"/>
+        </w:rPr>
+        <w:t>const</w:t>
+      </w:r>
+      <w:proofErr w:type="spellEnd"/>
+      <w:r>
+        <w:rPr>
+          <w:rFonts w:ascii="Consolas" w:eastAsia="Times New Roman" w:hAnsi="Consolas" w:cs="Times New Roman"/>
+          <w:color w:val="CCCCCC"/>
+          <w:sz w:val="21"/>
+          <w:szCs w:val="21"/>
+        </w:rPr>
+        <w:t xml:space="preserve"> </w:t>
+      </w:r>
+      <w:r>
+        <w:rPr>
+          <w:rFonts w:ascii="Consolas" w:eastAsia="Times New Roman" w:hAnsi="Consolas" w:cs="Times New Roman"/>
+          <w:color w:val="4FC1FF"/>
+          <w:sz w:val="21"/>
+          <w:szCs w:val="21"/>
+        </w:rPr>
+        <w:t>circle2</w:t>
+      </w:r>
+      <w:r>
+        <w:rPr>
+          <w:rFonts w:ascii="Consolas" w:eastAsia="Times New Roman" w:hAnsi="Consolas" w:cs="Times New Roman"/>
+          <w:color w:val="CCCCCC"/>
+          <w:sz w:val="21"/>
+          <w:szCs w:val="21"/>
+        </w:rPr>
+        <w:t xml:space="preserve"> </w:t>
+      </w:r>
+      <w:r>
+        <w:rPr>
+          <w:rFonts w:ascii="Consolas" w:eastAsia="Times New Roman" w:hAnsi="Consolas" w:cs="Times New Roman"/>
+          <w:color w:val="D4D4D4"/>
+          <w:sz w:val="21"/>
+          <w:szCs w:val="21"/>
+        </w:rPr>
+        <w:t>=</w:t>
+      </w:r>
+      <w:r>
+        <w:rPr>
+          <w:rFonts w:ascii="Consolas" w:eastAsia="Times New Roman" w:hAnsi="Consolas" w:cs="Times New Roman"/>
+          <w:color w:val="CCCCCC"/>
+          <w:sz w:val="21"/>
+          <w:szCs w:val="21"/>
+        </w:rPr>
+        <w:t xml:space="preserve"> </w:t>
+      </w:r>
+      <w:proofErr w:type="spellStart"/>
+      <w:r>
+        <w:rPr>
+          <w:rFonts w:ascii="Consolas" w:eastAsia="Times New Roman" w:hAnsi="Consolas" w:cs="Times New Roman"/>
+          <w:color w:val="DCDCAA"/>
+          <w:sz w:val="21"/>
+          <w:szCs w:val="21"/>
+        </w:rPr>
+        <w:t>creteCircle</w:t>
+      </w:r>
+      <w:proofErr w:type="spellEnd"/>
+      <w:r>
+        <w:rPr>
+          <w:rFonts w:ascii="Consolas" w:eastAsia="Times New Roman" w:hAnsi="Consolas" w:cs="Times New Roman"/>
+          <w:color w:val="CCCCCC"/>
+          <w:sz w:val="21"/>
+          <w:szCs w:val="21"/>
+        </w:rPr>
+        <w:t xml:space="preserve"> (</w:t>
+      </w:r>
+      <w:r>
+        <w:rPr>
+          <w:rFonts w:ascii="Consolas" w:eastAsia="Times New Roman" w:hAnsi="Consolas" w:cs="Times New Roman"/>
+          <w:color w:val="B5CEA8"/>
+          <w:sz w:val="21"/>
+          <w:szCs w:val="21"/>
+        </w:rPr>
+        <w:t>2</w:t>
+      </w:r>
+      <w:r>
+        <w:rPr>
+          <w:rFonts w:ascii="Consolas" w:eastAsia="Times New Roman" w:hAnsi="Consolas" w:cs="Times New Roman"/>
+          <w:color w:val="CCCCCC"/>
+          <w:sz w:val="21"/>
+          <w:szCs w:val="21"/>
+        </w:rPr>
+        <w:t>);</w:t>
+      </w:r>
+    </w:p>
+    <w:p>
+      <w:pPr>
+        <w:shd w:val="clear" w:color="auto" w:fill="1F1F1F"/>
+        <w:spacing w:after="0" w:line="285" w:lineRule="atLeast"/>
+        <w:rPr>
+          <w:rFonts w:ascii="Consolas" w:eastAsia="Times New Roman" w:hAnsi="Consolas" w:cs="Times New Roman"/>
+          <w:color w:val="CCCCCC"/>
+          <w:sz w:val="21"/>
+          <w:szCs w:val="21"/>
+        </w:rPr>
+      </w:pPr>
+      <w:r>
+        <w:rPr>
+          <w:rFonts w:ascii="Consolas" w:eastAsia="Times New Roman" w:hAnsi="Consolas" w:cs="Times New Roman"/>
+          <w:color w:val="CCCCCC"/>
+          <w:sz w:val="21"/>
+          <w:szCs w:val="21"/>
+        </w:rPr>
+        <w:t> </w:t>
+      </w:r>
+      <w:r>
+        <w:rPr>
+          <w:rFonts w:ascii="Consolas" w:eastAsia="Times New Roman" w:hAnsi="Consolas" w:cs="Times New Roman"/>
+          <w:color w:val="9CDCFE"/>
+          <w:sz w:val="21"/>
+          <w:szCs w:val="21"/>
+        </w:rPr>
+        <w:t>console</w:t>
+      </w:r>
+      <w:r>
+        <w:rPr>
+          <w:rFonts w:ascii="Consolas" w:eastAsia="Times New Roman" w:hAnsi="Consolas" w:cs="Times New Roman"/>
+          <w:color w:val="CCCCCC"/>
+          <w:sz w:val="21"/>
+          <w:szCs w:val="21"/>
+        </w:rPr>
+        <w:t>.</w:t>
+      </w:r>
+      <w:r>
+        <w:rPr>
+          <w:rFonts w:ascii="Consolas" w:eastAsia="Times New Roman" w:hAnsi="Consolas" w:cs="Times New Roman"/>
+          <w:color w:val="DCDCAA"/>
+          <w:sz w:val="21"/>
+          <w:szCs w:val="21"/>
+        </w:rPr>
+        <w:t>log</w:t>
+      </w:r>
+      <w:r>
+        <w:rPr>
+          <w:rFonts w:ascii="Consolas" w:eastAsia="Times New Roman" w:hAnsi="Consolas" w:cs="Times New Roman"/>
+          <w:color w:val="CCCCCC"/>
+          <w:sz w:val="21"/>
+          <w:szCs w:val="21"/>
+        </w:rPr>
+        <w:t xml:space="preserve"> (</w:t>
+      </w:r>
+      <w:r>
+        <w:rPr>
+          <w:rFonts w:ascii="Consolas" w:eastAsia="Times New Roman" w:hAnsi="Consolas" w:cs="Times New Roman"/>
+          <w:color w:val="4FC1FF"/>
+          <w:sz w:val="21"/>
+          <w:szCs w:val="21"/>
+        </w:rPr>
+        <w:t>circle2</w:t>
+      </w:r>
+      <w:r>
+        <w:rPr>
+          <w:rFonts w:ascii="Consolas" w:eastAsia="Times New Roman" w:hAnsi="Consolas" w:cs="Times New Roman"/>
+          <w:color w:val="CCCCCC"/>
+          <w:sz w:val="21"/>
+          <w:szCs w:val="21"/>
+        </w:rPr>
+        <w:t>);</w:t>
+      </w:r>
+    </w:p>
     <w:p/>
     <w:p>
       <w:pPr>
@@ -824,7 +1575,674 @@
         </w:numPr>
       </w:pPr>
       <w:r>
+        <w:lastRenderedPageBreak/>
         <w:t xml:space="preserve">Constructor Function </w:t>
+      </w:r>
+    </w:p>
+    <w:p>
+      <w:pPr>
+        <w:pStyle w:val="NormalWeb"/>
+        <w:spacing w:before="240" w:beforeAutospacing="0" w:after="240" w:afterAutospacing="0"/>
+        <w:rPr>
+          <w:rFonts w:asciiTheme="minorHAnsi" w:hAnsiTheme="minorHAnsi" w:cstheme="minorHAnsi"/>
+          <w:color w:val="000000"/>
+          <w:sz w:val="22"/>
+          <w:szCs w:val="22"/>
+        </w:rPr>
+      </w:pPr>
+      <w:r>
+        <w:rPr>
+          <w:rFonts w:asciiTheme="minorHAnsi" w:hAnsiTheme="minorHAnsi" w:cstheme="minorHAnsi"/>
+          <w:color w:val="000000"/>
+          <w:sz w:val="22"/>
+          <w:szCs w:val="22"/>
+        </w:rPr>
+        <w:t>Sometimes we need to create many objects of the same </w:t>
+      </w:r>
+      <w:r>
+        <w:rPr>
+          <w:rFonts w:asciiTheme="minorHAnsi" w:hAnsiTheme="minorHAnsi" w:cstheme="minorHAnsi"/>
+          <w:b/>
+          <w:bCs/>
+          <w:color w:val="000000"/>
+          <w:sz w:val="22"/>
+          <w:szCs w:val="22"/>
+        </w:rPr>
+        <w:t>type</w:t>
+      </w:r>
+      <w:r>
+        <w:rPr>
+          <w:rFonts w:asciiTheme="minorHAnsi" w:hAnsiTheme="minorHAnsi" w:cstheme="minorHAnsi"/>
+          <w:color w:val="000000"/>
+          <w:sz w:val="22"/>
+          <w:szCs w:val="22"/>
+        </w:rPr>
+        <w:t>.</w:t>
+      </w:r>
+    </w:p>
+    <w:p>
+      <w:pPr>
+        <w:pStyle w:val="NormalWeb"/>
+        <w:spacing w:before="240" w:beforeAutospacing="0" w:after="240" w:afterAutospacing="0"/>
+        <w:rPr>
+          <w:rFonts w:asciiTheme="minorHAnsi" w:hAnsiTheme="minorHAnsi" w:cstheme="minorHAnsi"/>
+          <w:color w:val="000000"/>
+          <w:sz w:val="22"/>
+          <w:szCs w:val="22"/>
+        </w:rPr>
+      </w:pPr>
+      <w:r>
+        <w:rPr>
+          <w:rFonts w:asciiTheme="minorHAnsi" w:hAnsiTheme="minorHAnsi" w:cstheme="minorHAnsi"/>
+          <w:color w:val="000000"/>
+          <w:sz w:val="22"/>
+          <w:szCs w:val="22"/>
+        </w:rPr>
+        <w:t>To create an </w:t>
+      </w:r>
+      <w:r>
+        <w:rPr>
+          <w:rFonts w:asciiTheme="minorHAnsi" w:hAnsiTheme="minorHAnsi" w:cstheme="minorHAnsi"/>
+          <w:b/>
+          <w:bCs/>
+          <w:color w:val="000000"/>
+          <w:sz w:val="22"/>
+          <w:szCs w:val="22"/>
+        </w:rPr>
+        <w:t>object type</w:t>
+      </w:r>
+      <w:r>
+        <w:rPr>
+          <w:rFonts w:asciiTheme="minorHAnsi" w:hAnsiTheme="minorHAnsi" w:cstheme="minorHAnsi"/>
+          <w:color w:val="000000"/>
+          <w:sz w:val="22"/>
+          <w:szCs w:val="22"/>
+        </w:rPr>
+        <w:t> we use an </w:t>
+      </w:r>
+      <w:r>
+        <w:rPr>
+          <w:rStyle w:val="Strong"/>
+          <w:rFonts w:asciiTheme="minorHAnsi" w:hAnsiTheme="minorHAnsi" w:cstheme="minorHAnsi"/>
+          <w:color w:val="000000"/>
+          <w:sz w:val="22"/>
+          <w:szCs w:val="22"/>
+        </w:rPr>
+        <w:t>object constructor function</w:t>
+      </w:r>
+      <w:r>
+        <w:rPr>
+          <w:rFonts w:asciiTheme="minorHAnsi" w:hAnsiTheme="minorHAnsi" w:cstheme="minorHAnsi"/>
+          <w:color w:val="000000"/>
+          <w:sz w:val="22"/>
+          <w:szCs w:val="22"/>
+        </w:rPr>
+        <w:t>.</w:t>
+      </w:r>
+    </w:p>
+    <w:p>
+      <w:pPr>
+        <w:pStyle w:val="NormalWeb"/>
+        <w:spacing w:before="240" w:beforeAutospacing="0" w:after="240" w:afterAutospacing="0"/>
+        <w:rPr>
+          <w:rFonts w:asciiTheme="minorHAnsi" w:hAnsiTheme="minorHAnsi" w:cstheme="minorHAnsi"/>
+          <w:color w:val="000000"/>
+          <w:sz w:val="22"/>
+          <w:szCs w:val="22"/>
+        </w:rPr>
+      </w:pPr>
+      <w:r>
+        <w:rPr>
+          <w:rFonts w:asciiTheme="minorHAnsi" w:hAnsiTheme="minorHAnsi" w:cstheme="minorHAnsi"/>
+          <w:color w:val="000000"/>
+          <w:sz w:val="22"/>
+          <w:szCs w:val="22"/>
+        </w:rPr>
+        <w:t>It is considered good practice to name constructor functions with an upper-case first letter.</w:t>
+      </w:r>
+    </w:p>
+    <w:p>
+      <w:pPr>
+        <w:shd w:val="clear" w:color="auto" w:fill="1F1F1F"/>
+        <w:spacing w:after="0" w:line="285" w:lineRule="atLeast"/>
+        <w:rPr>
+          <w:rFonts w:ascii="Consolas" w:eastAsia="Times New Roman" w:hAnsi="Consolas" w:cs="Times New Roman"/>
+          <w:color w:val="CCCCCC"/>
+          <w:sz w:val="21"/>
+          <w:szCs w:val="21"/>
+        </w:rPr>
+      </w:pPr>
+      <w:r>
+        <w:rPr>
+          <w:rFonts w:ascii="Consolas" w:eastAsia="Times New Roman" w:hAnsi="Consolas" w:cs="Times New Roman"/>
+          <w:color w:val="CCCCCC"/>
+          <w:sz w:val="21"/>
+          <w:szCs w:val="21"/>
+        </w:rPr>
+        <w:t xml:space="preserve">  </w:t>
+      </w:r>
+      <w:r>
+        <w:rPr>
+          <w:rFonts w:ascii="Consolas" w:eastAsia="Times New Roman" w:hAnsi="Consolas" w:cs="Times New Roman"/>
+          <w:color w:val="569CD6"/>
+          <w:sz w:val="21"/>
+          <w:szCs w:val="21"/>
+        </w:rPr>
+        <w:t>function</w:t>
+      </w:r>
+      <w:r>
+        <w:rPr>
+          <w:rFonts w:ascii="Consolas" w:eastAsia="Times New Roman" w:hAnsi="Consolas" w:cs="Times New Roman"/>
+          <w:color w:val="CCCCCC"/>
+          <w:sz w:val="21"/>
+          <w:szCs w:val="21"/>
+        </w:rPr>
+        <w:t xml:space="preserve"> </w:t>
+      </w:r>
+      <w:r>
+        <w:rPr>
+          <w:rFonts w:ascii="Consolas" w:eastAsia="Times New Roman" w:hAnsi="Consolas" w:cs="Times New Roman"/>
+          <w:color w:val="4EC9B0"/>
+          <w:sz w:val="21"/>
+          <w:szCs w:val="21"/>
+        </w:rPr>
+        <w:t>Circle</w:t>
+      </w:r>
+      <w:r>
+        <w:rPr>
+          <w:rFonts w:ascii="Consolas" w:eastAsia="Times New Roman" w:hAnsi="Consolas" w:cs="Times New Roman"/>
+          <w:color w:val="CCCCCC"/>
+          <w:sz w:val="21"/>
+          <w:szCs w:val="21"/>
+        </w:rPr>
+        <w:t>(</w:t>
+      </w:r>
+      <w:r>
+        <w:rPr>
+          <w:rFonts w:ascii="Consolas" w:eastAsia="Times New Roman" w:hAnsi="Consolas" w:cs="Times New Roman"/>
+          <w:color w:val="9CDCFE"/>
+          <w:sz w:val="21"/>
+          <w:szCs w:val="21"/>
+        </w:rPr>
+        <w:t>radius</w:t>
+      </w:r>
+      <w:r>
+        <w:rPr>
+          <w:rFonts w:ascii="Consolas" w:eastAsia="Times New Roman" w:hAnsi="Consolas" w:cs="Times New Roman"/>
+          <w:color w:val="CCCCCC"/>
+          <w:sz w:val="21"/>
+          <w:szCs w:val="21"/>
+        </w:rPr>
+        <w:t>) {</w:t>
+      </w:r>
+    </w:p>
+    <w:p>
+      <w:pPr>
+        <w:shd w:val="clear" w:color="auto" w:fill="1F1F1F"/>
+        <w:spacing w:after="0" w:line="285" w:lineRule="atLeast"/>
+        <w:rPr>
+          <w:rFonts w:ascii="Consolas" w:eastAsia="Times New Roman" w:hAnsi="Consolas" w:cs="Times New Roman"/>
+          <w:color w:val="CCCCCC"/>
+          <w:sz w:val="21"/>
+          <w:szCs w:val="21"/>
+        </w:rPr>
+      </w:pPr>
+      <w:r>
+        <w:rPr>
+          <w:rFonts w:ascii="Consolas" w:eastAsia="Times New Roman" w:hAnsi="Consolas" w:cs="Times New Roman"/>
+          <w:color w:val="CCCCCC"/>
+          <w:sz w:val="21"/>
+          <w:szCs w:val="21"/>
+        </w:rPr>
+        <w:t xml:space="preserve">        </w:t>
+      </w:r>
+      <w:proofErr w:type="spellStart"/>
+      <w:proofErr w:type="gramStart"/>
+      <w:r>
+        <w:rPr>
+          <w:rFonts w:ascii="Consolas" w:eastAsia="Times New Roman" w:hAnsi="Consolas" w:cs="Times New Roman"/>
+          <w:color w:val="569CD6"/>
+          <w:sz w:val="21"/>
+          <w:szCs w:val="21"/>
+        </w:rPr>
+        <w:t>this</w:t>
+      </w:r>
+      <w:r>
+        <w:rPr>
+          <w:rFonts w:ascii="Consolas" w:eastAsia="Times New Roman" w:hAnsi="Consolas" w:cs="Times New Roman"/>
+          <w:color w:val="CCCCCC"/>
+          <w:sz w:val="21"/>
+          <w:szCs w:val="21"/>
+        </w:rPr>
+        <w:t>.</w:t>
+      </w:r>
+      <w:r>
+        <w:rPr>
+          <w:rFonts w:ascii="Consolas" w:eastAsia="Times New Roman" w:hAnsi="Consolas" w:cs="Times New Roman"/>
+          <w:color w:val="9CDCFE"/>
+          <w:sz w:val="21"/>
+          <w:szCs w:val="21"/>
+        </w:rPr>
+        <w:t>radius</w:t>
+      </w:r>
+      <w:proofErr w:type="spellEnd"/>
+      <w:proofErr w:type="gramEnd"/>
+      <w:r>
+        <w:rPr>
+          <w:rFonts w:ascii="Consolas" w:eastAsia="Times New Roman" w:hAnsi="Consolas" w:cs="Times New Roman"/>
+          <w:color w:val="CCCCCC"/>
+          <w:sz w:val="21"/>
+          <w:szCs w:val="21"/>
+        </w:rPr>
+        <w:t xml:space="preserve"> </w:t>
+      </w:r>
+      <w:r>
+        <w:rPr>
+          <w:rFonts w:ascii="Consolas" w:eastAsia="Times New Roman" w:hAnsi="Consolas" w:cs="Times New Roman"/>
+          <w:color w:val="D4D4D4"/>
+          <w:sz w:val="21"/>
+          <w:szCs w:val="21"/>
+        </w:rPr>
+        <w:t>=</w:t>
+      </w:r>
+      <w:r>
+        <w:rPr>
+          <w:rFonts w:ascii="Consolas" w:eastAsia="Times New Roman" w:hAnsi="Consolas" w:cs="Times New Roman"/>
+          <w:color w:val="CCCCCC"/>
+          <w:sz w:val="21"/>
+          <w:szCs w:val="21"/>
+        </w:rPr>
+        <w:t xml:space="preserve"> </w:t>
+      </w:r>
+      <w:r>
+        <w:rPr>
+          <w:rFonts w:ascii="Consolas" w:eastAsia="Times New Roman" w:hAnsi="Consolas" w:cs="Times New Roman"/>
+          <w:color w:val="9CDCFE"/>
+          <w:sz w:val="21"/>
+          <w:szCs w:val="21"/>
+        </w:rPr>
+        <w:t>radius</w:t>
+      </w:r>
+      <w:r>
+        <w:rPr>
+          <w:rFonts w:ascii="Consolas" w:eastAsia="Times New Roman" w:hAnsi="Consolas" w:cs="Times New Roman"/>
+          <w:color w:val="CCCCCC"/>
+          <w:sz w:val="21"/>
+          <w:szCs w:val="21"/>
+        </w:rPr>
+        <w:t>;</w:t>
+      </w:r>
+    </w:p>
+    <w:p>
+      <w:pPr>
+        <w:shd w:val="clear" w:color="auto" w:fill="1F1F1F"/>
+        <w:spacing w:after="0" w:line="285" w:lineRule="atLeast"/>
+        <w:rPr>
+          <w:rFonts w:ascii="Consolas" w:eastAsia="Times New Roman" w:hAnsi="Consolas" w:cs="Times New Roman"/>
+          <w:color w:val="CCCCCC"/>
+          <w:sz w:val="21"/>
+          <w:szCs w:val="21"/>
+        </w:rPr>
+      </w:pPr>
+      <w:r>
+        <w:rPr>
+          <w:rFonts w:ascii="Consolas" w:eastAsia="Times New Roman" w:hAnsi="Consolas" w:cs="Times New Roman"/>
+          <w:color w:val="CCCCCC"/>
+          <w:sz w:val="21"/>
+          <w:szCs w:val="21"/>
+        </w:rPr>
+        <w:t xml:space="preserve">        </w:t>
+      </w:r>
+      <w:proofErr w:type="spellStart"/>
+      <w:proofErr w:type="gramStart"/>
+      <w:r>
+        <w:rPr>
+          <w:rFonts w:ascii="Consolas" w:eastAsia="Times New Roman" w:hAnsi="Consolas" w:cs="Times New Roman"/>
+          <w:color w:val="569CD6"/>
+          <w:sz w:val="21"/>
+          <w:szCs w:val="21"/>
+        </w:rPr>
+        <w:t>this</w:t>
+      </w:r>
+      <w:r>
+        <w:rPr>
+          <w:rFonts w:ascii="Consolas" w:eastAsia="Times New Roman" w:hAnsi="Consolas" w:cs="Times New Roman"/>
+          <w:color w:val="CCCCCC"/>
+          <w:sz w:val="21"/>
+          <w:szCs w:val="21"/>
+        </w:rPr>
+        <w:t>.</w:t>
+      </w:r>
+      <w:r>
+        <w:rPr>
+          <w:rFonts w:ascii="Consolas" w:eastAsia="Times New Roman" w:hAnsi="Consolas" w:cs="Times New Roman"/>
+          <w:color w:val="DCDCAA"/>
+          <w:sz w:val="21"/>
+          <w:szCs w:val="21"/>
+        </w:rPr>
+        <w:t>draw</w:t>
+      </w:r>
+      <w:proofErr w:type="spellEnd"/>
+      <w:proofErr w:type="gramEnd"/>
+      <w:r>
+        <w:rPr>
+          <w:rFonts w:ascii="Consolas" w:eastAsia="Times New Roman" w:hAnsi="Consolas" w:cs="Times New Roman"/>
+          <w:color w:val="CCCCCC"/>
+          <w:sz w:val="21"/>
+          <w:szCs w:val="21"/>
+        </w:rPr>
+        <w:t xml:space="preserve"> </w:t>
+      </w:r>
+      <w:r>
+        <w:rPr>
+          <w:rFonts w:ascii="Consolas" w:eastAsia="Times New Roman" w:hAnsi="Consolas" w:cs="Times New Roman"/>
+          <w:color w:val="D4D4D4"/>
+          <w:sz w:val="21"/>
+          <w:szCs w:val="21"/>
+        </w:rPr>
+        <w:t>=</w:t>
+      </w:r>
+      <w:r>
+        <w:rPr>
+          <w:rFonts w:ascii="Consolas" w:eastAsia="Times New Roman" w:hAnsi="Consolas" w:cs="Times New Roman"/>
+          <w:color w:val="CCCCCC"/>
+          <w:sz w:val="21"/>
+          <w:szCs w:val="21"/>
+        </w:rPr>
+        <w:t xml:space="preserve"> </w:t>
+      </w:r>
+      <w:r>
+        <w:rPr>
+          <w:rFonts w:ascii="Consolas" w:eastAsia="Times New Roman" w:hAnsi="Consolas" w:cs="Times New Roman"/>
+          <w:color w:val="569CD6"/>
+          <w:sz w:val="21"/>
+          <w:szCs w:val="21"/>
+        </w:rPr>
+        <w:t>function</w:t>
+      </w:r>
+      <w:r>
+        <w:rPr>
+          <w:rFonts w:ascii="Consolas" w:eastAsia="Times New Roman" w:hAnsi="Consolas" w:cs="Times New Roman"/>
+          <w:color w:val="CCCCCC"/>
+          <w:sz w:val="21"/>
+          <w:szCs w:val="21"/>
+        </w:rPr>
+        <w:t>(){</w:t>
+      </w:r>
+    </w:p>
+    <w:p>
+      <w:pPr>
+        <w:shd w:val="clear" w:color="auto" w:fill="1F1F1F"/>
+        <w:spacing w:after="0" w:line="285" w:lineRule="atLeast"/>
+        <w:rPr>
+          <w:rFonts w:ascii="Consolas" w:eastAsia="Times New Roman" w:hAnsi="Consolas" w:cs="Times New Roman"/>
+          <w:color w:val="CCCCCC"/>
+          <w:sz w:val="21"/>
+          <w:szCs w:val="21"/>
+        </w:rPr>
+      </w:pPr>
+      <w:r>
+        <w:rPr>
+          <w:rFonts w:ascii="Consolas" w:eastAsia="Times New Roman" w:hAnsi="Consolas" w:cs="Times New Roman"/>
+          <w:color w:val="CCCCCC"/>
+          <w:sz w:val="21"/>
+          <w:szCs w:val="21"/>
+        </w:rPr>
+        <w:t xml:space="preserve">            </w:t>
+      </w:r>
+      <w:r>
+        <w:rPr>
+          <w:rFonts w:ascii="Consolas" w:eastAsia="Times New Roman" w:hAnsi="Consolas" w:cs="Times New Roman"/>
+          <w:color w:val="9CDCFE"/>
+          <w:sz w:val="21"/>
+          <w:szCs w:val="21"/>
+        </w:rPr>
+        <w:t>console</w:t>
+      </w:r>
+      <w:r>
+        <w:rPr>
+          <w:rFonts w:ascii="Consolas" w:eastAsia="Times New Roman" w:hAnsi="Consolas" w:cs="Times New Roman"/>
+          <w:color w:val="CCCCCC"/>
+          <w:sz w:val="21"/>
+          <w:szCs w:val="21"/>
+        </w:rPr>
+        <w:t>.</w:t>
+      </w:r>
+      <w:r>
+        <w:rPr>
+          <w:rFonts w:ascii="Consolas" w:eastAsia="Times New Roman" w:hAnsi="Consolas" w:cs="Times New Roman"/>
+          <w:color w:val="DCDCAA"/>
+          <w:sz w:val="21"/>
+          <w:szCs w:val="21"/>
+        </w:rPr>
+        <w:t>log</w:t>
+      </w:r>
+      <w:r>
+        <w:rPr>
+          <w:rFonts w:ascii="Consolas" w:eastAsia="Times New Roman" w:hAnsi="Consolas" w:cs="Times New Roman"/>
+          <w:color w:val="CCCCCC"/>
+          <w:sz w:val="21"/>
+          <w:szCs w:val="21"/>
+        </w:rPr>
+        <w:t>(</w:t>
+      </w:r>
+      <w:r>
+        <w:rPr>
+          <w:rFonts w:ascii="Consolas" w:eastAsia="Times New Roman" w:hAnsi="Consolas" w:cs="Times New Roman"/>
+          <w:color w:val="CE9178"/>
+          <w:sz w:val="21"/>
+          <w:szCs w:val="21"/>
+        </w:rPr>
+        <w:t>'draw'</w:t>
+      </w:r>
+      <w:r>
+        <w:rPr>
+          <w:rFonts w:ascii="Consolas" w:eastAsia="Times New Roman" w:hAnsi="Consolas" w:cs="Times New Roman"/>
+          <w:color w:val="CCCCCC"/>
+          <w:sz w:val="21"/>
+          <w:szCs w:val="21"/>
+        </w:rPr>
+        <w:t>);</w:t>
+      </w:r>
+    </w:p>
+    <w:p>
+      <w:pPr>
+        <w:shd w:val="clear" w:color="auto" w:fill="1F1F1F"/>
+        <w:spacing w:after="0" w:line="285" w:lineRule="atLeast"/>
+        <w:rPr>
+          <w:rFonts w:ascii="Consolas" w:eastAsia="Times New Roman" w:hAnsi="Consolas" w:cs="Times New Roman"/>
+          <w:color w:val="CCCCCC"/>
+          <w:sz w:val="21"/>
+          <w:szCs w:val="21"/>
+        </w:rPr>
+      </w:pPr>
+      <w:r>
+        <w:rPr>
+          <w:rFonts w:ascii="Consolas" w:eastAsia="Times New Roman" w:hAnsi="Consolas" w:cs="Times New Roman"/>
+          <w:color w:val="CCCCCC"/>
+          <w:sz w:val="21"/>
+          <w:szCs w:val="21"/>
+        </w:rPr>
+        <w:t>        }</w:t>
+      </w:r>
+    </w:p>
+    <w:p>
+      <w:pPr>
+        <w:shd w:val="clear" w:color="auto" w:fill="1F1F1F"/>
+        <w:spacing w:after="0" w:line="285" w:lineRule="atLeast"/>
+        <w:rPr>
+          <w:rFonts w:ascii="Consolas" w:eastAsia="Times New Roman" w:hAnsi="Consolas" w:cs="Times New Roman"/>
+          <w:color w:val="CCCCCC"/>
+          <w:sz w:val="21"/>
+          <w:szCs w:val="21"/>
+        </w:rPr>
+      </w:pPr>
+      <w:r>
+        <w:rPr>
+          <w:rFonts w:ascii="Consolas" w:eastAsia="Times New Roman" w:hAnsi="Consolas" w:cs="Times New Roman"/>
+          <w:color w:val="CCCCCC"/>
+          <w:sz w:val="21"/>
+          <w:szCs w:val="21"/>
+        </w:rPr>
+        <w:t>    }</w:t>
+      </w:r>
+    </w:p>
+    <w:p>
+      <w:pPr>
+        <w:shd w:val="clear" w:color="auto" w:fill="1F1F1F"/>
+        <w:spacing w:after="0" w:line="285" w:lineRule="atLeast"/>
+        <w:rPr>
+          <w:rFonts w:ascii="Consolas" w:eastAsia="Times New Roman" w:hAnsi="Consolas" w:cs="Times New Roman"/>
+          <w:color w:val="CCCCCC"/>
+          <w:sz w:val="21"/>
+          <w:szCs w:val="21"/>
+        </w:rPr>
+      </w:pPr>
+    </w:p>
+    <w:p>
+      <w:pPr>
+        <w:shd w:val="clear" w:color="auto" w:fill="1F1F1F"/>
+        <w:spacing w:after="0" w:line="285" w:lineRule="atLeast"/>
+        <w:rPr>
+          <w:rFonts w:ascii="Consolas" w:eastAsia="Times New Roman" w:hAnsi="Consolas" w:cs="Times New Roman"/>
+          <w:color w:val="CCCCCC"/>
+          <w:sz w:val="21"/>
+          <w:szCs w:val="21"/>
+        </w:rPr>
+      </w:pPr>
+      <w:r>
+        <w:rPr>
+          <w:rFonts w:ascii="Consolas" w:eastAsia="Times New Roman" w:hAnsi="Consolas" w:cs="Times New Roman"/>
+          <w:color w:val="CCCCCC"/>
+          <w:sz w:val="21"/>
+          <w:szCs w:val="21"/>
+        </w:rPr>
+        <w:t xml:space="preserve">    </w:t>
+      </w:r>
+      <w:proofErr w:type="spellStart"/>
+      <w:r>
+        <w:rPr>
+          <w:rFonts w:ascii="Consolas" w:eastAsia="Times New Roman" w:hAnsi="Consolas" w:cs="Times New Roman"/>
+          <w:color w:val="569CD6"/>
+          <w:sz w:val="21"/>
+          <w:szCs w:val="21"/>
+        </w:rPr>
+        <w:t>const</w:t>
+      </w:r>
+      <w:proofErr w:type="spellEnd"/>
+      <w:r>
+        <w:rPr>
+          <w:rFonts w:ascii="Consolas" w:eastAsia="Times New Roman" w:hAnsi="Consolas" w:cs="Times New Roman"/>
+          <w:color w:val="CCCCCC"/>
+          <w:sz w:val="21"/>
+          <w:szCs w:val="21"/>
+        </w:rPr>
+        <w:t xml:space="preserve"> </w:t>
+      </w:r>
+      <w:r>
+        <w:rPr>
+          <w:rFonts w:ascii="Consolas" w:eastAsia="Times New Roman" w:hAnsi="Consolas" w:cs="Times New Roman"/>
+          <w:color w:val="4FC1FF"/>
+          <w:sz w:val="21"/>
+          <w:szCs w:val="21"/>
+        </w:rPr>
+        <w:t>circle</w:t>
+      </w:r>
+      <w:r>
+        <w:rPr>
+          <w:rFonts w:ascii="Consolas" w:eastAsia="Times New Roman" w:hAnsi="Consolas" w:cs="Times New Roman"/>
+          <w:color w:val="CCCCCC"/>
+          <w:sz w:val="21"/>
+          <w:szCs w:val="21"/>
+        </w:rPr>
+        <w:t xml:space="preserve"> </w:t>
+      </w:r>
+      <w:r>
+        <w:rPr>
+          <w:rFonts w:ascii="Consolas" w:eastAsia="Times New Roman" w:hAnsi="Consolas" w:cs="Times New Roman"/>
+          <w:color w:val="D4D4D4"/>
+          <w:sz w:val="21"/>
+          <w:szCs w:val="21"/>
+        </w:rPr>
+        <w:t>=</w:t>
+      </w:r>
+      <w:r>
+        <w:rPr>
+          <w:rFonts w:ascii="Consolas" w:eastAsia="Times New Roman" w:hAnsi="Consolas" w:cs="Times New Roman"/>
+          <w:color w:val="CCCCCC"/>
+          <w:sz w:val="21"/>
+          <w:szCs w:val="21"/>
+        </w:rPr>
+        <w:t xml:space="preserve"> </w:t>
+      </w:r>
+      <w:r>
+        <w:rPr>
+          <w:rFonts w:ascii="Consolas" w:eastAsia="Times New Roman" w:hAnsi="Consolas" w:cs="Times New Roman"/>
+          <w:color w:val="569CD6"/>
+          <w:sz w:val="21"/>
+          <w:szCs w:val="21"/>
+        </w:rPr>
+        <w:t>new</w:t>
+      </w:r>
+      <w:r>
+        <w:rPr>
+          <w:rFonts w:ascii="Consolas" w:eastAsia="Times New Roman" w:hAnsi="Consolas" w:cs="Times New Roman"/>
+          <w:color w:val="CCCCCC"/>
+          <w:sz w:val="21"/>
+          <w:szCs w:val="21"/>
+        </w:rPr>
+        <w:t xml:space="preserve"> </w:t>
+      </w:r>
+      <w:proofErr w:type="gramStart"/>
+      <w:r>
+        <w:rPr>
+          <w:rFonts w:ascii="Consolas" w:eastAsia="Times New Roman" w:hAnsi="Consolas" w:cs="Times New Roman"/>
+          <w:color w:val="4EC9B0"/>
+          <w:sz w:val="21"/>
+          <w:szCs w:val="21"/>
+        </w:rPr>
+        <w:t>Circle</w:t>
+      </w:r>
+      <w:r>
+        <w:rPr>
+          <w:rFonts w:ascii="Consolas" w:eastAsia="Times New Roman" w:hAnsi="Consolas" w:cs="Times New Roman"/>
+          <w:color w:val="CCCCCC"/>
+          <w:sz w:val="21"/>
+          <w:szCs w:val="21"/>
+        </w:rPr>
+        <w:t>(</w:t>
+      </w:r>
+      <w:proofErr w:type="gramEnd"/>
+      <w:r>
+        <w:rPr>
+          <w:rFonts w:ascii="Consolas" w:eastAsia="Times New Roman" w:hAnsi="Consolas" w:cs="Times New Roman"/>
+          <w:color w:val="B5CEA8"/>
+          <w:sz w:val="21"/>
+          <w:szCs w:val="21"/>
+        </w:rPr>
+        <w:t>1</w:t>
+      </w:r>
+      <w:r>
+        <w:rPr>
+          <w:rFonts w:ascii="Consolas" w:eastAsia="Times New Roman" w:hAnsi="Consolas" w:cs="Times New Roman"/>
+          <w:color w:val="CCCCCC"/>
+          <w:sz w:val="21"/>
+          <w:szCs w:val="21"/>
+        </w:rPr>
+        <w:t>);</w:t>
+      </w:r>
+    </w:p>
+    <w:p/>
+    <w:p>
+      <w:pPr>
+        <w:pStyle w:val="ListParagraph"/>
+        <w:numPr>
+          <w:ilvl w:val="0"/>
+          <w:numId w:val="2"/>
+        </w:numPr>
+      </w:pPr>
+      <w:r>
+        <w:t>Dynamic Nature of Objects</w:t>
       </w:r>
     </w:p>
     <w:p>
@@ -846,7 +2264,7 @@
   <w:abstractNum w:abstractNumId="0" w15:restartNumberingAfterBreak="0">
     <w:nsid w:val="302B153F"/>
     <w:multiLevelType w:val="hybridMultilevel"/>
-    <w:tmpl w:val="CD66495A"/>
+    <w:tmpl w:val="1C146AF4"/>
     <w:lvl w:ilvl="0" w:tplc="04090001">
       <w:start w:val="1"/>
       <w:numFmt w:val="bullet"/>

</xml_diff>

<commit_message>
value vs object in js
</commit_message>
<xml_diff>
--- a/Objects in JavaScript.docx
+++ b/Objects in JavaScript.docx
@@ -2245,6 +2245,1842 @@
         <w:t>Dynamic Nature of Objects</w:t>
       </w:r>
     </w:p>
+    <w:p>
+      <w:pPr>
+        <w:shd w:val="clear" w:color="auto" w:fill="1F1F1F"/>
+        <w:spacing w:after="0" w:line="285" w:lineRule="atLeast"/>
+        <w:rPr>
+          <w:rFonts w:ascii="Consolas" w:eastAsia="Times New Roman" w:hAnsi="Consolas" w:cs="Times New Roman"/>
+          <w:color w:val="CCCCCC"/>
+          <w:sz w:val="21"/>
+          <w:szCs w:val="21"/>
+        </w:rPr>
+      </w:pPr>
+      <w:r>
+        <w:rPr>
+          <w:rFonts w:ascii="Consolas" w:eastAsia="Times New Roman" w:hAnsi="Consolas" w:cs="Times New Roman"/>
+          <w:color w:val="CCCCCC"/>
+          <w:sz w:val="21"/>
+          <w:szCs w:val="21"/>
+        </w:rPr>
+        <w:t> </w:t>
+      </w:r>
+      <w:proofErr w:type="spellStart"/>
+      <w:r>
+        <w:rPr>
+          <w:rFonts w:ascii="Consolas" w:eastAsia="Times New Roman" w:hAnsi="Consolas" w:cs="Times New Roman"/>
+          <w:color w:val="569CD6"/>
+          <w:sz w:val="21"/>
+          <w:szCs w:val="21"/>
+        </w:rPr>
+        <w:t>const</w:t>
+      </w:r>
+      <w:proofErr w:type="spellEnd"/>
+      <w:r>
+        <w:rPr>
+          <w:rFonts w:ascii="Consolas" w:eastAsia="Times New Roman" w:hAnsi="Consolas" w:cs="Times New Roman"/>
+          <w:color w:val="CCCCCC"/>
+          <w:sz w:val="21"/>
+          <w:szCs w:val="21"/>
+        </w:rPr>
+        <w:t xml:space="preserve"> </w:t>
+      </w:r>
+      <w:r>
+        <w:rPr>
+          <w:rFonts w:ascii="Consolas" w:eastAsia="Times New Roman" w:hAnsi="Consolas" w:cs="Times New Roman"/>
+          <w:color w:val="4FC1FF"/>
+          <w:sz w:val="21"/>
+          <w:szCs w:val="21"/>
+        </w:rPr>
+        <w:t>circle</w:t>
+      </w:r>
+      <w:r>
+        <w:rPr>
+          <w:rFonts w:ascii="Consolas" w:eastAsia="Times New Roman" w:hAnsi="Consolas" w:cs="Times New Roman"/>
+          <w:color w:val="CCCCCC"/>
+          <w:sz w:val="21"/>
+          <w:szCs w:val="21"/>
+        </w:rPr>
+        <w:t xml:space="preserve"> </w:t>
+      </w:r>
+      <w:r>
+        <w:rPr>
+          <w:rFonts w:ascii="Consolas" w:eastAsia="Times New Roman" w:hAnsi="Consolas" w:cs="Times New Roman"/>
+          <w:color w:val="D4D4D4"/>
+          <w:sz w:val="21"/>
+          <w:szCs w:val="21"/>
+        </w:rPr>
+        <w:t>=</w:t>
+      </w:r>
+      <w:r>
+        <w:rPr>
+          <w:rFonts w:ascii="Consolas" w:eastAsia="Times New Roman" w:hAnsi="Consolas" w:cs="Times New Roman"/>
+          <w:color w:val="CCCCCC"/>
+          <w:sz w:val="21"/>
+          <w:szCs w:val="21"/>
+        </w:rPr>
+        <w:t xml:space="preserve"> {</w:t>
+      </w:r>
+    </w:p>
+    <w:p>
+      <w:pPr>
+        <w:shd w:val="clear" w:color="auto" w:fill="1F1F1F"/>
+        <w:spacing w:after="0" w:line="285" w:lineRule="atLeast"/>
+        <w:rPr>
+          <w:rFonts w:ascii="Consolas" w:eastAsia="Times New Roman" w:hAnsi="Consolas" w:cs="Times New Roman"/>
+          <w:color w:val="CCCCCC"/>
+          <w:sz w:val="21"/>
+          <w:szCs w:val="21"/>
+        </w:rPr>
+      </w:pPr>
+      <w:r>
+        <w:rPr>
+          <w:rFonts w:ascii="Consolas" w:eastAsia="Times New Roman" w:hAnsi="Consolas" w:cs="Times New Roman"/>
+          <w:color w:val="CCCCCC"/>
+          <w:sz w:val="21"/>
+          <w:szCs w:val="21"/>
+        </w:rPr>
+        <w:t xml:space="preserve">    </w:t>
+      </w:r>
+      <w:proofErr w:type="gramStart"/>
+      <w:r>
+        <w:rPr>
+          <w:rFonts w:ascii="Consolas" w:eastAsia="Times New Roman" w:hAnsi="Consolas" w:cs="Times New Roman"/>
+          <w:color w:val="9CDCFE"/>
+          <w:sz w:val="21"/>
+          <w:szCs w:val="21"/>
+        </w:rPr>
+        <w:t>radius :</w:t>
+      </w:r>
+      <w:proofErr w:type="gramEnd"/>
+      <w:r>
+        <w:rPr>
+          <w:rFonts w:ascii="Consolas" w:eastAsia="Times New Roman" w:hAnsi="Consolas" w:cs="Times New Roman"/>
+          <w:color w:val="CCCCCC"/>
+          <w:sz w:val="21"/>
+          <w:szCs w:val="21"/>
+        </w:rPr>
+        <w:t xml:space="preserve"> </w:t>
+      </w:r>
+      <w:r>
+        <w:rPr>
+          <w:rFonts w:ascii="Consolas" w:eastAsia="Times New Roman" w:hAnsi="Consolas" w:cs="Times New Roman"/>
+          <w:color w:val="B5CEA8"/>
+          <w:sz w:val="21"/>
+          <w:szCs w:val="21"/>
+        </w:rPr>
+        <w:t>1</w:t>
+      </w:r>
+    </w:p>
+    <w:p>
+      <w:pPr>
+        <w:shd w:val="clear" w:color="auto" w:fill="1F1F1F"/>
+        <w:spacing w:after="0" w:line="285" w:lineRule="atLeast"/>
+        <w:rPr>
+          <w:rFonts w:ascii="Consolas" w:eastAsia="Times New Roman" w:hAnsi="Consolas" w:cs="Times New Roman"/>
+          <w:color w:val="CCCCCC"/>
+          <w:sz w:val="21"/>
+          <w:szCs w:val="21"/>
+        </w:rPr>
+      </w:pPr>
+      <w:r>
+        <w:rPr>
+          <w:rFonts w:ascii="Consolas" w:eastAsia="Times New Roman" w:hAnsi="Consolas" w:cs="Times New Roman"/>
+          <w:color w:val="CCCCCC"/>
+          <w:sz w:val="21"/>
+          <w:szCs w:val="21"/>
+        </w:rPr>
+        <w:t> };</w:t>
+      </w:r>
+    </w:p>
+    <w:p>
+      <w:pPr>
+        <w:shd w:val="clear" w:color="auto" w:fill="1F1F1F"/>
+        <w:spacing w:after="0" w:line="285" w:lineRule="atLeast"/>
+        <w:rPr>
+          <w:rFonts w:ascii="Consolas" w:eastAsia="Times New Roman" w:hAnsi="Consolas" w:cs="Times New Roman"/>
+          <w:color w:val="CCCCCC"/>
+          <w:sz w:val="21"/>
+          <w:szCs w:val="21"/>
+        </w:rPr>
+      </w:pPr>
+    </w:p>
+    <w:p>
+      <w:pPr>
+        <w:shd w:val="clear" w:color="auto" w:fill="1F1F1F"/>
+        <w:spacing w:after="0" w:line="285" w:lineRule="atLeast"/>
+        <w:rPr>
+          <w:rFonts w:ascii="Consolas" w:eastAsia="Times New Roman" w:hAnsi="Consolas" w:cs="Times New Roman"/>
+          <w:color w:val="CCCCCC"/>
+          <w:sz w:val="21"/>
+          <w:szCs w:val="21"/>
+        </w:rPr>
+      </w:pPr>
+      <w:r>
+        <w:rPr>
+          <w:rFonts w:ascii="Consolas" w:eastAsia="Times New Roman" w:hAnsi="Consolas" w:cs="Times New Roman"/>
+          <w:color w:val="CCCCCC"/>
+          <w:sz w:val="21"/>
+          <w:szCs w:val="21"/>
+        </w:rPr>
+        <w:t> </w:t>
+      </w:r>
+      <w:proofErr w:type="spellStart"/>
+      <w:proofErr w:type="gramStart"/>
+      <w:r>
+        <w:rPr>
+          <w:rFonts w:ascii="Consolas" w:eastAsia="Times New Roman" w:hAnsi="Consolas" w:cs="Times New Roman"/>
+          <w:color w:val="4FC1FF"/>
+          <w:sz w:val="21"/>
+          <w:szCs w:val="21"/>
+        </w:rPr>
+        <w:t>circle</w:t>
+      </w:r>
+      <w:r>
+        <w:rPr>
+          <w:rFonts w:ascii="Consolas" w:eastAsia="Times New Roman" w:hAnsi="Consolas" w:cs="Times New Roman"/>
+          <w:color w:val="CCCCCC"/>
+          <w:sz w:val="21"/>
+          <w:szCs w:val="21"/>
+        </w:rPr>
+        <w:t>.</w:t>
+      </w:r>
+      <w:r>
+        <w:rPr>
+          <w:rFonts w:ascii="Consolas" w:eastAsia="Times New Roman" w:hAnsi="Consolas" w:cs="Times New Roman"/>
+          <w:color w:val="9CDCFE"/>
+          <w:sz w:val="21"/>
+          <w:szCs w:val="21"/>
+        </w:rPr>
+        <w:t>color</w:t>
+      </w:r>
+      <w:proofErr w:type="spellEnd"/>
+      <w:proofErr w:type="gramEnd"/>
+      <w:r>
+        <w:rPr>
+          <w:rFonts w:ascii="Consolas" w:eastAsia="Times New Roman" w:hAnsi="Consolas" w:cs="Times New Roman"/>
+          <w:color w:val="CCCCCC"/>
+          <w:sz w:val="21"/>
+          <w:szCs w:val="21"/>
+        </w:rPr>
+        <w:t xml:space="preserve"> </w:t>
+      </w:r>
+      <w:r>
+        <w:rPr>
+          <w:rFonts w:ascii="Consolas" w:eastAsia="Times New Roman" w:hAnsi="Consolas" w:cs="Times New Roman"/>
+          <w:color w:val="D4D4D4"/>
+          <w:sz w:val="21"/>
+          <w:szCs w:val="21"/>
+        </w:rPr>
+        <w:t>=</w:t>
+      </w:r>
+      <w:r>
+        <w:rPr>
+          <w:rFonts w:ascii="Consolas" w:eastAsia="Times New Roman" w:hAnsi="Consolas" w:cs="Times New Roman"/>
+          <w:color w:val="CCCCCC"/>
+          <w:sz w:val="21"/>
+          <w:szCs w:val="21"/>
+        </w:rPr>
+        <w:t xml:space="preserve"> </w:t>
+      </w:r>
+      <w:r>
+        <w:rPr>
+          <w:rFonts w:ascii="Consolas" w:eastAsia="Times New Roman" w:hAnsi="Consolas" w:cs="Times New Roman"/>
+          <w:color w:val="CE9178"/>
+          <w:sz w:val="21"/>
+          <w:szCs w:val="21"/>
+        </w:rPr>
+        <w:t>'yellow'</w:t>
+      </w:r>
+      <w:r>
+        <w:rPr>
+          <w:rFonts w:ascii="Consolas" w:eastAsia="Times New Roman" w:hAnsi="Consolas" w:cs="Times New Roman"/>
+          <w:color w:val="CCCCCC"/>
+          <w:sz w:val="21"/>
+          <w:szCs w:val="21"/>
+        </w:rPr>
+        <w:t>;</w:t>
+      </w:r>
+    </w:p>
+    <w:p>
+      <w:pPr>
+        <w:shd w:val="clear" w:color="auto" w:fill="1F1F1F"/>
+        <w:spacing w:after="0" w:line="285" w:lineRule="atLeast"/>
+        <w:rPr>
+          <w:rFonts w:ascii="Consolas" w:eastAsia="Times New Roman" w:hAnsi="Consolas" w:cs="Times New Roman"/>
+          <w:color w:val="CCCCCC"/>
+          <w:sz w:val="21"/>
+          <w:szCs w:val="21"/>
+        </w:rPr>
+      </w:pPr>
+      <w:r>
+        <w:rPr>
+          <w:rFonts w:ascii="Consolas" w:eastAsia="Times New Roman" w:hAnsi="Consolas" w:cs="Times New Roman"/>
+          <w:color w:val="CCCCCC"/>
+          <w:sz w:val="21"/>
+          <w:szCs w:val="21"/>
+        </w:rPr>
+        <w:t> </w:t>
+      </w:r>
+      <w:proofErr w:type="spellStart"/>
+      <w:proofErr w:type="gramStart"/>
+      <w:r>
+        <w:rPr>
+          <w:rFonts w:ascii="Consolas" w:eastAsia="Times New Roman" w:hAnsi="Consolas" w:cs="Times New Roman"/>
+          <w:color w:val="4FC1FF"/>
+          <w:sz w:val="21"/>
+          <w:szCs w:val="21"/>
+        </w:rPr>
+        <w:t>circle</w:t>
+      </w:r>
+      <w:r>
+        <w:rPr>
+          <w:rFonts w:ascii="Consolas" w:eastAsia="Times New Roman" w:hAnsi="Consolas" w:cs="Times New Roman"/>
+          <w:color w:val="CCCCCC"/>
+          <w:sz w:val="21"/>
+          <w:szCs w:val="21"/>
+        </w:rPr>
+        <w:t>.</w:t>
+      </w:r>
+      <w:r>
+        <w:rPr>
+          <w:rFonts w:ascii="Consolas" w:eastAsia="Times New Roman" w:hAnsi="Consolas" w:cs="Times New Roman"/>
+          <w:color w:val="DCDCAA"/>
+          <w:sz w:val="21"/>
+          <w:szCs w:val="21"/>
+        </w:rPr>
+        <w:t>draw</w:t>
+      </w:r>
+      <w:proofErr w:type="spellEnd"/>
+      <w:proofErr w:type="gramEnd"/>
+      <w:r>
+        <w:rPr>
+          <w:rFonts w:ascii="Consolas" w:eastAsia="Times New Roman" w:hAnsi="Consolas" w:cs="Times New Roman"/>
+          <w:color w:val="CCCCCC"/>
+          <w:sz w:val="21"/>
+          <w:szCs w:val="21"/>
+        </w:rPr>
+        <w:t xml:space="preserve"> </w:t>
+      </w:r>
+      <w:r>
+        <w:rPr>
+          <w:rFonts w:ascii="Consolas" w:eastAsia="Times New Roman" w:hAnsi="Consolas" w:cs="Times New Roman"/>
+          <w:color w:val="D4D4D4"/>
+          <w:sz w:val="21"/>
+          <w:szCs w:val="21"/>
+        </w:rPr>
+        <w:t>=</w:t>
+      </w:r>
+      <w:r>
+        <w:rPr>
+          <w:rFonts w:ascii="Consolas" w:eastAsia="Times New Roman" w:hAnsi="Consolas" w:cs="Times New Roman"/>
+          <w:color w:val="CCCCCC"/>
+          <w:sz w:val="21"/>
+          <w:szCs w:val="21"/>
+        </w:rPr>
+        <w:t xml:space="preserve"> </w:t>
+      </w:r>
+      <w:r>
+        <w:rPr>
+          <w:rFonts w:ascii="Consolas" w:eastAsia="Times New Roman" w:hAnsi="Consolas" w:cs="Times New Roman"/>
+          <w:color w:val="569CD6"/>
+          <w:sz w:val="21"/>
+          <w:szCs w:val="21"/>
+        </w:rPr>
+        <w:t>function</w:t>
+      </w:r>
+      <w:r>
+        <w:rPr>
+          <w:rFonts w:ascii="Consolas" w:eastAsia="Times New Roman" w:hAnsi="Consolas" w:cs="Times New Roman"/>
+          <w:color w:val="CCCCCC"/>
+          <w:sz w:val="21"/>
+          <w:szCs w:val="21"/>
+        </w:rPr>
+        <w:t xml:space="preserve"> () {}</w:t>
+      </w:r>
+    </w:p>
+    <w:p>
+      <w:pPr>
+        <w:shd w:val="clear" w:color="auto" w:fill="1F1F1F"/>
+        <w:spacing w:after="0" w:line="285" w:lineRule="atLeast"/>
+        <w:rPr>
+          <w:rFonts w:ascii="Consolas" w:eastAsia="Times New Roman" w:hAnsi="Consolas" w:cs="Times New Roman"/>
+          <w:color w:val="CCCCCC"/>
+          <w:sz w:val="21"/>
+          <w:szCs w:val="21"/>
+        </w:rPr>
+      </w:pPr>
+    </w:p>
+    <w:p>
+      <w:pPr>
+        <w:shd w:val="clear" w:color="auto" w:fill="1F1F1F"/>
+        <w:spacing w:after="0" w:line="285" w:lineRule="atLeast"/>
+        <w:rPr>
+          <w:rFonts w:ascii="Consolas" w:eastAsia="Times New Roman" w:hAnsi="Consolas" w:cs="Times New Roman"/>
+          <w:color w:val="CCCCCC"/>
+          <w:sz w:val="21"/>
+          <w:szCs w:val="21"/>
+        </w:rPr>
+      </w:pPr>
+      <w:r>
+        <w:rPr>
+          <w:rFonts w:ascii="Consolas" w:eastAsia="Times New Roman" w:hAnsi="Consolas" w:cs="Times New Roman"/>
+          <w:color w:val="569CD6"/>
+          <w:sz w:val="21"/>
+          <w:szCs w:val="21"/>
+        </w:rPr>
+        <w:t>delete</w:t>
+      </w:r>
+      <w:r>
+        <w:rPr>
+          <w:rFonts w:ascii="Consolas" w:eastAsia="Times New Roman" w:hAnsi="Consolas" w:cs="Times New Roman"/>
+          <w:color w:val="CCCCCC"/>
+          <w:sz w:val="21"/>
+          <w:szCs w:val="21"/>
+        </w:rPr>
+        <w:t xml:space="preserve"> </w:t>
+      </w:r>
+      <w:proofErr w:type="spellStart"/>
+      <w:proofErr w:type="gramStart"/>
+      <w:r>
+        <w:rPr>
+          <w:rFonts w:ascii="Consolas" w:eastAsia="Times New Roman" w:hAnsi="Consolas" w:cs="Times New Roman"/>
+          <w:color w:val="4FC1FF"/>
+          <w:sz w:val="21"/>
+          <w:szCs w:val="21"/>
+        </w:rPr>
+        <w:t>circle</w:t>
+      </w:r>
+      <w:r>
+        <w:rPr>
+          <w:rFonts w:ascii="Consolas" w:eastAsia="Times New Roman" w:hAnsi="Consolas" w:cs="Times New Roman"/>
+          <w:color w:val="CCCCCC"/>
+          <w:sz w:val="21"/>
+          <w:szCs w:val="21"/>
+        </w:rPr>
+        <w:t>.</w:t>
+      </w:r>
+      <w:r>
+        <w:rPr>
+          <w:rFonts w:ascii="Consolas" w:eastAsia="Times New Roman" w:hAnsi="Consolas" w:cs="Times New Roman"/>
+          <w:color w:val="9CDCFE"/>
+          <w:sz w:val="21"/>
+          <w:szCs w:val="21"/>
+        </w:rPr>
+        <w:t>color</w:t>
+      </w:r>
+      <w:proofErr w:type="spellEnd"/>
+      <w:proofErr w:type="gramEnd"/>
+      <w:r>
+        <w:rPr>
+          <w:rFonts w:ascii="Consolas" w:eastAsia="Times New Roman" w:hAnsi="Consolas" w:cs="Times New Roman"/>
+          <w:color w:val="CCCCCC"/>
+          <w:sz w:val="21"/>
+          <w:szCs w:val="21"/>
+        </w:rPr>
+        <w:t xml:space="preserve">; </w:t>
+      </w:r>
+      <w:r>
+        <w:rPr>
+          <w:rFonts w:ascii="Consolas" w:eastAsia="Times New Roman" w:hAnsi="Consolas" w:cs="Times New Roman"/>
+          <w:color w:val="6A9955"/>
+          <w:sz w:val="21"/>
+          <w:szCs w:val="21"/>
+        </w:rPr>
+        <w:t xml:space="preserve">// this well delete </w:t>
+      </w:r>
+      <w:proofErr w:type="spellStart"/>
+      <w:r>
+        <w:rPr>
+          <w:rFonts w:ascii="Consolas" w:eastAsia="Times New Roman" w:hAnsi="Consolas" w:cs="Times New Roman"/>
+          <w:color w:val="6A9955"/>
+          <w:sz w:val="21"/>
+          <w:szCs w:val="21"/>
+        </w:rPr>
+        <w:t>circle.color</w:t>
+      </w:r>
+      <w:proofErr w:type="spellEnd"/>
+    </w:p>
+    <w:p>
+      <w:pPr>
+        <w:shd w:val="clear" w:color="auto" w:fill="1F1F1F"/>
+        <w:spacing w:after="0" w:line="285" w:lineRule="atLeast"/>
+        <w:rPr>
+          <w:rFonts w:ascii="Consolas" w:eastAsia="Times New Roman" w:hAnsi="Consolas" w:cs="Times New Roman"/>
+          <w:color w:val="CCCCCC"/>
+          <w:sz w:val="21"/>
+          <w:szCs w:val="21"/>
+        </w:rPr>
+      </w:pPr>
+    </w:p>
+    <w:p>
+      <w:pPr>
+        <w:shd w:val="clear" w:color="auto" w:fill="1F1F1F"/>
+        <w:spacing w:after="0" w:line="285" w:lineRule="atLeast"/>
+        <w:rPr>
+          <w:rFonts w:ascii="Consolas" w:eastAsia="Times New Roman" w:hAnsi="Consolas" w:cs="Times New Roman"/>
+          <w:color w:val="CCCCCC"/>
+          <w:sz w:val="21"/>
+          <w:szCs w:val="21"/>
+        </w:rPr>
+      </w:pPr>
+      <w:r>
+        <w:rPr>
+          <w:rFonts w:ascii="Consolas" w:eastAsia="Times New Roman" w:hAnsi="Consolas" w:cs="Times New Roman"/>
+          <w:color w:val="CCCCCC"/>
+          <w:sz w:val="21"/>
+          <w:szCs w:val="21"/>
+        </w:rPr>
+        <w:t> </w:t>
+      </w:r>
+      <w:r>
+        <w:rPr>
+          <w:rFonts w:ascii="Consolas" w:eastAsia="Times New Roman" w:hAnsi="Consolas" w:cs="Times New Roman"/>
+          <w:color w:val="9CDCFE"/>
+          <w:sz w:val="21"/>
+          <w:szCs w:val="21"/>
+        </w:rPr>
+        <w:t>console</w:t>
+      </w:r>
+      <w:r>
+        <w:rPr>
+          <w:rFonts w:ascii="Consolas" w:eastAsia="Times New Roman" w:hAnsi="Consolas" w:cs="Times New Roman"/>
+          <w:color w:val="CCCCCC"/>
+          <w:sz w:val="21"/>
+          <w:szCs w:val="21"/>
+        </w:rPr>
+        <w:t>.</w:t>
+      </w:r>
+      <w:r>
+        <w:rPr>
+          <w:rFonts w:ascii="Consolas" w:eastAsia="Times New Roman" w:hAnsi="Consolas" w:cs="Times New Roman"/>
+          <w:color w:val="DCDCAA"/>
+          <w:sz w:val="21"/>
+          <w:szCs w:val="21"/>
+        </w:rPr>
+        <w:t>log</w:t>
+      </w:r>
+      <w:r>
+        <w:rPr>
+          <w:rFonts w:ascii="Consolas" w:eastAsia="Times New Roman" w:hAnsi="Consolas" w:cs="Times New Roman"/>
+          <w:color w:val="CCCCCC"/>
+          <w:sz w:val="21"/>
+          <w:szCs w:val="21"/>
+        </w:rPr>
+        <w:t>(</w:t>
+      </w:r>
+      <w:r>
+        <w:rPr>
+          <w:rFonts w:ascii="Consolas" w:eastAsia="Times New Roman" w:hAnsi="Consolas" w:cs="Times New Roman"/>
+          <w:color w:val="4FC1FF"/>
+          <w:sz w:val="21"/>
+          <w:szCs w:val="21"/>
+        </w:rPr>
+        <w:t>circle</w:t>
+      </w:r>
+      <w:r>
+        <w:rPr>
+          <w:rFonts w:ascii="Consolas" w:eastAsia="Times New Roman" w:hAnsi="Consolas" w:cs="Times New Roman"/>
+          <w:color w:val="CCCCCC"/>
+          <w:sz w:val="21"/>
+          <w:szCs w:val="21"/>
+        </w:rPr>
+        <w:t>);</w:t>
+      </w:r>
+    </w:p>
+    <w:p/>
+    <w:p>
+      <w:pPr>
+        <w:pStyle w:val="ListParagraph"/>
+        <w:numPr>
+          <w:ilvl w:val="0"/>
+          <w:numId w:val="2"/>
+        </w:numPr>
+      </w:pPr>
+      <w:r>
+        <w:t>Constructor property</w:t>
+      </w:r>
+    </w:p>
+    <w:p>
+      <w:pPr>
+        <w:pStyle w:val="NormalWeb"/>
+        <w:shd w:val="clear" w:color="auto" w:fill="FFFFFF"/>
+        <w:spacing w:before="288" w:beforeAutospacing="0" w:after="288" w:afterAutospacing="0"/>
+        <w:rPr>
+          <w:rFonts w:asciiTheme="minorHAnsi" w:hAnsiTheme="minorHAnsi" w:cstheme="minorHAnsi"/>
+          <w:color w:val="000000"/>
+          <w:sz w:val="22"/>
+          <w:szCs w:val="22"/>
+        </w:rPr>
+      </w:pPr>
+      <w:r>
+        <w:rPr>
+          <w:rFonts w:asciiTheme="minorHAnsi" w:hAnsiTheme="minorHAnsi" w:cstheme="minorHAnsi"/>
+          <w:color w:val="000000"/>
+          <w:sz w:val="22"/>
+          <w:szCs w:val="22"/>
+        </w:rPr>
+        <w:t>The </w:t>
+      </w:r>
+      <w:r>
+        <w:rPr>
+          <w:rStyle w:val="HTMLCode"/>
+          <w:rFonts w:asciiTheme="minorHAnsi" w:hAnsiTheme="minorHAnsi" w:cstheme="minorHAnsi"/>
+          <w:color w:val="DC143C"/>
+          <w:sz w:val="22"/>
+          <w:szCs w:val="22"/>
+        </w:rPr>
+        <w:t>constructor</w:t>
+      </w:r>
+      <w:r>
+        <w:rPr>
+          <w:rFonts w:asciiTheme="minorHAnsi" w:hAnsiTheme="minorHAnsi" w:cstheme="minorHAnsi"/>
+          <w:color w:val="000000"/>
+          <w:sz w:val="22"/>
+          <w:szCs w:val="22"/>
+        </w:rPr>
+        <w:t> property returns the function that created the Object prototype.</w:t>
+      </w:r>
+    </w:p>
+    <w:p>
+      <w:pPr>
+        <w:pStyle w:val="NormalWeb"/>
+        <w:shd w:val="clear" w:color="auto" w:fill="FFFFFF"/>
+        <w:spacing w:before="288" w:beforeAutospacing="0" w:after="288" w:afterAutospacing="0"/>
+        <w:rPr>
+          <w:rFonts w:asciiTheme="minorHAnsi" w:hAnsiTheme="minorHAnsi" w:cstheme="minorHAnsi"/>
+          <w:color w:val="000000"/>
+          <w:sz w:val="22"/>
+          <w:szCs w:val="22"/>
+        </w:rPr>
+      </w:pPr>
+      <w:r>
+        <w:rPr>
+          <w:rFonts w:asciiTheme="minorHAnsi" w:hAnsiTheme="minorHAnsi" w:cstheme="minorHAnsi"/>
+          <w:color w:val="000000"/>
+          <w:sz w:val="22"/>
+          <w:szCs w:val="22"/>
+        </w:rPr>
+        <w:t>For JavaScript objects the </w:t>
+      </w:r>
+      <w:r>
+        <w:rPr>
+          <w:rStyle w:val="HTMLCode"/>
+          <w:rFonts w:asciiTheme="minorHAnsi" w:hAnsiTheme="minorHAnsi" w:cstheme="minorHAnsi"/>
+          <w:color w:val="DC143C"/>
+          <w:sz w:val="22"/>
+          <w:szCs w:val="22"/>
+        </w:rPr>
+        <w:t>constructor</w:t>
+      </w:r>
+      <w:r>
+        <w:rPr>
+          <w:rFonts w:asciiTheme="minorHAnsi" w:hAnsiTheme="minorHAnsi" w:cstheme="minorHAnsi"/>
+          <w:color w:val="000000"/>
+          <w:sz w:val="22"/>
+          <w:szCs w:val="22"/>
+        </w:rPr>
+        <w:t> property returns:</w:t>
+      </w:r>
+    </w:p>
+    <w:p>
+      <w:pPr>
+        <w:pStyle w:val="ListParagraph"/>
+        <w:numPr>
+          <w:ilvl w:val="0"/>
+          <w:numId w:val="2"/>
+        </w:numPr>
+      </w:pPr>
+      <w:r>
+        <w:t>Functions are objects</w:t>
+      </w:r>
+    </w:p>
+    <w:p>
+      <w:r>
+        <w:t xml:space="preserve">Functions are </w:t>
+      </w:r>
+      <w:proofErr w:type="spellStart"/>
+      <w:r>
+        <w:t>aslo</w:t>
+      </w:r>
+      <w:proofErr w:type="spellEnd"/>
+      <w:r>
+        <w:t xml:space="preserve"> an object </w:t>
+      </w:r>
+    </w:p>
+    <w:p/>
+    <w:p/>
+    <w:p/>
+    <w:p/>
+    <w:p>
+      <w:pPr>
+        <w:pStyle w:val="ListParagraph"/>
+        <w:numPr>
+          <w:ilvl w:val="0"/>
+          <w:numId w:val="2"/>
+        </w:numPr>
+      </w:pPr>
+      <w:r>
+        <w:lastRenderedPageBreak/>
+        <w:t xml:space="preserve">Value Vs Reference types </w:t>
+      </w:r>
+    </w:p>
+    <w:p/>
+    <w:tbl>
+      <w:tblPr>
+        <w:tblStyle w:val="TableGrid"/>
+        <w:tblW w:w="0" w:type="auto"/>
+        <w:tblLook w:val="04A0" w:firstRow="1" w:lastRow="0" w:firstColumn="1" w:lastColumn="0" w:noHBand="0" w:noVBand="1"/>
+      </w:tblPr>
+      <w:tblGrid>
+        <w:gridCol w:w="4675"/>
+        <w:gridCol w:w="4675"/>
+      </w:tblGrid>
+      <w:tr>
+        <w:tc>
+          <w:tcPr>
+            <w:tcW w:w="4675" w:type="dxa"/>
+          </w:tcPr>
+          <w:p>
+            <w:r>
+              <w:t>values</w:t>
+            </w:r>
+          </w:p>
+        </w:tc>
+        <w:tc>
+          <w:tcPr>
+            <w:tcW w:w="4675" w:type="dxa"/>
+          </w:tcPr>
+          <w:p>
+            <w:r>
+              <w:t xml:space="preserve">Reference </w:t>
+            </w:r>
+          </w:p>
+        </w:tc>
+      </w:tr>
+      <w:tr>
+        <w:tc>
+          <w:tcPr>
+            <w:tcW w:w="4675" w:type="dxa"/>
+          </w:tcPr>
+          <w:p>
+            <w:r>
+              <w:t>Number</w:t>
+            </w:r>
+          </w:p>
+        </w:tc>
+        <w:tc>
+          <w:tcPr>
+            <w:tcW w:w="4675" w:type="dxa"/>
+          </w:tcPr>
+          <w:p>
+            <w:r>
+              <w:t>Object</w:t>
+            </w:r>
+          </w:p>
+        </w:tc>
+      </w:tr>
+      <w:tr>
+        <w:tc>
+          <w:tcPr>
+            <w:tcW w:w="4675" w:type="dxa"/>
+          </w:tcPr>
+          <w:p>
+            <w:r>
+              <w:t xml:space="preserve">String </w:t>
+            </w:r>
+          </w:p>
+        </w:tc>
+        <w:tc>
+          <w:tcPr>
+            <w:tcW w:w="4675" w:type="dxa"/>
+          </w:tcPr>
+          <w:p>
+            <w:r>
+              <w:t>Functions</w:t>
+            </w:r>
+          </w:p>
+        </w:tc>
+      </w:tr>
+      <w:tr>
+        <w:tc>
+          <w:tcPr>
+            <w:tcW w:w="4675" w:type="dxa"/>
+          </w:tcPr>
+          <w:p>
+            <w:r>
+              <w:t>Boolean</w:t>
+            </w:r>
+          </w:p>
+        </w:tc>
+        <w:tc>
+          <w:tcPr>
+            <w:tcW w:w="4675" w:type="dxa"/>
+          </w:tcPr>
+          <w:p>
+            <w:r>
+              <w:t xml:space="preserve">Array </w:t>
+            </w:r>
+          </w:p>
+        </w:tc>
+      </w:tr>
+      <w:tr>
+        <w:tc>
+          <w:tcPr>
+            <w:tcW w:w="4675" w:type="dxa"/>
+          </w:tcPr>
+          <w:p>
+            <w:r>
+              <w:t>Symbol</w:t>
+            </w:r>
+          </w:p>
+        </w:tc>
+        <w:tc>
+          <w:tcPr>
+            <w:tcW w:w="4675" w:type="dxa"/>
+          </w:tcPr>
+          <w:p/>
+        </w:tc>
+      </w:tr>
+      <w:tr>
+        <w:tc>
+          <w:tcPr>
+            <w:tcW w:w="4675" w:type="dxa"/>
+          </w:tcPr>
+          <w:p>
+            <w:r>
+              <w:t>Undefined</w:t>
+            </w:r>
+          </w:p>
+        </w:tc>
+        <w:tc>
+          <w:tcPr>
+            <w:tcW w:w="4675" w:type="dxa"/>
+          </w:tcPr>
+          <w:p/>
+        </w:tc>
+      </w:tr>
+      <w:tr>
+        <w:tc>
+          <w:tcPr>
+            <w:tcW w:w="4675" w:type="dxa"/>
+          </w:tcPr>
+          <w:p>
+            <w:r>
+              <w:t xml:space="preserve">Null </w:t>
+            </w:r>
+          </w:p>
+        </w:tc>
+        <w:tc>
+          <w:tcPr>
+            <w:tcW w:w="4675" w:type="dxa"/>
+          </w:tcPr>
+          <w:p/>
+        </w:tc>
+      </w:tr>
+      <w:tr>
+        <w:tc>
+          <w:tcPr>
+            <w:tcW w:w="4675" w:type="dxa"/>
+          </w:tcPr>
+          <w:p/>
+        </w:tc>
+        <w:tc>
+          <w:tcPr>
+            <w:tcW w:w="4675" w:type="dxa"/>
+          </w:tcPr>
+          <w:p/>
+        </w:tc>
+      </w:tr>
+    </w:tbl>
+    <w:p/>
+    <w:p>
+      <w:r>
+        <w:t xml:space="preserve">Primitives are copied by their values </w:t>
+      </w:r>
+    </w:p>
+    <w:p>
+      <w:r>
+        <w:t xml:space="preserve">Objects are copied by their reference </w:t>
+      </w:r>
+    </w:p>
+    <w:p>
+      <w:pPr>
+        <w:shd w:val="clear" w:color="auto" w:fill="1F1F1F"/>
+        <w:spacing w:after="0" w:line="285" w:lineRule="atLeast"/>
+        <w:rPr>
+          <w:rFonts w:ascii="Consolas" w:eastAsia="Times New Roman" w:hAnsi="Consolas" w:cs="Times New Roman"/>
+          <w:color w:val="CCCCCC"/>
+          <w:sz w:val="21"/>
+          <w:szCs w:val="21"/>
+        </w:rPr>
+      </w:pPr>
+      <w:r>
+        <w:rPr>
+          <w:rFonts w:ascii="Consolas" w:eastAsia="Times New Roman" w:hAnsi="Consolas" w:cs="Times New Roman"/>
+          <w:color w:val="6A9955"/>
+          <w:sz w:val="21"/>
+          <w:szCs w:val="21"/>
+        </w:rPr>
+        <w:t>// value</w:t>
+      </w:r>
+    </w:p>
+    <w:p>
+      <w:pPr>
+        <w:shd w:val="clear" w:color="auto" w:fill="1F1F1F"/>
+        <w:spacing w:after="0" w:line="285" w:lineRule="atLeast"/>
+        <w:rPr>
+          <w:rFonts w:ascii="Consolas" w:eastAsia="Times New Roman" w:hAnsi="Consolas" w:cs="Times New Roman"/>
+          <w:color w:val="CCCCCC"/>
+          <w:sz w:val="21"/>
+          <w:szCs w:val="21"/>
+        </w:rPr>
+      </w:pPr>
+    </w:p>
+    <w:p>
+      <w:pPr>
+        <w:shd w:val="clear" w:color="auto" w:fill="1F1F1F"/>
+        <w:spacing w:after="0" w:line="285" w:lineRule="atLeast"/>
+        <w:rPr>
+          <w:rFonts w:ascii="Consolas" w:eastAsia="Times New Roman" w:hAnsi="Consolas" w:cs="Times New Roman"/>
+          <w:color w:val="CCCCCC"/>
+          <w:sz w:val="21"/>
+          <w:szCs w:val="21"/>
+        </w:rPr>
+      </w:pPr>
+      <w:r>
+        <w:rPr>
+          <w:rFonts w:ascii="Consolas" w:eastAsia="Times New Roman" w:hAnsi="Consolas" w:cs="Times New Roman"/>
+          <w:color w:val="6A9955"/>
+          <w:sz w:val="21"/>
+          <w:szCs w:val="21"/>
+        </w:rPr>
+        <w:t xml:space="preserve">// let x = </w:t>
+      </w:r>
+      <w:proofErr w:type="gramStart"/>
+      <w:r>
+        <w:rPr>
+          <w:rFonts w:ascii="Consolas" w:eastAsia="Times New Roman" w:hAnsi="Consolas" w:cs="Times New Roman"/>
+          <w:color w:val="6A9955"/>
+          <w:sz w:val="21"/>
+          <w:szCs w:val="21"/>
+        </w:rPr>
+        <w:t>10 ;</w:t>
+      </w:r>
+      <w:proofErr w:type="gramEnd"/>
+    </w:p>
+    <w:p>
+      <w:pPr>
+        <w:shd w:val="clear" w:color="auto" w:fill="1F1F1F"/>
+        <w:spacing w:after="0" w:line="285" w:lineRule="atLeast"/>
+        <w:rPr>
+          <w:rFonts w:ascii="Consolas" w:eastAsia="Times New Roman" w:hAnsi="Consolas" w:cs="Times New Roman"/>
+          <w:color w:val="CCCCCC"/>
+          <w:sz w:val="21"/>
+          <w:szCs w:val="21"/>
+        </w:rPr>
+      </w:pPr>
+      <w:r>
+        <w:rPr>
+          <w:rFonts w:ascii="Consolas" w:eastAsia="Times New Roman" w:hAnsi="Consolas" w:cs="Times New Roman"/>
+          <w:color w:val="6A9955"/>
+          <w:sz w:val="21"/>
+          <w:szCs w:val="21"/>
+        </w:rPr>
+        <w:t xml:space="preserve">// let y = </w:t>
+      </w:r>
+      <w:proofErr w:type="gramStart"/>
+      <w:r>
+        <w:rPr>
+          <w:rFonts w:ascii="Consolas" w:eastAsia="Times New Roman" w:hAnsi="Consolas" w:cs="Times New Roman"/>
+          <w:color w:val="6A9955"/>
+          <w:sz w:val="21"/>
+          <w:szCs w:val="21"/>
+        </w:rPr>
+        <w:t>x ;</w:t>
+      </w:r>
+      <w:proofErr w:type="gramEnd"/>
+    </w:p>
+    <w:p>
+      <w:pPr>
+        <w:shd w:val="clear" w:color="auto" w:fill="1F1F1F"/>
+        <w:spacing w:after="0" w:line="285" w:lineRule="atLeast"/>
+        <w:rPr>
+          <w:rFonts w:ascii="Consolas" w:eastAsia="Times New Roman" w:hAnsi="Consolas" w:cs="Times New Roman"/>
+          <w:color w:val="CCCCCC"/>
+          <w:sz w:val="21"/>
+          <w:szCs w:val="21"/>
+        </w:rPr>
+      </w:pPr>
+      <w:r>
+        <w:rPr>
+          <w:rFonts w:ascii="Consolas" w:eastAsia="Times New Roman" w:hAnsi="Consolas" w:cs="Times New Roman"/>
+          <w:color w:val="CCCCCC"/>
+          <w:sz w:val="21"/>
+          <w:szCs w:val="21"/>
+        </w:rPr>
+        <w:t xml:space="preserve">                </w:t>
+      </w:r>
+      <w:r>
+        <w:rPr>
+          <w:rFonts w:ascii="Consolas" w:eastAsia="Times New Roman" w:hAnsi="Consolas" w:cs="Times New Roman"/>
+          <w:color w:val="6A9955"/>
+          <w:sz w:val="21"/>
+          <w:szCs w:val="21"/>
+        </w:rPr>
+        <w:t xml:space="preserve">// in this case the value of x is updated to 20 but the </w:t>
+      </w:r>
+      <w:proofErr w:type="spellStart"/>
+      <w:r>
+        <w:rPr>
+          <w:rFonts w:ascii="Consolas" w:eastAsia="Times New Roman" w:hAnsi="Consolas" w:cs="Times New Roman"/>
+          <w:color w:val="6A9955"/>
+          <w:sz w:val="21"/>
+          <w:szCs w:val="21"/>
+        </w:rPr>
+        <w:t>valaue</w:t>
+      </w:r>
+      <w:proofErr w:type="spellEnd"/>
+      <w:r>
+        <w:rPr>
+          <w:rFonts w:ascii="Consolas" w:eastAsia="Times New Roman" w:hAnsi="Consolas" w:cs="Times New Roman"/>
+          <w:color w:val="6A9955"/>
+          <w:sz w:val="21"/>
+          <w:szCs w:val="21"/>
+        </w:rPr>
+        <w:t xml:space="preserve"> of y is 10 </w:t>
+      </w:r>
+    </w:p>
+    <w:p>
+      <w:pPr>
+        <w:shd w:val="clear" w:color="auto" w:fill="1F1F1F"/>
+        <w:spacing w:after="0" w:line="285" w:lineRule="atLeast"/>
+        <w:rPr>
+          <w:rFonts w:ascii="Consolas" w:eastAsia="Times New Roman" w:hAnsi="Consolas" w:cs="Times New Roman"/>
+          <w:color w:val="CCCCCC"/>
+          <w:sz w:val="21"/>
+          <w:szCs w:val="21"/>
+        </w:rPr>
+      </w:pPr>
+      <w:r>
+        <w:rPr>
+          <w:rFonts w:ascii="Consolas" w:eastAsia="Times New Roman" w:hAnsi="Consolas" w:cs="Times New Roman"/>
+          <w:color w:val="6A9955"/>
+          <w:sz w:val="21"/>
+          <w:szCs w:val="21"/>
+        </w:rPr>
+        <w:t>// x = 20;</w:t>
+      </w:r>
+    </w:p>
+    <w:p>
+      <w:pPr>
+        <w:shd w:val="clear" w:color="auto" w:fill="1F1F1F"/>
+        <w:spacing w:after="240" w:line="285" w:lineRule="atLeast"/>
+        <w:rPr>
+          <w:rFonts w:ascii="Consolas" w:eastAsia="Times New Roman" w:hAnsi="Consolas" w:cs="Times New Roman"/>
+          <w:color w:val="CCCCCC"/>
+          <w:sz w:val="21"/>
+          <w:szCs w:val="21"/>
+        </w:rPr>
+      </w:pPr>
+      <w:r>
+        <w:rPr>
+          <w:rFonts w:ascii="Consolas" w:eastAsia="Times New Roman" w:hAnsi="Consolas" w:cs="Times New Roman"/>
+          <w:color w:val="CCCCCC"/>
+          <w:sz w:val="21"/>
+          <w:szCs w:val="21"/>
+        </w:rPr>
+        <w:br/>
+      </w:r>
+    </w:p>
+    <w:p>
+      <w:pPr>
+        <w:shd w:val="clear" w:color="auto" w:fill="1F1F1F"/>
+        <w:spacing w:after="0" w:line="285" w:lineRule="atLeast"/>
+        <w:rPr>
+          <w:rFonts w:ascii="Consolas" w:eastAsia="Times New Roman" w:hAnsi="Consolas" w:cs="Times New Roman"/>
+          <w:color w:val="CCCCCC"/>
+          <w:sz w:val="21"/>
+          <w:szCs w:val="21"/>
+        </w:rPr>
+      </w:pPr>
+      <w:r>
+        <w:rPr>
+          <w:rFonts w:ascii="Consolas" w:eastAsia="Times New Roman" w:hAnsi="Consolas" w:cs="Times New Roman"/>
+          <w:color w:val="6A9955"/>
+          <w:sz w:val="21"/>
+          <w:szCs w:val="21"/>
+        </w:rPr>
+        <w:t xml:space="preserve">// reference </w:t>
+      </w:r>
+    </w:p>
+    <w:p>
+      <w:pPr>
+        <w:shd w:val="clear" w:color="auto" w:fill="1F1F1F"/>
+        <w:spacing w:after="0" w:line="285" w:lineRule="atLeast"/>
+        <w:rPr>
+          <w:rFonts w:ascii="Consolas" w:eastAsia="Times New Roman" w:hAnsi="Consolas" w:cs="Times New Roman"/>
+          <w:color w:val="CCCCCC"/>
+          <w:sz w:val="21"/>
+          <w:szCs w:val="21"/>
+        </w:rPr>
+      </w:pPr>
+    </w:p>
+    <w:p>
+      <w:pPr>
+        <w:shd w:val="clear" w:color="auto" w:fill="1F1F1F"/>
+        <w:spacing w:after="0" w:line="285" w:lineRule="atLeast"/>
+        <w:rPr>
+          <w:rFonts w:ascii="Consolas" w:eastAsia="Times New Roman" w:hAnsi="Consolas" w:cs="Times New Roman"/>
+          <w:color w:val="CCCCCC"/>
+          <w:sz w:val="21"/>
+          <w:szCs w:val="21"/>
+        </w:rPr>
+      </w:pPr>
+      <w:r>
+        <w:rPr>
+          <w:rFonts w:ascii="Consolas" w:eastAsia="Times New Roman" w:hAnsi="Consolas" w:cs="Times New Roman"/>
+          <w:color w:val="569CD6"/>
+          <w:sz w:val="21"/>
+          <w:szCs w:val="21"/>
+        </w:rPr>
+        <w:t>let</w:t>
+      </w:r>
+      <w:r>
+        <w:rPr>
+          <w:rFonts w:ascii="Consolas" w:eastAsia="Times New Roman" w:hAnsi="Consolas" w:cs="Times New Roman"/>
+          <w:color w:val="CCCCCC"/>
+          <w:sz w:val="21"/>
+          <w:szCs w:val="21"/>
+        </w:rPr>
+        <w:t xml:space="preserve"> </w:t>
+      </w:r>
+      <w:r>
+        <w:rPr>
+          <w:rFonts w:ascii="Consolas" w:eastAsia="Times New Roman" w:hAnsi="Consolas" w:cs="Times New Roman"/>
+          <w:color w:val="9CDCFE"/>
+          <w:sz w:val="21"/>
+          <w:szCs w:val="21"/>
+        </w:rPr>
+        <w:t>x</w:t>
+      </w:r>
+      <w:r>
+        <w:rPr>
+          <w:rFonts w:ascii="Consolas" w:eastAsia="Times New Roman" w:hAnsi="Consolas" w:cs="Times New Roman"/>
+          <w:color w:val="CCCCCC"/>
+          <w:sz w:val="21"/>
+          <w:szCs w:val="21"/>
+        </w:rPr>
+        <w:t xml:space="preserve"> </w:t>
+      </w:r>
+      <w:r>
+        <w:rPr>
+          <w:rFonts w:ascii="Consolas" w:eastAsia="Times New Roman" w:hAnsi="Consolas" w:cs="Times New Roman"/>
+          <w:color w:val="D4D4D4"/>
+          <w:sz w:val="21"/>
+          <w:szCs w:val="21"/>
+        </w:rPr>
+        <w:t>=</w:t>
+      </w:r>
+      <w:r>
+        <w:rPr>
+          <w:rFonts w:ascii="Consolas" w:eastAsia="Times New Roman" w:hAnsi="Consolas" w:cs="Times New Roman"/>
+          <w:color w:val="CCCCCC"/>
+          <w:sz w:val="21"/>
+          <w:szCs w:val="21"/>
+        </w:rPr>
+        <w:t xml:space="preserve"> </w:t>
+      </w:r>
+      <w:proofErr w:type="gramStart"/>
+      <w:r>
+        <w:rPr>
+          <w:rFonts w:ascii="Consolas" w:eastAsia="Times New Roman" w:hAnsi="Consolas" w:cs="Times New Roman"/>
+          <w:color w:val="CCCCCC"/>
+          <w:sz w:val="21"/>
+          <w:szCs w:val="21"/>
+        </w:rPr>
+        <w:t xml:space="preserve">{ </w:t>
+      </w:r>
+      <w:r>
+        <w:rPr>
+          <w:rFonts w:ascii="Consolas" w:eastAsia="Times New Roman" w:hAnsi="Consolas" w:cs="Times New Roman"/>
+          <w:color w:val="9CDCFE"/>
+          <w:sz w:val="21"/>
+          <w:szCs w:val="21"/>
+        </w:rPr>
+        <w:t>value</w:t>
+      </w:r>
+      <w:proofErr w:type="gramEnd"/>
+      <w:r>
+        <w:rPr>
+          <w:rFonts w:ascii="Consolas" w:eastAsia="Times New Roman" w:hAnsi="Consolas" w:cs="Times New Roman"/>
+          <w:color w:val="9CDCFE"/>
+          <w:sz w:val="21"/>
+          <w:szCs w:val="21"/>
+        </w:rPr>
+        <w:t xml:space="preserve"> :</w:t>
+      </w:r>
+      <w:r>
+        <w:rPr>
+          <w:rFonts w:ascii="Consolas" w:eastAsia="Times New Roman" w:hAnsi="Consolas" w:cs="Times New Roman"/>
+          <w:color w:val="CCCCCC"/>
+          <w:sz w:val="21"/>
+          <w:szCs w:val="21"/>
+        </w:rPr>
+        <w:t xml:space="preserve"> </w:t>
+      </w:r>
+      <w:r>
+        <w:rPr>
+          <w:rFonts w:ascii="Consolas" w:eastAsia="Times New Roman" w:hAnsi="Consolas" w:cs="Times New Roman"/>
+          <w:color w:val="B5CEA8"/>
+          <w:sz w:val="21"/>
+          <w:szCs w:val="21"/>
+        </w:rPr>
+        <w:t>20</w:t>
+      </w:r>
+      <w:r>
+        <w:rPr>
+          <w:rFonts w:ascii="Consolas" w:eastAsia="Times New Roman" w:hAnsi="Consolas" w:cs="Times New Roman"/>
+          <w:color w:val="CCCCCC"/>
+          <w:sz w:val="21"/>
+          <w:szCs w:val="21"/>
+        </w:rPr>
+        <w:t>};</w:t>
+      </w:r>
+    </w:p>
+    <w:p>
+      <w:pPr>
+        <w:shd w:val="clear" w:color="auto" w:fill="1F1F1F"/>
+        <w:spacing w:after="0" w:line="285" w:lineRule="atLeast"/>
+        <w:rPr>
+          <w:rFonts w:ascii="Consolas" w:eastAsia="Times New Roman" w:hAnsi="Consolas" w:cs="Times New Roman"/>
+          <w:color w:val="CCCCCC"/>
+          <w:sz w:val="21"/>
+          <w:szCs w:val="21"/>
+        </w:rPr>
+      </w:pPr>
+      <w:r>
+        <w:rPr>
+          <w:rFonts w:ascii="Consolas" w:eastAsia="Times New Roman" w:hAnsi="Consolas" w:cs="Times New Roman"/>
+          <w:color w:val="569CD6"/>
+          <w:sz w:val="21"/>
+          <w:szCs w:val="21"/>
+        </w:rPr>
+        <w:t>let</w:t>
+      </w:r>
+      <w:r>
+        <w:rPr>
+          <w:rFonts w:ascii="Consolas" w:eastAsia="Times New Roman" w:hAnsi="Consolas" w:cs="Times New Roman"/>
+          <w:color w:val="CCCCCC"/>
+          <w:sz w:val="21"/>
+          <w:szCs w:val="21"/>
+        </w:rPr>
+        <w:t xml:space="preserve"> </w:t>
+      </w:r>
+      <w:r>
+        <w:rPr>
+          <w:rFonts w:ascii="Consolas" w:eastAsia="Times New Roman" w:hAnsi="Consolas" w:cs="Times New Roman"/>
+          <w:color w:val="9CDCFE"/>
+          <w:sz w:val="21"/>
+          <w:szCs w:val="21"/>
+        </w:rPr>
+        <w:t>y</w:t>
+      </w:r>
+      <w:r>
+        <w:rPr>
+          <w:rFonts w:ascii="Consolas" w:eastAsia="Times New Roman" w:hAnsi="Consolas" w:cs="Times New Roman"/>
+          <w:color w:val="CCCCCC"/>
+          <w:sz w:val="21"/>
+          <w:szCs w:val="21"/>
+        </w:rPr>
+        <w:t xml:space="preserve"> </w:t>
+      </w:r>
+      <w:r>
+        <w:rPr>
+          <w:rFonts w:ascii="Consolas" w:eastAsia="Times New Roman" w:hAnsi="Consolas" w:cs="Times New Roman"/>
+          <w:color w:val="D4D4D4"/>
+          <w:sz w:val="21"/>
+          <w:szCs w:val="21"/>
+        </w:rPr>
+        <w:t>=</w:t>
+      </w:r>
+      <w:r>
+        <w:rPr>
+          <w:rFonts w:ascii="Consolas" w:eastAsia="Times New Roman" w:hAnsi="Consolas" w:cs="Times New Roman"/>
+          <w:color w:val="CCCCCC"/>
+          <w:sz w:val="21"/>
+          <w:szCs w:val="21"/>
+        </w:rPr>
+        <w:t xml:space="preserve"> </w:t>
+      </w:r>
+      <w:r>
+        <w:rPr>
+          <w:rFonts w:ascii="Consolas" w:eastAsia="Times New Roman" w:hAnsi="Consolas" w:cs="Times New Roman"/>
+          <w:color w:val="9CDCFE"/>
+          <w:sz w:val="21"/>
+          <w:szCs w:val="21"/>
+        </w:rPr>
+        <w:t>x</w:t>
+      </w:r>
+      <w:r>
+        <w:rPr>
+          <w:rFonts w:ascii="Consolas" w:eastAsia="Times New Roman" w:hAnsi="Consolas" w:cs="Times New Roman"/>
+          <w:color w:val="CCCCCC"/>
+          <w:sz w:val="21"/>
+          <w:szCs w:val="21"/>
+        </w:rPr>
+        <w:t>;</w:t>
+      </w:r>
+    </w:p>
+    <w:p>
+      <w:pPr>
+        <w:shd w:val="clear" w:color="auto" w:fill="1F1F1F"/>
+        <w:spacing w:after="0" w:line="285" w:lineRule="atLeast"/>
+        <w:rPr>
+          <w:rFonts w:ascii="Consolas" w:eastAsia="Times New Roman" w:hAnsi="Consolas" w:cs="Times New Roman"/>
+          <w:color w:val="CCCCCC"/>
+          <w:sz w:val="21"/>
+          <w:szCs w:val="21"/>
+        </w:rPr>
+      </w:pPr>
+    </w:p>
+    <w:p>
+      <w:pPr>
+        <w:shd w:val="clear" w:color="auto" w:fill="1F1F1F"/>
+        <w:spacing w:after="0" w:line="285" w:lineRule="atLeast"/>
+        <w:rPr>
+          <w:rFonts w:ascii="Consolas" w:eastAsia="Times New Roman" w:hAnsi="Consolas" w:cs="Times New Roman"/>
+          <w:color w:val="CCCCCC"/>
+          <w:sz w:val="21"/>
+          <w:szCs w:val="21"/>
+        </w:rPr>
+      </w:pPr>
+      <w:proofErr w:type="spellStart"/>
+      <w:r>
+        <w:rPr>
+          <w:rFonts w:ascii="Consolas" w:eastAsia="Times New Roman" w:hAnsi="Consolas" w:cs="Times New Roman"/>
+          <w:color w:val="9CDCFE"/>
+          <w:sz w:val="21"/>
+          <w:szCs w:val="21"/>
+        </w:rPr>
+        <w:t>x</w:t>
+      </w:r>
+      <w:r>
+        <w:rPr>
+          <w:rFonts w:ascii="Consolas" w:eastAsia="Times New Roman" w:hAnsi="Consolas" w:cs="Times New Roman"/>
+          <w:color w:val="CCCCCC"/>
+          <w:sz w:val="21"/>
+          <w:szCs w:val="21"/>
+        </w:rPr>
+        <w:t>.</w:t>
+      </w:r>
+      <w:r>
+        <w:rPr>
+          <w:rFonts w:ascii="Consolas" w:eastAsia="Times New Roman" w:hAnsi="Consolas" w:cs="Times New Roman"/>
+          <w:color w:val="9CDCFE"/>
+          <w:sz w:val="21"/>
+          <w:szCs w:val="21"/>
+        </w:rPr>
+        <w:t>value</w:t>
+      </w:r>
+      <w:proofErr w:type="spellEnd"/>
+      <w:r>
+        <w:rPr>
+          <w:rFonts w:ascii="Consolas" w:eastAsia="Times New Roman" w:hAnsi="Consolas" w:cs="Times New Roman"/>
+          <w:color w:val="CCCCCC"/>
+          <w:sz w:val="21"/>
+          <w:szCs w:val="21"/>
+        </w:rPr>
+        <w:t xml:space="preserve"> </w:t>
+      </w:r>
+      <w:r>
+        <w:rPr>
+          <w:rFonts w:ascii="Consolas" w:eastAsia="Times New Roman" w:hAnsi="Consolas" w:cs="Times New Roman"/>
+          <w:color w:val="D4D4D4"/>
+          <w:sz w:val="21"/>
+          <w:szCs w:val="21"/>
+        </w:rPr>
+        <w:t>=</w:t>
+      </w:r>
+      <w:r>
+        <w:rPr>
+          <w:rFonts w:ascii="Consolas" w:eastAsia="Times New Roman" w:hAnsi="Consolas" w:cs="Times New Roman"/>
+          <w:color w:val="CCCCCC"/>
+          <w:sz w:val="21"/>
+          <w:szCs w:val="21"/>
+        </w:rPr>
+        <w:t xml:space="preserve"> </w:t>
+      </w:r>
+      <w:r>
+        <w:rPr>
+          <w:rFonts w:ascii="Consolas" w:eastAsia="Times New Roman" w:hAnsi="Consolas" w:cs="Times New Roman"/>
+          <w:color w:val="B5CEA8"/>
+          <w:sz w:val="21"/>
+          <w:szCs w:val="21"/>
+        </w:rPr>
+        <w:t>30</w:t>
+      </w:r>
+      <w:r>
+        <w:rPr>
+          <w:rFonts w:ascii="Consolas" w:eastAsia="Times New Roman" w:hAnsi="Consolas" w:cs="Times New Roman"/>
+          <w:color w:val="CCCCCC"/>
+          <w:sz w:val="21"/>
+          <w:szCs w:val="21"/>
+        </w:rPr>
+        <w:t>;</w:t>
+      </w:r>
+    </w:p>
+    <w:p>
+      <w:pPr>
+        <w:shd w:val="clear" w:color="auto" w:fill="1F1F1F"/>
+        <w:spacing w:after="240" w:line="285" w:lineRule="atLeast"/>
+        <w:rPr>
+          <w:rFonts w:ascii="Consolas" w:eastAsia="Times New Roman" w:hAnsi="Consolas" w:cs="Times New Roman"/>
+          <w:color w:val="CCCCCC"/>
+          <w:sz w:val="21"/>
+          <w:szCs w:val="21"/>
+        </w:rPr>
+      </w:pPr>
+    </w:p>
+    <w:p>
+      <w:pPr>
+        <w:shd w:val="clear" w:color="auto" w:fill="1F1F1F"/>
+        <w:spacing w:after="0" w:line="285" w:lineRule="atLeast"/>
+        <w:rPr>
+          <w:rFonts w:ascii="Consolas" w:eastAsia="Times New Roman" w:hAnsi="Consolas" w:cs="Times New Roman"/>
+          <w:color w:val="CCCCCC"/>
+          <w:sz w:val="21"/>
+          <w:szCs w:val="21"/>
+        </w:rPr>
+      </w:pPr>
+      <w:r>
+        <w:rPr>
+          <w:rFonts w:ascii="Consolas" w:eastAsia="Times New Roman" w:hAnsi="Consolas" w:cs="Times New Roman"/>
+          <w:color w:val="6A9955"/>
+          <w:sz w:val="21"/>
+          <w:szCs w:val="21"/>
+        </w:rPr>
+        <w:t>// another example</w:t>
+      </w:r>
+    </w:p>
+    <w:p>
+      <w:pPr>
+        <w:shd w:val="clear" w:color="auto" w:fill="1F1F1F"/>
+        <w:spacing w:after="0" w:line="285" w:lineRule="atLeast"/>
+        <w:rPr>
+          <w:rFonts w:ascii="Consolas" w:eastAsia="Times New Roman" w:hAnsi="Consolas" w:cs="Times New Roman"/>
+          <w:color w:val="CCCCCC"/>
+          <w:sz w:val="21"/>
+          <w:szCs w:val="21"/>
+        </w:rPr>
+      </w:pPr>
+    </w:p>
+    <w:p>
+      <w:pPr>
+        <w:shd w:val="clear" w:color="auto" w:fill="1F1F1F"/>
+        <w:spacing w:after="0" w:line="285" w:lineRule="atLeast"/>
+        <w:rPr>
+          <w:rFonts w:ascii="Consolas" w:eastAsia="Times New Roman" w:hAnsi="Consolas" w:cs="Times New Roman"/>
+          <w:color w:val="CCCCCC"/>
+          <w:sz w:val="21"/>
+          <w:szCs w:val="21"/>
+        </w:rPr>
+      </w:pPr>
+      <w:r>
+        <w:rPr>
+          <w:rFonts w:ascii="Consolas" w:eastAsia="Times New Roman" w:hAnsi="Consolas" w:cs="Times New Roman"/>
+          <w:color w:val="569CD6"/>
+          <w:sz w:val="21"/>
+          <w:szCs w:val="21"/>
+        </w:rPr>
+        <w:t>let</w:t>
+      </w:r>
+      <w:r>
+        <w:rPr>
+          <w:rFonts w:ascii="Consolas" w:eastAsia="Times New Roman" w:hAnsi="Consolas" w:cs="Times New Roman"/>
+          <w:color w:val="CCCCCC"/>
+          <w:sz w:val="21"/>
+          <w:szCs w:val="21"/>
+        </w:rPr>
+        <w:t xml:space="preserve"> </w:t>
+      </w:r>
+      <w:proofErr w:type="spellStart"/>
+      <w:r>
+        <w:rPr>
+          <w:rFonts w:ascii="Consolas" w:eastAsia="Times New Roman" w:hAnsi="Consolas" w:cs="Times New Roman"/>
+          <w:color w:val="9CDCFE"/>
+          <w:sz w:val="21"/>
+          <w:szCs w:val="21"/>
+        </w:rPr>
+        <w:t>obj</w:t>
+      </w:r>
+      <w:proofErr w:type="spellEnd"/>
+      <w:r>
+        <w:rPr>
+          <w:rFonts w:ascii="Consolas" w:eastAsia="Times New Roman" w:hAnsi="Consolas" w:cs="Times New Roman"/>
+          <w:color w:val="CCCCCC"/>
+          <w:sz w:val="21"/>
+          <w:szCs w:val="21"/>
+        </w:rPr>
+        <w:t xml:space="preserve"> </w:t>
+      </w:r>
+      <w:r>
+        <w:rPr>
+          <w:rFonts w:ascii="Consolas" w:eastAsia="Times New Roman" w:hAnsi="Consolas" w:cs="Times New Roman"/>
+          <w:color w:val="D4D4D4"/>
+          <w:sz w:val="21"/>
+          <w:szCs w:val="21"/>
+        </w:rPr>
+        <w:t>=</w:t>
+      </w:r>
+      <w:r>
+        <w:rPr>
+          <w:rFonts w:ascii="Consolas" w:eastAsia="Times New Roman" w:hAnsi="Consolas" w:cs="Times New Roman"/>
+          <w:color w:val="CCCCCC"/>
+          <w:sz w:val="21"/>
+          <w:szCs w:val="21"/>
+        </w:rPr>
+        <w:t xml:space="preserve"> {</w:t>
+      </w:r>
+      <w:proofErr w:type="gramStart"/>
+      <w:r>
+        <w:rPr>
+          <w:rFonts w:ascii="Consolas" w:eastAsia="Times New Roman" w:hAnsi="Consolas" w:cs="Times New Roman"/>
+          <w:color w:val="9CDCFE"/>
+          <w:sz w:val="21"/>
+          <w:szCs w:val="21"/>
+        </w:rPr>
+        <w:t>value :</w:t>
+      </w:r>
+      <w:proofErr w:type="gramEnd"/>
+      <w:r>
+        <w:rPr>
+          <w:rFonts w:ascii="Consolas" w:eastAsia="Times New Roman" w:hAnsi="Consolas" w:cs="Times New Roman"/>
+          <w:color w:val="CCCCCC"/>
+          <w:sz w:val="21"/>
+          <w:szCs w:val="21"/>
+        </w:rPr>
+        <w:t xml:space="preserve"> </w:t>
+      </w:r>
+      <w:r>
+        <w:rPr>
+          <w:rFonts w:ascii="Consolas" w:eastAsia="Times New Roman" w:hAnsi="Consolas" w:cs="Times New Roman"/>
+          <w:color w:val="B5CEA8"/>
+          <w:sz w:val="21"/>
+          <w:szCs w:val="21"/>
+        </w:rPr>
+        <w:t>10</w:t>
+      </w:r>
+      <w:r>
+        <w:rPr>
+          <w:rFonts w:ascii="Consolas" w:eastAsia="Times New Roman" w:hAnsi="Consolas" w:cs="Times New Roman"/>
+          <w:color w:val="CCCCCC"/>
+          <w:sz w:val="21"/>
+          <w:szCs w:val="21"/>
+        </w:rPr>
+        <w:t>};</w:t>
+      </w:r>
+    </w:p>
+    <w:p>
+      <w:pPr>
+        <w:shd w:val="clear" w:color="auto" w:fill="1F1F1F"/>
+        <w:spacing w:after="240" w:line="285" w:lineRule="atLeast"/>
+        <w:rPr>
+          <w:rFonts w:ascii="Consolas" w:eastAsia="Times New Roman" w:hAnsi="Consolas" w:cs="Times New Roman"/>
+          <w:color w:val="CCCCCC"/>
+          <w:sz w:val="21"/>
+          <w:szCs w:val="21"/>
+        </w:rPr>
+      </w:pPr>
+    </w:p>
+    <w:p>
+      <w:pPr>
+        <w:shd w:val="clear" w:color="auto" w:fill="1F1F1F"/>
+        <w:spacing w:after="0" w:line="285" w:lineRule="atLeast"/>
+        <w:rPr>
+          <w:rFonts w:ascii="Consolas" w:eastAsia="Times New Roman" w:hAnsi="Consolas" w:cs="Times New Roman"/>
+          <w:color w:val="CCCCCC"/>
+          <w:sz w:val="21"/>
+          <w:szCs w:val="21"/>
+        </w:rPr>
+      </w:pPr>
+      <w:r>
+        <w:rPr>
+          <w:rFonts w:ascii="Consolas" w:eastAsia="Times New Roman" w:hAnsi="Consolas" w:cs="Times New Roman"/>
+          <w:color w:val="569CD6"/>
+          <w:sz w:val="21"/>
+          <w:szCs w:val="21"/>
+        </w:rPr>
+        <w:t>function</w:t>
+      </w:r>
+      <w:r>
+        <w:rPr>
+          <w:rFonts w:ascii="Consolas" w:eastAsia="Times New Roman" w:hAnsi="Consolas" w:cs="Times New Roman"/>
+          <w:color w:val="CCCCCC"/>
+          <w:sz w:val="21"/>
+          <w:szCs w:val="21"/>
+        </w:rPr>
+        <w:t xml:space="preserve"> </w:t>
+      </w:r>
+      <w:r>
+        <w:rPr>
+          <w:rFonts w:ascii="Consolas" w:eastAsia="Times New Roman" w:hAnsi="Consolas" w:cs="Times New Roman"/>
+          <w:color w:val="DCDCAA"/>
+          <w:sz w:val="21"/>
+          <w:szCs w:val="21"/>
+        </w:rPr>
+        <w:t>increase</w:t>
+      </w:r>
+      <w:r>
+        <w:rPr>
+          <w:rFonts w:ascii="Consolas" w:eastAsia="Times New Roman" w:hAnsi="Consolas" w:cs="Times New Roman"/>
+          <w:color w:val="CCCCCC"/>
+          <w:sz w:val="21"/>
+          <w:szCs w:val="21"/>
+        </w:rPr>
+        <w:t xml:space="preserve"> (</w:t>
+      </w:r>
+      <w:proofErr w:type="spellStart"/>
+      <w:r>
+        <w:rPr>
+          <w:rFonts w:ascii="Consolas" w:eastAsia="Times New Roman" w:hAnsi="Consolas" w:cs="Times New Roman"/>
+          <w:color w:val="9CDCFE"/>
+          <w:sz w:val="21"/>
+          <w:szCs w:val="21"/>
+        </w:rPr>
+        <w:t>obj</w:t>
+      </w:r>
+      <w:proofErr w:type="spellEnd"/>
+      <w:r>
+        <w:rPr>
+          <w:rFonts w:ascii="Consolas" w:eastAsia="Times New Roman" w:hAnsi="Consolas" w:cs="Times New Roman"/>
+          <w:color w:val="CCCCCC"/>
+          <w:sz w:val="21"/>
+          <w:szCs w:val="21"/>
+        </w:rPr>
+        <w:t>) {</w:t>
+      </w:r>
+    </w:p>
+    <w:p>
+      <w:pPr>
+        <w:shd w:val="clear" w:color="auto" w:fill="1F1F1F"/>
+        <w:spacing w:after="0" w:line="285" w:lineRule="atLeast"/>
+        <w:rPr>
+          <w:rFonts w:ascii="Consolas" w:eastAsia="Times New Roman" w:hAnsi="Consolas" w:cs="Times New Roman"/>
+          <w:color w:val="CCCCCC"/>
+          <w:sz w:val="21"/>
+          <w:szCs w:val="21"/>
+        </w:rPr>
+      </w:pPr>
+      <w:r>
+        <w:rPr>
+          <w:rFonts w:ascii="Consolas" w:eastAsia="Times New Roman" w:hAnsi="Consolas" w:cs="Times New Roman"/>
+          <w:color w:val="CCCCCC"/>
+          <w:sz w:val="21"/>
+          <w:szCs w:val="21"/>
+        </w:rPr>
+        <w:t>   </w:t>
+      </w:r>
+      <w:proofErr w:type="spellStart"/>
+      <w:r>
+        <w:rPr>
+          <w:rFonts w:ascii="Consolas" w:eastAsia="Times New Roman" w:hAnsi="Consolas" w:cs="Times New Roman"/>
+          <w:color w:val="9CDCFE"/>
+          <w:sz w:val="21"/>
+          <w:szCs w:val="21"/>
+        </w:rPr>
+        <w:t>obj</w:t>
+      </w:r>
+      <w:r>
+        <w:rPr>
+          <w:rFonts w:ascii="Consolas" w:eastAsia="Times New Roman" w:hAnsi="Consolas" w:cs="Times New Roman"/>
+          <w:color w:val="CCCCCC"/>
+          <w:sz w:val="21"/>
+          <w:szCs w:val="21"/>
+        </w:rPr>
+        <w:t>.</w:t>
+      </w:r>
+      <w:r>
+        <w:rPr>
+          <w:rFonts w:ascii="Consolas" w:eastAsia="Times New Roman" w:hAnsi="Consolas" w:cs="Times New Roman"/>
+          <w:color w:val="9CDCFE"/>
+          <w:sz w:val="21"/>
+          <w:szCs w:val="21"/>
+        </w:rPr>
+        <w:t>value</w:t>
+      </w:r>
+      <w:proofErr w:type="spellEnd"/>
+      <w:r>
+        <w:rPr>
+          <w:rFonts w:ascii="Consolas" w:eastAsia="Times New Roman" w:hAnsi="Consolas" w:cs="Times New Roman"/>
+          <w:color w:val="D4D4D4"/>
+          <w:sz w:val="21"/>
+          <w:szCs w:val="21"/>
+        </w:rPr>
+        <w:t>++</w:t>
+      </w:r>
+      <w:r>
+        <w:rPr>
+          <w:rFonts w:ascii="Consolas" w:eastAsia="Times New Roman" w:hAnsi="Consolas" w:cs="Times New Roman"/>
+          <w:color w:val="CCCCCC"/>
+          <w:sz w:val="21"/>
+          <w:szCs w:val="21"/>
+        </w:rPr>
+        <w:t>;</w:t>
+      </w:r>
+    </w:p>
+    <w:p>
+      <w:pPr>
+        <w:shd w:val="clear" w:color="auto" w:fill="1F1F1F"/>
+        <w:spacing w:after="0" w:line="285" w:lineRule="atLeast"/>
+        <w:rPr>
+          <w:rFonts w:ascii="Consolas" w:eastAsia="Times New Roman" w:hAnsi="Consolas" w:cs="Times New Roman"/>
+          <w:color w:val="CCCCCC"/>
+          <w:sz w:val="21"/>
+          <w:szCs w:val="21"/>
+        </w:rPr>
+      </w:pPr>
+      <w:r>
+        <w:rPr>
+          <w:rFonts w:ascii="Consolas" w:eastAsia="Times New Roman" w:hAnsi="Consolas" w:cs="Times New Roman"/>
+          <w:color w:val="CCCCCC"/>
+          <w:sz w:val="21"/>
+          <w:szCs w:val="21"/>
+        </w:rPr>
+        <w:t>}</w:t>
+      </w:r>
+    </w:p>
+    <w:p>
+      <w:pPr>
+        <w:shd w:val="clear" w:color="auto" w:fill="1F1F1F"/>
+        <w:spacing w:after="0" w:line="285" w:lineRule="atLeast"/>
+        <w:rPr>
+          <w:rFonts w:ascii="Consolas" w:eastAsia="Times New Roman" w:hAnsi="Consolas" w:cs="Times New Roman"/>
+          <w:color w:val="CCCCCC"/>
+          <w:sz w:val="21"/>
+          <w:szCs w:val="21"/>
+        </w:rPr>
+      </w:pPr>
+      <w:r>
+        <w:rPr>
+          <w:rFonts w:ascii="Consolas" w:eastAsia="Times New Roman" w:hAnsi="Consolas" w:cs="Times New Roman"/>
+          <w:color w:val="DCDCAA"/>
+          <w:sz w:val="21"/>
+          <w:szCs w:val="21"/>
+        </w:rPr>
+        <w:t>increase</w:t>
+      </w:r>
+      <w:r>
+        <w:rPr>
+          <w:rFonts w:ascii="Consolas" w:eastAsia="Times New Roman" w:hAnsi="Consolas" w:cs="Times New Roman"/>
+          <w:color w:val="CCCCCC"/>
+          <w:sz w:val="21"/>
+          <w:szCs w:val="21"/>
+        </w:rPr>
+        <w:t>(</w:t>
+      </w:r>
+      <w:proofErr w:type="spellStart"/>
+      <w:r>
+        <w:rPr>
+          <w:rFonts w:ascii="Consolas" w:eastAsia="Times New Roman" w:hAnsi="Consolas" w:cs="Times New Roman"/>
+          <w:color w:val="9CDCFE"/>
+          <w:sz w:val="21"/>
+          <w:szCs w:val="21"/>
+        </w:rPr>
+        <w:t>obj</w:t>
+      </w:r>
+      <w:proofErr w:type="spellEnd"/>
+      <w:r>
+        <w:rPr>
+          <w:rFonts w:ascii="Consolas" w:eastAsia="Times New Roman" w:hAnsi="Consolas" w:cs="Times New Roman"/>
+          <w:color w:val="CCCCCC"/>
+          <w:sz w:val="21"/>
+          <w:szCs w:val="21"/>
+        </w:rPr>
+        <w:t>);</w:t>
+      </w:r>
+    </w:p>
+    <w:p>
+      <w:pPr>
+        <w:shd w:val="clear" w:color="auto" w:fill="1F1F1F"/>
+        <w:spacing w:after="0" w:line="285" w:lineRule="atLeast"/>
+        <w:rPr>
+          <w:rFonts w:ascii="Consolas" w:eastAsia="Times New Roman" w:hAnsi="Consolas" w:cs="Times New Roman"/>
+          <w:color w:val="CCCCCC"/>
+          <w:sz w:val="21"/>
+          <w:szCs w:val="21"/>
+        </w:rPr>
+      </w:pPr>
+      <w:r>
+        <w:rPr>
+          <w:rFonts w:ascii="Consolas" w:eastAsia="Times New Roman" w:hAnsi="Consolas" w:cs="Times New Roman"/>
+          <w:color w:val="9CDCFE"/>
+          <w:sz w:val="21"/>
+          <w:szCs w:val="21"/>
+        </w:rPr>
+        <w:t>console</w:t>
+      </w:r>
+      <w:r>
+        <w:rPr>
+          <w:rFonts w:ascii="Consolas" w:eastAsia="Times New Roman" w:hAnsi="Consolas" w:cs="Times New Roman"/>
+          <w:color w:val="CCCCCC"/>
+          <w:sz w:val="21"/>
+          <w:szCs w:val="21"/>
+        </w:rPr>
+        <w:t>.</w:t>
+      </w:r>
+      <w:r>
+        <w:rPr>
+          <w:rFonts w:ascii="Consolas" w:eastAsia="Times New Roman" w:hAnsi="Consolas" w:cs="Times New Roman"/>
+          <w:color w:val="DCDCAA"/>
+          <w:sz w:val="21"/>
+          <w:szCs w:val="21"/>
+        </w:rPr>
+        <w:t>log</w:t>
+      </w:r>
+      <w:r>
+        <w:rPr>
+          <w:rFonts w:ascii="Consolas" w:eastAsia="Times New Roman" w:hAnsi="Consolas" w:cs="Times New Roman"/>
+          <w:color w:val="CCCCCC"/>
+          <w:sz w:val="21"/>
+          <w:szCs w:val="21"/>
+        </w:rPr>
+        <w:t>(</w:t>
+      </w:r>
+      <w:proofErr w:type="spellStart"/>
+      <w:r>
+        <w:rPr>
+          <w:rFonts w:ascii="Consolas" w:eastAsia="Times New Roman" w:hAnsi="Consolas" w:cs="Times New Roman"/>
+          <w:color w:val="9CDCFE"/>
+          <w:sz w:val="21"/>
+          <w:szCs w:val="21"/>
+        </w:rPr>
+        <w:t>obj</w:t>
+      </w:r>
+      <w:proofErr w:type="spellEnd"/>
+      <w:r>
+        <w:rPr>
+          <w:rFonts w:ascii="Consolas" w:eastAsia="Times New Roman" w:hAnsi="Consolas" w:cs="Times New Roman"/>
+          <w:color w:val="CCCCCC"/>
+          <w:sz w:val="21"/>
+          <w:szCs w:val="21"/>
+        </w:rPr>
+        <w:t>)</w:t>
+      </w:r>
+    </w:p>
+    <w:p>
+      <w:pPr>
+        <w:shd w:val="clear" w:color="auto" w:fill="1F1F1F"/>
+        <w:spacing w:after="0" w:line="285" w:lineRule="atLeast"/>
+        <w:rPr>
+          <w:rFonts w:ascii="Consolas" w:eastAsia="Times New Roman" w:hAnsi="Consolas" w:cs="Times New Roman"/>
+          <w:color w:val="CCCCCC"/>
+          <w:sz w:val="21"/>
+          <w:szCs w:val="21"/>
+        </w:rPr>
+      </w:pPr>
+    </w:p>
+    <w:p/>
     <w:p>
       <w:bookmarkStart w:id="0" w:name="_GoBack"/>
       <w:bookmarkEnd w:id="0"/>
@@ -2264,7 +4100,7 @@
   <w:abstractNum w:abstractNumId="0" w15:restartNumberingAfterBreak="0">
     <w:nsid w:val="302B153F"/>
     <w:multiLevelType w:val="hybridMultilevel"/>
-    <w:tmpl w:val="1C146AF4"/>
+    <w:tmpl w:val="D23C0414"/>
     <w:lvl w:ilvl="0" w:tplc="04090001">
       <w:start w:val="1"/>
       <w:numFmt w:val="bullet"/>
@@ -2988,6 +4824,38 @@
       <w:bCs/>
     </w:rPr>
   </w:style>
+  <w:style w:type="character" w:styleId="HTMLCode">
+    <w:name w:val="HTML Code"/>
+    <w:basedOn w:val="DefaultParagraphFont"/>
+    <w:uiPriority w:val="99"/>
+    <w:semiHidden/>
+    <w:unhideWhenUsed/>
+    <w:rsid w:val="00AC54B9"/>
+    <w:rPr>
+      <w:rFonts w:ascii="Courier New" w:eastAsia="Times New Roman" w:hAnsi="Courier New" w:cs="Courier New"/>
+      <w:sz w:val="20"/>
+      <w:szCs w:val="20"/>
+    </w:rPr>
+  </w:style>
+  <w:style w:type="table" w:styleId="TableGrid">
+    <w:name w:val="Table Grid"/>
+    <w:basedOn w:val="TableNormal"/>
+    <w:uiPriority w:val="39"/>
+    <w:rsid w:val="00E751FD"/>
+    <w:pPr>
+      <w:spacing w:after="0" w:line="240" w:lineRule="auto"/>
+    </w:pPr>
+    <w:tblPr>
+      <w:tblBorders>
+        <w:top w:val="single" w:sz="4" w:space="0" w:color="auto"/>
+        <w:left w:val="single" w:sz="4" w:space="0" w:color="auto"/>
+        <w:bottom w:val="single" w:sz="4" w:space="0" w:color="auto"/>
+        <w:right w:val="single" w:sz="4" w:space="0" w:color="auto"/>
+        <w:insideH w:val="single" w:sz="4" w:space="0" w:color="auto"/>
+        <w:insideV w:val="single" w:sz="4" w:space="0" w:color="auto"/>
+      </w:tblBorders>
+    </w:tblPr>
+  </w:style>
 </w:styles>
 </file>
 

</xml_diff>

<commit_message>
enemurating properties of an object
</commit_message>
<xml_diff>
--- a/Objects in JavaScript.docx
+++ b/Objects in JavaScript.docx
@@ -4082,6 +4082,19 @@
     </w:p>
     <w:p/>
     <w:p>
+      <w:pPr>
+        <w:pStyle w:val="ListParagraph"/>
+        <w:numPr>
+          <w:ilvl w:val="0"/>
+          <w:numId w:val="2"/>
+        </w:numPr>
+      </w:pPr>
+      <w:r>
+        <w:lastRenderedPageBreak/>
+        <w:t>Enumerating properties of an object</w:t>
+      </w:r>
+    </w:p>
+    <w:p>
       <w:bookmarkStart w:id="0" w:name="_GoBack"/>
       <w:bookmarkEnd w:id="0"/>
     </w:p>
@@ -4100,7 +4113,7 @@
   <w:abstractNum w:abstractNumId="0" w15:restartNumberingAfterBreak="0">
     <w:nsid w:val="302B153F"/>
     <w:multiLevelType w:val="hybridMultilevel"/>
-    <w:tmpl w:val="D23C0414"/>
+    <w:tmpl w:val="90D47692"/>
     <w:lvl w:ilvl="0" w:tplc="04090001">
       <w:start w:val="1"/>
       <w:numFmt w:val="bullet"/>

</xml_diff>

<commit_message>
cloning of an object to another object
</commit_message>
<xml_diff>
--- a/Objects in JavaScript.docx
+++ b/Objects in JavaScript.docx
@@ -4094,7 +4094,2500 @@
         <w:t>Enumerating properties of an object</w:t>
       </w:r>
     </w:p>
-    <w:p>
+    <w:p/>
+    <w:p>
+      <w:pPr>
+        <w:shd w:val="clear" w:color="auto" w:fill="1F1F1F"/>
+        <w:spacing w:after="0" w:line="285" w:lineRule="atLeast"/>
+        <w:rPr>
+          <w:rFonts w:ascii="Consolas" w:eastAsia="Times New Roman" w:hAnsi="Consolas" w:cs="Times New Roman"/>
+          <w:color w:val="CCCCCC"/>
+          <w:sz w:val="21"/>
+          <w:szCs w:val="21"/>
+        </w:rPr>
+      </w:pPr>
+      <w:proofErr w:type="spellStart"/>
+      <w:r>
+        <w:rPr>
+          <w:rFonts w:ascii="Consolas" w:eastAsia="Times New Roman" w:hAnsi="Consolas" w:cs="Times New Roman"/>
+          <w:color w:val="569CD6"/>
+          <w:sz w:val="21"/>
+          <w:szCs w:val="21"/>
+        </w:rPr>
+        <w:t>const</w:t>
+      </w:r>
+      <w:proofErr w:type="spellEnd"/>
+      <w:r>
+        <w:rPr>
+          <w:rFonts w:ascii="Consolas" w:eastAsia="Times New Roman" w:hAnsi="Consolas" w:cs="Times New Roman"/>
+          <w:color w:val="CCCCCC"/>
+          <w:sz w:val="21"/>
+          <w:szCs w:val="21"/>
+        </w:rPr>
+        <w:t xml:space="preserve"> </w:t>
+      </w:r>
+      <w:r>
+        <w:rPr>
+          <w:rFonts w:ascii="Consolas" w:eastAsia="Times New Roman" w:hAnsi="Consolas" w:cs="Times New Roman"/>
+          <w:color w:val="4FC1FF"/>
+          <w:sz w:val="21"/>
+          <w:szCs w:val="21"/>
+        </w:rPr>
+        <w:t>circle</w:t>
+      </w:r>
+      <w:r>
+        <w:rPr>
+          <w:rFonts w:ascii="Consolas" w:eastAsia="Times New Roman" w:hAnsi="Consolas" w:cs="Times New Roman"/>
+          <w:color w:val="CCCCCC"/>
+          <w:sz w:val="21"/>
+          <w:szCs w:val="21"/>
+        </w:rPr>
+        <w:t xml:space="preserve"> </w:t>
+      </w:r>
+      <w:r>
+        <w:rPr>
+          <w:rFonts w:ascii="Consolas" w:eastAsia="Times New Roman" w:hAnsi="Consolas" w:cs="Times New Roman"/>
+          <w:color w:val="D4D4D4"/>
+          <w:sz w:val="21"/>
+          <w:szCs w:val="21"/>
+        </w:rPr>
+        <w:t>=</w:t>
+      </w:r>
+      <w:r>
+        <w:rPr>
+          <w:rFonts w:ascii="Consolas" w:eastAsia="Times New Roman" w:hAnsi="Consolas" w:cs="Times New Roman"/>
+          <w:color w:val="CCCCCC"/>
+          <w:sz w:val="21"/>
+          <w:szCs w:val="21"/>
+        </w:rPr>
+        <w:t xml:space="preserve"> {</w:t>
+      </w:r>
+    </w:p>
+    <w:p>
+      <w:pPr>
+        <w:shd w:val="clear" w:color="auto" w:fill="1F1F1F"/>
+        <w:spacing w:after="0" w:line="285" w:lineRule="atLeast"/>
+        <w:rPr>
+          <w:rFonts w:ascii="Consolas" w:eastAsia="Times New Roman" w:hAnsi="Consolas" w:cs="Times New Roman"/>
+          <w:color w:val="CCCCCC"/>
+          <w:sz w:val="21"/>
+          <w:szCs w:val="21"/>
+        </w:rPr>
+      </w:pPr>
+      <w:r>
+        <w:rPr>
+          <w:rFonts w:ascii="Consolas" w:eastAsia="Times New Roman" w:hAnsi="Consolas" w:cs="Times New Roman"/>
+          <w:color w:val="CCCCCC"/>
+          <w:sz w:val="21"/>
+          <w:szCs w:val="21"/>
+        </w:rPr>
+        <w:t xml:space="preserve">    </w:t>
+      </w:r>
+      <w:proofErr w:type="gramStart"/>
+      <w:r>
+        <w:rPr>
+          <w:rFonts w:ascii="Consolas" w:eastAsia="Times New Roman" w:hAnsi="Consolas" w:cs="Times New Roman"/>
+          <w:color w:val="9CDCFE"/>
+          <w:sz w:val="21"/>
+          <w:szCs w:val="21"/>
+        </w:rPr>
+        <w:t>radius :</w:t>
+      </w:r>
+      <w:proofErr w:type="gramEnd"/>
+      <w:r>
+        <w:rPr>
+          <w:rFonts w:ascii="Consolas" w:eastAsia="Times New Roman" w:hAnsi="Consolas" w:cs="Times New Roman"/>
+          <w:color w:val="CCCCCC"/>
+          <w:sz w:val="21"/>
+          <w:szCs w:val="21"/>
+        </w:rPr>
+        <w:t xml:space="preserve"> </w:t>
+      </w:r>
+      <w:r>
+        <w:rPr>
+          <w:rFonts w:ascii="Consolas" w:eastAsia="Times New Roman" w:hAnsi="Consolas" w:cs="Times New Roman"/>
+          <w:color w:val="B5CEA8"/>
+          <w:sz w:val="21"/>
+          <w:szCs w:val="21"/>
+        </w:rPr>
+        <w:t>1</w:t>
+      </w:r>
+      <w:r>
+        <w:rPr>
+          <w:rFonts w:ascii="Consolas" w:eastAsia="Times New Roman" w:hAnsi="Consolas" w:cs="Times New Roman"/>
+          <w:color w:val="CCCCCC"/>
+          <w:sz w:val="21"/>
+          <w:szCs w:val="21"/>
+        </w:rPr>
+        <w:t>,</w:t>
+      </w:r>
+    </w:p>
+    <w:p>
+      <w:pPr>
+        <w:shd w:val="clear" w:color="auto" w:fill="1F1F1F"/>
+        <w:spacing w:after="0" w:line="285" w:lineRule="atLeast"/>
+        <w:rPr>
+          <w:rFonts w:ascii="Consolas" w:eastAsia="Times New Roman" w:hAnsi="Consolas" w:cs="Times New Roman"/>
+          <w:color w:val="CCCCCC"/>
+          <w:sz w:val="21"/>
+          <w:szCs w:val="21"/>
+        </w:rPr>
+      </w:pPr>
+      <w:r>
+        <w:rPr>
+          <w:rFonts w:ascii="Consolas" w:eastAsia="Times New Roman" w:hAnsi="Consolas" w:cs="Times New Roman"/>
+          <w:color w:val="CCCCCC"/>
+          <w:sz w:val="21"/>
+          <w:szCs w:val="21"/>
+        </w:rPr>
+        <w:t xml:space="preserve">    </w:t>
+      </w:r>
+      <w:proofErr w:type="gramStart"/>
+      <w:r>
+        <w:rPr>
+          <w:rFonts w:ascii="Consolas" w:eastAsia="Times New Roman" w:hAnsi="Consolas" w:cs="Times New Roman"/>
+          <w:color w:val="DCDCAA"/>
+          <w:sz w:val="21"/>
+          <w:szCs w:val="21"/>
+        </w:rPr>
+        <w:t>draw</w:t>
+      </w:r>
+      <w:r>
+        <w:rPr>
+          <w:rFonts w:ascii="Consolas" w:eastAsia="Times New Roman" w:hAnsi="Consolas" w:cs="Times New Roman"/>
+          <w:color w:val="9CDCFE"/>
+          <w:sz w:val="21"/>
+          <w:szCs w:val="21"/>
+        </w:rPr>
+        <w:t xml:space="preserve"> :</w:t>
+      </w:r>
+      <w:proofErr w:type="gramEnd"/>
+      <w:r>
+        <w:rPr>
+          <w:rFonts w:ascii="Consolas" w:eastAsia="Times New Roman" w:hAnsi="Consolas" w:cs="Times New Roman"/>
+          <w:color w:val="CCCCCC"/>
+          <w:sz w:val="21"/>
+          <w:szCs w:val="21"/>
+        </w:rPr>
+        <w:t xml:space="preserve"> </w:t>
+      </w:r>
+      <w:r>
+        <w:rPr>
+          <w:rFonts w:ascii="Consolas" w:eastAsia="Times New Roman" w:hAnsi="Consolas" w:cs="Times New Roman"/>
+          <w:color w:val="569CD6"/>
+          <w:sz w:val="21"/>
+          <w:szCs w:val="21"/>
+        </w:rPr>
+        <w:t>function</w:t>
+      </w:r>
+      <w:r>
+        <w:rPr>
+          <w:rFonts w:ascii="Consolas" w:eastAsia="Times New Roman" w:hAnsi="Consolas" w:cs="Times New Roman"/>
+          <w:color w:val="CCCCCC"/>
+          <w:sz w:val="21"/>
+          <w:szCs w:val="21"/>
+        </w:rPr>
+        <w:t xml:space="preserve"> (){</w:t>
+      </w:r>
+    </w:p>
+    <w:p>
+      <w:pPr>
+        <w:shd w:val="clear" w:color="auto" w:fill="1F1F1F"/>
+        <w:spacing w:after="0" w:line="285" w:lineRule="atLeast"/>
+        <w:rPr>
+          <w:rFonts w:ascii="Consolas" w:eastAsia="Times New Roman" w:hAnsi="Consolas" w:cs="Times New Roman"/>
+          <w:color w:val="CCCCCC"/>
+          <w:sz w:val="21"/>
+          <w:szCs w:val="21"/>
+        </w:rPr>
+      </w:pPr>
+      <w:r>
+        <w:rPr>
+          <w:rFonts w:ascii="Consolas" w:eastAsia="Times New Roman" w:hAnsi="Consolas" w:cs="Times New Roman"/>
+          <w:color w:val="CCCCCC"/>
+          <w:sz w:val="21"/>
+          <w:szCs w:val="21"/>
+        </w:rPr>
+        <w:t xml:space="preserve">        </w:t>
+      </w:r>
+      <w:proofErr w:type="spellStart"/>
+      <w:proofErr w:type="gramStart"/>
+      <w:r>
+        <w:rPr>
+          <w:rFonts w:ascii="Consolas" w:eastAsia="Times New Roman" w:hAnsi="Consolas" w:cs="Times New Roman"/>
+          <w:color w:val="9CDCFE"/>
+          <w:sz w:val="21"/>
+          <w:szCs w:val="21"/>
+        </w:rPr>
+        <w:t>console</w:t>
+      </w:r>
+      <w:r>
+        <w:rPr>
+          <w:rFonts w:ascii="Consolas" w:eastAsia="Times New Roman" w:hAnsi="Consolas" w:cs="Times New Roman"/>
+          <w:color w:val="CCCCCC"/>
+          <w:sz w:val="21"/>
+          <w:szCs w:val="21"/>
+        </w:rPr>
+        <w:t>,</w:t>
+      </w:r>
+      <w:r>
+        <w:rPr>
+          <w:rFonts w:ascii="Consolas" w:eastAsia="Times New Roman" w:hAnsi="Consolas" w:cs="Times New Roman"/>
+          <w:color w:val="DCDCAA"/>
+          <w:sz w:val="21"/>
+          <w:szCs w:val="21"/>
+        </w:rPr>
+        <w:t>log</w:t>
+      </w:r>
+      <w:proofErr w:type="spellEnd"/>
+      <w:proofErr w:type="gramEnd"/>
+      <w:r>
+        <w:rPr>
+          <w:rFonts w:ascii="Consolas" w:eastAsia="Times New Roman" w:hAnsi="Consolas" w:cs="Times New Roman"/>
+          <w:color w:val="CCCCCC"/>
+          <w:sz w:val="21"/>
+          <w:szCs w:val="21"/>
+        </w:rPr>
+        <w:t>(</w:t>
+      </w:r>
+      <w:r>
+        <w:rPr>
+          <w:rFonts w:ascii="Consolas" w:eastAsia="Times New Roman" w:hAnsi="Consolas" w:cs="Times New Roman"/>
+          <w:color w:val="9CDCFE"/>
+          <w:sz w:val="21"/>
+          <w:szCs w:val="21"/>
+        </w:rPr>
+        <w:t>draw</w:t>
+      </w:r>
+      <w:r>
+        <w:rPr>
+          <w:rFonts w:ascii="Consolas" w:eastAsia="Times New Roman" w:hAnsi="Consolas" w:cs="Times New Roman"/>
+          <w:color w:val="CCCCCC"/>
+          <w:sz w:val="21"/>
+          <w:szCs w:val="21"/>
+        </w:rPr>
+        <w:t>)</w:t>
+      </w:r>
+    </w:p>
+    <w:p>
+      <w:pPr>
+        <w:shd w:val="clear" w:color="auto" w:fill="1F1F1F"/>
+        <w:spacing w:after="0" w:line="285" w:lineRule="atLeast"/>
+        <w:rPr>
+          <w:rFonts w:ascii="Consolas" w:eastAsia="Times New Roman" w:hAnsi="Consolas" w:cs="Times New Roman"/>
+          <w:color w:val="CCCCCC"/>
+          <w:sz w:val="21"/>
+          <w:szCs w:val="21"/>
+        </w:rPr>
+      </w:pPr>
+      <w:r>
+        <w:rPr>
+          <w:rFonts w:ascii="Consolas" w:eastAsia="Times New Roman" w:hAnsi="Consolas" w:cs="Times New Roman"/>
+          <w:color w:val="CCCCCC"/>
+          <w:sz w:val="21"/>
+          <w:szCs w:val="21"/>
+        </w:rPr>
+        <w:t>    }</w:t>
+      </w:r>
+    </w:p>
+    <w:p>
+      <w:pPr>
+        <w:shd w:val="clear" w:color="auto" w:fill="1F1F1F"/>
+        <w:spacing w:after="0" w:line="285" w:lineRule="atLeast"/>
+        <w:rPr>
+          <w:rFonts w:ascii="Consolas" w:eastAsia="Times New Roman" w:hAnsi="Consolas" w:cs="Times New Roman"/>
+          <w:color w:val="CCCCCC"/>
+          <w:sz w:val="21"/>
+          <w:szCs w:val="21"/>
+        </w:rPr>
+      </w:pPr>
+      <w:r>
+        <w:rPr>
+          <w:rFonts w:ascii="Consolas" w:eastAsia="Times New Roman" w:hAnsi="Consolas" w:cs="Times New Roman"/>
+          <w:color w:val="CCCCCC"/>
+          <w:sz w:val="21"/>
+          <w:szCs w:val="21"/>
+        </w:rPr>
+        <w:t>};</w:t>
+      </w:r>
+    </w:p>
+    <w:p>
+      <w:pPr>
+        <w:shd w:val="clear" w:color="auto" w:fill="1F1F1F"/>
+        <w:spacing w:after="0" w:line="285" w:lineRule="atLeast"/>
+        <w:rPr>
+          <w:rFonts w:ascii="Consolas" w:eastAsia="Times New Roman" w:hAnsi="Consolas" w:cs="Times New Roman"/>
+          <w:color w:val="CCCCCC"/>
+          <w:sz w:val="21"/>
+          <w:szCs w:val="21"/>
+        </w:rPr>
+      </w:pPr>
+    </w:p>
+    <w:p>
+      <w:pPr>
+        <w:shd w:val="clear" w:color="auto" w:fill="1F1F1F"/>
+        <w:spacing w:after="0" w:line="285" w:lineRule="atLeast"/>
+        <w:rPr>
+          <w:rFonts w:ascii="Consolas" w:eastAsia="Times New Roman" w:hAnsi="Consolas" w:cs="Times New Roman"/>
+          <w:color w:val="CCCCCC"/>
+          <w:sz w:val="21"/>
+          <w:szCs w:val="21"/>
+        </w:rPr>
+      </w:pPr>
+      <w:r>
+        <w:rPr>
+          <w:rFonts w:ascii="Consolas" w:eastAsia="Times New Roman" w:hAnsi="Consolas" w:cs="Times New Roman"/>
+          <w:color w:val="6A9955"/>
+          <w:sz w:val="21"/>
+          <w:szCs w:val="21"/>
+        </w:rPr>
+        <w:t xml:space="preserve">// for in </w:t>
+      </w:r>
+    </w:p>
+    <w:p>
+      <w:pPr>
+        <w:shd w:val="clear" w:color="auto" w:fill="1F1F1F"/>
+        <w:spacing w:after="0" w:line="285" w:lineRule="atLeast"/>
+        <w:rPr>
+          <w:rFonts w:ascii="Consolas" w:eastAsia="Times New Roman" w:hAnsi="Consolas" w:cs="Times New Roman"/>
+          <w:color w:val="CCCCCC"/>
+          <w:sz w:val="21"/>
+          <w:szCs w:val="21"/>
+        </w:rPr>
+      </w:pPr>
+      <w:r>
+        <w:rPr>
+          <w:rFonts w:ascii="Consolas" w:eastAsia="Times New Roman" w:hAnsi="Consolas" w:cs="Times New Roman"/>
+          <w:color w:val="C586C0"/>
+          <w:sz w:val="21"/>
+          <w:szCs w:val="21"/>
+        </w:rPr>
+        <w:t>for</w:t>
+      </w:r>
+      <w:r>
+        <w:rPr>
+          <w:rFonts w:ascii="Consolas" w:eastAsia="Times New Roman" w:hAnsi="Consolas" w:cs="Times New Roman"/>
+          <w:color w:val="CCCCCC"/>
+          <w:sz w:val="21"/>
+          <w:szCs w:val="21"/>
+        </w:rPr>
+        <w:t xml:space="preserve"> (</w:t>
+      </w:r>
+      <w:r>
+        <w:rPr>
+          <w:rFonts w:ascii="Consolas" w:eastAsia="Times New Roman" w:hAnsi="Consolas" w:cs="Times New Roman"/>
+          <w:color w:val="569CD6"/>
+          <w:sz w:val="21"/>
+          <w:szCs w:val="21"/>
+        </w:rPr>
+        <w:t>let</w:t>
+      </w:r>
+      <w:r>
+        <w:rPr>
+          <w:rFonts w:ascii="Consolas" w:eastAsia="Times New Roman" w:hAnsi="Consolas" w:cs="Times New Roman"/>
+          <w:color w:val="CCCCCC"/>
+          <w:sz w:val="21"/>
+          <w:szCs w:val="21"/>
+        </w:rPr>
+        <w:t xml:space="preserve"> </w:t>
+      </w:r>
+      <w:r>
+        <w:rPr>
+          <w:rFonts w:ascii="Consolas" w:eastAsia="Times New Roman" w:hAnsi="Consolas" w:cs="Times New Roman"/>
+          <w:color w:val="9CDCFE"/>
+          <w:sz w:val="21"/>
+          <w:szCs w:val="21"/>
+        </w:rPr>
+        <w:t>key</w:t>
+      </w:r>
+      <w:r>
+        <w:rPr>
+          <w:rFonts w:ascii="Consolas" w:eastAsia="Times New Roman" w:hAnsi="Consolas" w:cs="Times New Roman"/>
+          <w:color w:val="CCCCCC"/>
+          <w:sz w:val="21"/>
+          <w:szCs w:val="21"/>
+        </w:rPr>
+        <w:t xml:space="preserve"> </w:t>
+      </w:r>
+      <w:r>
+        <w:rPr>
+          <w:rFonts w:ascii="Consolas" w:eastAsia="Times New Roman" w:hAnsi="Consolas" w:cs="Times New Roman"/>
+          <w:color w:val="569CD6"/>
+          <w:sz w:val="21"/>
+          <w:szCs w:val="21"/>
+        </w:rPr>
+        <w:t>in</w:t>
+      </w:r>
+      <w:r>
+        <w:rPr>
+          <w:rFonts w:ascii="Consolas" w:eastAsia="Times New Roman" w:hAnsi="Consolas" w:cs="Times New Roman"/>
+          <w:color w:val="CCCCCC"/>
+          <w:sz w:val="21"/>
+          <w:szCs w:val="21"/>
+        </w:rPr>
+        <w:t xml:space="preserve"> </w:t>
+      </w:r>
+      <w:r>
+        <w:rPr>
+          <w:rFonts w:ascii="Consolas" w:eastAsia="Times New Roman" w:hAnsi="Consolas" w:cs="Times New Roman"/>
+          <w:color w:val="4FC1FF"/>
+          <w:sz w:val="21"/>
+          <w:szCs w:val="21"/>
+        </w:rPr>
+        <w:t>circle</w:t>
+      </w:r>
+      <w:r>
+        <w:rPr>
+          <w:rFonts w:ascii="Consolas" w:eastAsia="Times New Roman" w:hAnsi="Consolas" w:cs="Times New Roman"/>
+          <w:color w:val="CCCCCC"/>
+          <w:sz w:val="21"/>
+          <w:szCs w:val="21"/>
+        </w:rPr>
+        <w:t>)</w:t>
+      </w:r>
+    </w:p>
+    <w:p>
+      <w:pPr>
+        <w:shd w:val="clear" w:color="auto" w:fill="1F1F1F"/>
+        <w:spacing w:after="0" w:line="285" w:lineRule="atLeast"/>
+        <w:rPr>
+          <w:rFonts w:ascii="Consolas" w:eastAsia="Times New Roman" w:hAnsi="Consolas" w:cs="Times New Roman"/>
+          <w:color w:val="CCCCCC"/>
+          <w:sz w:val="21"/>
+          <w:szCs w:val="21"/>
+        </w:rPr>
+      </w:pPr>
+      <w:r>
+        <w:rPr>
+          <w:rFonts w:ascii="Consolas" w:eastAsia="Times New Roman" w:hAnsi="Consolas" w:cs="Times New Roman"/>
+          <w:color w:val="CCCCCC"/>
+          <w:sz w:val="21"/>
+          <w:szCs w:val="21"/>
+        </w:rPr>
+        <w:t xml:space="preserve">    </w:t>
+      </w:r>
+      <w:proofErr w:type="gramStart"/>
+      <w:r>
+        <w:rPr>
+          <w:rFonts w:ascii="Consolas" w:eastAsia="Times New Roman" w:hAnsi="Consolas" w:cs="Times New Roman"/>
+          <w:color w:val="9CDCFE"/>
+          <w:sz w:val="21"/>
+          <w:szCs w:val="21"/>
+        </w:rPr>
+        <w:t>console</w:t>
+      </w:r>
+      <w:r>
+        <w:rPr>
+          <w:rFonts w:ascii="Consolas" w:eastAsia="Times New Roman" w:hAnsi="Consolas" w:cs="Times New Roman"/>
+          <w:color w:val="CCCCCC"/>
+          <w:sz w:val="21"/>
+          <w:szCs w:val="21"/>
+        </w:rPr>
+        <w:t>.</w:t>
+      </w:r>
+      <w:r>
+        <w:rPr>
+          <w:rFonts w:ascii="Consolas" w:eastAsia="Times New Roman" w:hAnsi="Consolas" w:cs="Times New Roman"/>
+          <w:color w:val="DCDCAA"/>
+          <w:sz w:val="21"/>
+          <w:szCs w:val="21"/>
+        </w:rPr>
+        <w:t>log</w:t>
+      </w:r>
+      <w:r>
+        <w:rPr>
+          <w:rFonts w:ascii="Consolas" w:eastAsia="Times New Roman" w:hAnsi="Consolas" w:cs="Times New Roman"/>
+          <w:color w:val="CCCCCC"/>
+          <w:sz w:val="21"/>
+          <w:szCs w:val="21"/>
+        </w:rPr>
+        <w:t>(</w:t>
+      </w:r>
+      <w:proofErr w:type="gramEnd"/>
+      <w:r>
+        <w:rPr>
+          <w:rFonts w:ascii="Consolas" w:eastAsia="Times New Roman" w:hAnsi="Consolas" w:cs="Times New Roman"/>
+          <w:color w:val="9CDCFE"/>
+          <w:sz w:val="21"/>
+          <w:szCs w:val="21"/>
+        </w:rPr>
+        <w:t>key</w:t>
+      </w:r>
+      <w:r>
+        <w:rPr>
+          <w:rFonts w:ascii="Consolas" w:eastAsia="Times New Roman" w:hAnsi="Consolas" w:cs="Times New Roman"/>
+          <w:color w:val="CCCCCC"/>
+          <w:sz w:val="21"/>
+          <w:szCs w:val="21"/>
+        </w:rPr>
+        <w:t xml:space="preserve"> , </w:t>
+      </w:r>
+      <w:r>
+        <w:rPr>
+          <w:rFonts w:ascii="Consolas" w:eastAsia="Times New Roman" w:hAnsi="Consolas" w:cs="Times New Roman"/>
+          <w:color w:val="4FC1FF"/>
+          <w:sz w:val="21"/>
+          <w:szCs w:val="21"/>
+        </w:rPr>
+        <w:t>circle</w:t>
+      </w:r>
+      <w:r>
+        <w:rPr>
+          <w:rFonts w:ascii="Consolas" w:eastAsia="Times New Roman" w:hAnsi="Consolas" w:cs="Times New Roman"/>
+          <w:color w:val="CCCCCC"/>
+          <w:sz w:val="21"/>
+          <w:szCs w:val="21"/>
+        </w:rPr>
+        <w:t>[</w:t>
+      </w:r>
+      <w:r>
+        <w:rPr>
+          <w:rFonts w:ascii="Consolas" w:eastAsia="Times New Roman" w:hAnsi="Consolas" w:cs="Times New Roman"/>
+          <w:color w:val="9CDCFE"/>
+          <w:sz w:val="21"/>
+          <w:szCs w:val="21"/>
+        </w:rPr>
+        <w:t>key</w:t>
+      </w:r>
+      <w:r>
+        <w:rPr>
+          <w:rFonts w:ascii="Consolas" w:eastAsia="Times New Roman" w:hAnsi="Consolas" w:cs="Times New Roman"/>
+          <w:color w:val="CCCCCC"/>
+          <w:sz w:val="21"/>
+          <w:szCs w:val="21"/>
+        </w:rPr>
+        <w:t>]);</w:t>
+      </w:r>
+    </w:p>
+    <w:p>
+      <w:pPr>
+        <w:shd w:val="clear" w:color="auto" w:fill="1F1F1F"/>
+        <w:spacing w:after="240" w:line="285" w:lineRule="atLeast"/>
+        <w:rPr>
+          <w:rFonts w:ascii="Consolas" w:eastAsia="Times New Roman" w:hAnsi="Consolas" w:cs="Times New Roman"/>
+          <w:color w:val="CCCCCC"/>
+          <w:sz w:val="21"/>
+          <w:szCs w:val="21"/>
+        </w:rPr>
+      </w:pPr>
+    </w:p>
+    <w:p>
+      <w:pPr>
+        <w:shd w:val="clear" w:color="auto" w:fill="1F1F1F"/>
+        <w:spacing w:after="0" w:line="285" w:lineRule="atLeast"/>
+        <w:rPr>
+          <w:rFonts w:ascii="Consolas" w:eastAsia="Times New Roman" w:hAnsi="Consolas" w:cs="Times New Roman"/>
+          <w:color w:val="CCCCCC"/>
+          <w:sz w:val="21"/>
+          <w:szCs w:val="21"/>
+        </w:rPr>
+      </w:pPr>
+      <w:r>
+        <w:rPr>
+          <w:rFonts w:ascii="Consolas" w:eastAsia="Times New Roman" w:hAnsi="Consolas" w:cs="Times New Roman"/>
+          <w:color w:val="6A9955"/>
+          <w:sz w:val="21"/>
+          <w:szCs w:val="21"/>
+        </w:rPr>
+        <w:t xml:space="preserve">// </w:t>
+      </w:r>
+      <w:proofErr w:type="spellStart"/>
+      <w:r>
+        <w:rPr>
+          <w:rFonts w:ascii="Consolas" w:eastAsia="Times New Roman" w:hAnsi="Consolas" w:cs="Times New Roman"/>
+          <w:color w:val="6A9955"/>
+          <w:sz w:val="21"/>
+          <w:szCs w:val="21"/>
+        </w:rPr>
+        <w:t>for</w:t>
+      </w:r>
+      <w:proofErr w:type="spellEnd"/>
+      <w:r>
+        <w:rPr>
+          <w:rFonts w:ascii="Consolas" w:eastAsia="Times New Roman" w:hAnsi="Consolas" w:cs="Times New Roman"/>
+          <w:color w:val="6A9955"/>
+          <w:sz w:val="21"/>
+          <w:szCs w:val="21"/>
+        </w:rPr>
+        <w:t xml:space="preserve"> of is only use for array and maps </w:t>
+      </w:r>
+    </w:p>
+    <w:p>
+      <w:pPr>
+        <w:shd w:val="clear" w:color="auto" w:fill="1F1F1F"/>
+        <w:spacing w:after="0" w:line="285" w:lineRule="atLeast"/>
+        <w:rPr>
+          <w:rFonts w:ascii="Consolas" w:eastAsia="Times New Roman" w:hAnsi="Consolas" w:cs="Times New Roman"/>
+          <w:color w:val="CCCCCC"/>
+          <w:sz w:val="21"/>
+          <w:szCs w:val="21"/>
+        </w:rPr>
+      </w:pPr>
+    </w:p>
+    <w:p>
+      <w:pPr>
+        <w:shd w:val="clear" w:color="auto" w:fill="1F1F1F"/>
+        <w:spacing w:after="0" w:line="285" w:lineRule="atLeast"/>
+        <w:rPr>
+          <w:rFonts w:ascii="Consolas" w:eastAsia="Times New Roman" w:hAnsi="Consolas" w:cs="Times New Roman"/>
+          <w:color w:val="CCCCCC"/>
+          <w:sz w:val="21"/>
+          <w:szCs w:val="21"/>
+        </w:rPr>
+      </w:pPr>
+      <w:r>
+        <w:rPr>
+          <w:rFonts w:ascii="Consolas" w:eastAsia="Times New Roman" w:hAnsi="Consolas" w:cs="Times New Roman"/>
+          <w:color w:val="C586C0"/>
+          <w:sz w:val="21"/>
+          <w:szCs w:val="21"/>
+        </w:rPr>
+        <w:t>for</w:t>
+      </w:r>
+      <w:r>
+        <w:rPr>
+          <w:rFonts w:ascii="Consolas" w:eastAsia="Times New Roman" w:hAnsi="Consolas" w:cs="Times New Roman"/>
+          <w:color w:val="CCCCCC"/>
+          <w:sz w:val="21"/>
+          <w:szCs w:val="21"/>
+        </w:rPr>
+        <w:t xml:space="preserve"> (</w:t>
+      </w:r>
+      <w:r>
+        <w:rPr>
+          <w:rFonts w:ascii="Consolas" w:eastAsia="Times New Roman" w:hAnsi="Consolas" w:cs="Times New Roman"/>
+          <w:color w:val="569CD6"/>
+          <w:sz w:val="21"/>
+          <w:szCs w:val="21"/>
+        </w:rPr>
+        <w:t>let</w:t>
+      </w:r>
+      <w:r>
+        <w:rPr>
+          <w:rFonts w:ascii="Consolas" w:eastAsia="Times New Roman" w:hAnsi="Consolas" w:cs="Times New Roman"/>
+          <w:color w:val="CCCCCC"/>
+          <w:sz w:val="21"/>
+          <w:szCs w:val="21"/>
+        </w:rPr>
+        <w:t xml:space="preserve"> </w:t>
+      </w:r>
+      <w:r>
+        <w:rPr>
+          <w:rFonts w:ascii="Consolas" w:eastAsia="Times New Roman" w:hAnsi="Consolas" w:cs="Times New Roman"/>
+          <w:color w:val="9CDCFE"/>
+          <w:sz w:val="21"/>
+          <w:szCs w:val="21"/>
+        </w:rPr>
+        <w:t>key</w:t>
+      </w:r>
+      <w:r>
+        <w:rPr>
+          <w:rFonts w:ascii="Consolas" w:eastAsia="Times New Roman" w:hAnsi="Consolas" w:cs="Times New Roman"/>
+          <w:color w:val="CCCCCC"/>
+          <w:sz w:val="21"/>
+          <w:szCs w:val="21"/>
+        </w:rPr>
+        <w:t xml:space="preserve"> </w:t>
+      </w:r>
+      <w:r>
+        <w:rPr>
+          <w:rFonts w:ascii="Consolas" w:eastAsia="Times New Roman" w:hAnsi="Consolas" w:cs="Times New Roman"/>
+          <w:color w:val="569CD6"/>
+          <w:sz w:val="21"/>
+          <w:szCs w:val="21"/>
+        </w:rPr>
+        <w:t>of</w:t>
+      </w:r>
+      <w:r>
+        <w:rPr>
+          <w:rFonts w:ascii="Consolas" w:eastAsia="Times New Roman" w:hAnsi="Consolas" w:cs="Times New Roman"/>
+          <w:color w:val="CCCCCC"/>
+          <w:sz w:val="21"/>
+          <w:szCs w:val="21"/>
+        </w:rPr>
+        <w:t xml:space="preserve"> </w:t>
+      </w:r>
+      <w:proofErr w:type="spellStart"/>
+      <w:r>
+        <w:rPr>
+          <w:rFonts w:ascii="Consolas" w:eastAsia="Times New Roman" w:hAnsi="Consolas" w:cs="Times New Roman"/>
+          <w:color w:val="4EC9B0"/>
+          <w:sz w:val="21"/>
+          <w:szCs w:val="21"/>
+        </w:rPr>
+        <w:t>Object</w:t>
+      </w:r>
+      <w:r>
+        <w:rPr>
+          <w:rFonts w:ascii="Consolas" w:eastAsia="Times New Roman" w:hAnsi="Consolas" w:cs="Times New Roman"/>
+          <w:color w:val="CCCCCC"/>
+          <w:sz w:val="21"/>
+          <w:szCs w:val="21"/>
+        </w:rPr>
+        <w:t>.</w:t>
+      </w:r>
+      <w:r>
+        <w:rPr>
+          <w:rFonts w:ascii="Consolas" w:eastAsia="Times New Roman" w:hAnsi="Consolas" w:cs="Times New Roman"/>
+          <w:color w:val="DCDCAA"/>
+          <w:sz w:val="21"/>
+          <w:szCs w:val="21"/>
+        </w:rPr>
+        <w:t>keys</w:t>
+      </w:r>
+      <w:proofErr w:type="spellEnd"/>
+      <w:r>
+        <w:rPr>
+          <w:rFonts w:ascii="Consolas" w:eastAsia="Times New Roman" w:hAnsi="Consolas" w:cs="Times New Roman"/>
+          <w:color w:val="CCCCCC"/>
+          <w:sz w:val="21"/>
+          <w:szCs w:val="21"/>
+        </w:rPr>
+        <w:t>(</w:t>
+      </w:r>
+      <w:r>
+        <w:rPr>
+          <w:rFonts w:ascii="Consolas" w:eastAsia="Times New Roman" w:hAnsi="Consolas" w:cs="Times New Roman"/>
+          <w:color w:val="4FC1FF"/>
+          <w:sz w:val="21"/>
+          <w:szCs w:val="21"/>
+        </w:rPr>
+        <w:t>circle</w:t>
+      </w:r>
+      <w:proofErr w:type="gramStart"/>
+      <w:r>
+        <w:rPr>
+          <w:rFonts w:ascii="Consolas" w:eastAsia="Times New Roman" w:hAnsi="Consolas" w:cs="Times New Roman"/>
+          <w:color w:val="CCCCCC"/>
+          <w:sz w:val="21"/>
+          <w:szCs w:val="21"/>
+        </w:rPr>
+        <w:t xml:space="preserve">))   </w:t>
+      </w:r>
+      <w:proofErr w:type="gramEnd"/>
+      <w:r>
+        <w:rPr>
+          <w:rFonts w:ascii="Consolas" w:eastAsia="Times New Roman" w:hAnsi="Consolas" w:cs="Times New Roman"/>
+          <w:color w:val="6A9955"/>
+          <w:sz w:val="21"/>
+          <w:szCs w:val="21"/>
+        </w:rPr>
+        <w:t xml:space="preserve">// keys is </w:t>
+      </w:r>
+      <w:proofErr w:type="spellStart"/>
+      <w:r>
+        <w:rPr>
+          <w:rFonts w:ascii="Consolas" w:eastAsia="Times New Roman" w:hAnsi="Consolas" w:cs="Times New Roman"/>
+          <w:color w:val="6A9955"/>
+          <w:sz w:val="21"/>
+          <w:szCs w:val="21"/>
+        </w:rPr>
+        <w:t>a</w:t>
+      </w:r>
+      <w:proofErr w:type="spellEnd"/>
+      <w:r>
+        <w:rPr>
+          <w:rFonts w:ascii="Consolas" w:eastAsia="Times New Roman" w:hAnsi="Consolas" w:cs="Times New Roman"/>
+          <w:color w:val="6A9955"/>
+          <w:sz w:val="21"/>
+          <w:szCs w:val="21"/>
+        </w:rPr>
+        <w:t xml:space="preserve"> object constructor method</w:t>
+      </w:r>
+    </w:p>
+    <w:p>
+      <w:pPr>
+        <w:shd w:val="clear" w:color="auto" w:fill="1F1F1F"/>
+        <w:spacing w:after="0" w:line="285" w:lineRule="atLeast"/>
+        <w:rPr>
+          <w:rFonts w:ascii="Consolas" w:eastAsia="Times New Roman" w:hAnsi="Consolas" w:cs="Times New Roman"/>
+          <w:color w:val="CCCCCC"/>
+          <w:sz w:val="21"/>
+          <w:szCs w:val="21"/>
+        </w:rPr>
+      </w:pPr>
+      <w:r>
+        <w:rPr>
+          <w:rFonts w:ascii="Consolas" w:eastAsia="Times New Roman" w:hAnsi="Consolas" w:cs="Times New Roman"/>
+          <w:color w:val="CCCCCC"/>
+          <w:sz w:val="21"/>
+          <w:szCs w:val="21"/>
+        </w:rPr>
+        <w:t xml:space="preserve">    </w:t>
+      </w:r>
+      <w:r>
+        <w:rPr>
+          <w:rFonts w:ascii="Consolas" w:eastAsia="Times New Roman" w:hAnsi="Consolas" w:cs="Times New Roman"/>
+          <w:color w:val="9CDCFE"/>
+          <w:sz w:val="21"/>
+          <w:szCs w:val="21"/>
+        </w:rPr>
+        <w:t>console</w:t>
+      </w:r>
+      <w:r>
+        <w:rPr>
+          <w:rFonts w:ascii="Consolas" w:eastAsia="Times New Roman" w:hAnsi="Consolas" w:cs="Times New Roman"/>
+          <w:color w:val="CCCCCC"/>
+          <w:sz w:val="21"/>
+          <w:szCs w:val="21"/>
+        </w:rPr>
+        <w:t>.</w:t>
+      </w:r>
+      <w:r>
+        <w:rPr>
+          <w:rFonts w:ascii="Consolas" w:eastAsia="Times New Roman" w:hAnsi="Consolas" w:cs="Times New Roman"/>
+          <w:color w:val="DCDCAA"/>
+          <w:sz w:val="21"/>
+          <w:szCs w:val="21"/>
+        </w:rPr>
+        <w:t>log</w:t>
+      </w:r>
+      <w:r>
+        <w:rPr>
+          <w:rFonts w:ascii="Consolas" w:eastAsia="Times New Roman" w:hAnsi="Consolas" w:cs="Times New Roman"/>
+          <w:color w:val="CCCCCC"/>
+          <w:sz w:val="21"/>
+          <w:szCs w:val="21"/>
+        </w:rPr>
+        <w:t>(</w:t>
+      </w:r>
+      <w:r>
+        <w:rPr>
+          <w:rFonts w:ascii="Consolas" w:eastAsia="Times New Roman" w:hAnsi="Consolas" w:cs="Times New Roman"/>
+          <w:color w:val="9CDCFE"/>
+          <w:sz w:val="21"/>
+          <w:szCs w:val="21"/>
+        </w:rPr>
+        <w:t>key</w:t>
+      </w:r>
+      <w:r>
+        <w:rPr>
+          <w:rFonts w:ascii="Consolas" w:eastAsia="Times New Roman" w:hAnsi="Consolas" w:cs="Times New Roman"/>
+          <w:color w:val="CCCCCC"/>
+          <w:sz w:val="21"/>
+          <w:szCs w:val="21"/>
+        </w:rPr>
+        <w:t>);</w:t>
+      </w:r>
+    </w:p>
+    <w:p>
+      <w:pPr>
+        <w:shd w:val="clear" w:color="auto" w:fill="1F1F1F"/>
+        <w:spacing w:after="240" w:line="285" w:lineRule="atLeast"/>
+        <w:rPr>
+          <w:rFonts w:ascii="Consolas" w:eastAsia="Times New Roman" w:hAnsi="Consolas" w:cs="Times New Roman"/>
+          <w:color w:val="CCCCCC"/>
+          <w:sz w:val="21"/>
+          <w:szCs w:val="21"/>
+        </w:rPr>
+      </w:pPr>
+    </w:p>
+    <w:p>
+      <w:pPr>
+        <w:shd w:val="clear" w:color="auto" w:fill="1F1F1F"/>
+        <w:spacing w:after="0" w:line="285" w:lineRule="atLeast"/>
+        <w:rPr>
+          <w:rFonts w:ascii="Consolas" w:eastAsia="Times New Roman" w:hAnsi="Consolas" w:cs="Times New Roman"/>
+          <w:color w:val="CCCCCC"/>
+          <w:sz w:val="21"/>
+          <w:szCs w:val="21"/>
+        </w:rPr>
+      </w:pPr>
+      <w:r>
+        <w:rPr>
+          <w:rFonts w:ascii="Consolas" w:eastAsia="Times New Roman" w:hAnsi="Consolas" w:cs="Times New Roman"/>
+          <w:color w:val="CCCCCC"/>
+          <w:sz w:val="21"/>
+          <w:szCs w:val="21"/>
+        </w:rPr>
+        <w:t xml:space="preserve">    </w:t>
+      </w:r>
+      <w:r>
+        <w:rPr>
+          <w:rFonts w:ascii="Consolas" w:eastAsia="Times New Roman" w:hAnsi="Consolas" w:cs="Times New Roman"/>
+          <w:color w:val="6A9955"/>
+          <w:sz w:val="21"/>
+          <w:szCs w:val="21"/>
+        </w:rPr>
+        <w:t xml:space="preserve">// </w:t>
+      </w:r>
+    </w:p>
+    <w:p>
+      <w:pPr>
+        <w:shd w:val="clear" w:color="auto" w:fill="1F1F1F"/>
+        <w:spacing w:after="0" w:line="285" w:lineRule="atLeast"/>
+        <w:rPr>
+          <w:rFonts w:ascii="Consolas" w:eastAsia="Times New Roman" w:hAnsi="Consolas" w:cs="Times New Roman"/>
+          <w:color w:val="CCCCCC"/>
+          <w:sz w:val="21"/>
+          <w:szCs w:val="21"/>
+        </w:rPr>
+      </w:pPr>
+      <w:r>
+        <w:rPr>
+          <w:rFonts w:ascii="Consolas" w:eastAsia="Times New Roman" w:hAnsi="Consolas" w:cs="Times New Roman"/>
+          <w:color w:val="CCCCCC"/>
+          <w:sz w:val="21"/>
+          <w:szCs w:val="21"/>
+        </w:rPr>
+        <w:t xml:space="preserve">    </w:t>
+      </w:r>
+      <w:r>
+        <w:rPr>
+          <w:rFonts w:ascii="Consolas" w:eastAsia="Times New Roman" w:hAnsi="Consolas" w:cs="Times New Roman"/>
+          <w:color w:val="C586C0"/>
+          <w:sz w:val="21"/>
+          <w:szCs w:val="21"/>
+        </w:rPr>
+        <w:t>for</w:t>
+      </w:r>
+      <w:r>
+        <w:rPr>
+          <w:rFonts w:ascii="Consolas" w:eastAsia="Times New Roman" w:hAnsi="Consolas" w:cs="Times New Roman"/>
+          <w:color w:val="CCCCCC"/>
+          <w:sz w:val="21"/>
+          <w:szCs w:val="21"/>
+        </w:rPr>
+        <w:t xml:space="preserve"> (</w:t>
+      </w:r>
+      <w:r>
+        <w:rPr>
+          <w:rFonts w:ascii="Consolas" w:eastAsia="Times New Roman" w:hAnsi="Consolas" w:cs="Times New Roman"/>
+          <w:color w:val="569CD6"/>
+          <w:sz w:val="21"/>
+          <w:szCs w:val="21"/>
+        </w:rPr>
+        <w:t>let</w:t>
+      </w:r>
+      <w:r>
+        <w:rPr>
+          <w:rFonts w:ascii="Consolas" w:eastAsia="Times New Roman" w:hAnsi="Consolas" w:cs="Times New Roman"/>
+          <w:color w:val="CCCCCC"/>
+          <w:sz w:val="21"/>
+          <w:szCs w:val="21"/>
+        </w:rPr>
+        <w:t xml:space="preserve"> </w:t>
+      </w:r>
+      <w:r>
+        <w:rPr>
+          <w:rFonts w:ascii="Consolas" w:eastAsia="Times New Roman" w:hAnsi="Consolas" w:cs="Times New Roman"/>
+          <w:color w:val="9CDCFE"/>
+          <w:sz w:val="21"/>
+          <w:szCs w:val="21"/>
+        </w:rPr>
+        <w:t>entry</w:t>
+      </w:r>
+      <w:r>
+        <w:rPr>
+          <w:rFonts w:ascii="Consolas" w:eastAsia="Times New Roman" w:hAnsi="Consolas" w:cs="Times New Roman"/>
+          <w:color w:val="CCCCCC"/>
+          <w:sz w:val="21"/>
+          <w:szCs w:val="21"/>
+        </w:rPr>
+        <w:t xml:space="preserve"> </w:t>
+      </w:r>
+      <w:r>
+        <w:rPr>
+          <w:rFonts w:ascii="Consolas" w:eastAsia="Times New Roman" w:hAnsi="Consolas" w:cs="Times New Roman"/>
+          <w:color w:val="569CD6"/>
+          <w:sz w:val="21"/>
+          <w:szCs w:val="21"/>
+        </w:rPr>
+        <w:t>of</w:t>
+      </w:r>
+      <w:r>
+        <w:rPr>
+          <w:rFonts w:ascii="Consolas" w:eastAsia="Times New Roman" w:hAnsi="Consolas" w:cs="Times New Roman"/>
+          <w:color w:val="CCCCCC"/>
+          <w:sz w:val="21"/>
+          <w:szCs w:val="21"/>
+        </w:rPr>
+        <w:t xml:space="preserve"> </w:t>
+      </w:r>
+      <w:proofErr w:type="spellStart"/>
+      <w:r>
+        <w:rPr>
+          <w:rFonts w:ascii="Consolas" w:eastAsia="Times New Roman" w:hAnsi="Consolas" w:cs="Times New Roman"/>
+          <w:color w:val="4EC9B0"/>
+          <w:sz w:val="21"/>
+          <w:szCs w:val="21"/>
+        </w:rPr>
+        <w:t>Object</w:t>
+      </w:r>
+      <w:r>
+        <w:rPr>
+          <w:rFonts w:ascii="Consolas" w:eastAsia="Times New Roman" w:hAnsi="Consolas" w:cs="Times New Roman"/>
+          <w:color w:val="CCCCCC"/>
+          <w:sz w:val="21"/>
+          <w:szCs w:val="21"/>
+        </w:rPr>
+        <w:t>.</w:t>
+      </w:r>
+      <w:r>
+        <w:rPr>
+          <w:rFonts w:ascii="Consolas" w:eastAsia="Times New Roman" w:hAnsi="Consolas" w:cs="Times New Roman"/>
+          <w:color w:val="DCDCAA"/>
+          <w:sz w:val="21"/>
+          <w:szCs w:val="21"/>
+        </w:rPr>
+        <w:t>entries</w:t>
+      </w:r>
+      <w:proofErr w:type="spellEnd"/>
+      <w:r>
+        <w:rPr>
+          <w:rFonts w:ascii="Consolas" w:eastAsia="Times New Roman" w:hAnsi="Consolas" w:cs="Times New Roman"/>
+          <w:color w:val="CCCCCC"/>
+          <w:sz w:val="21"/>
+          <w:szCs w:val="21"/>
+        </w:rPr>
+        <w:t>(</w:t>
+      </w:r>
+      <w:r>
+        <w:rPr>
+          <w:rFonts w:ascii="Consolas" w:eastAsia="Times New Roman" w:hAnsi="Consolas" w:cs="Times New Roman"/>
+          <w:color w:val="4FC1FF"/>
+          <w:sz w:val="21"/>
+          <w:szCs w:val="21"/>
+        </w:rPr>
+        <w:t>circle</w:t>
+      </w:r>
+      <w:r>
+        <w:rPr>
+          <w:rFonts w:ascii="Consolas" w:eastAsia="Times New Roman" w:hAnsi="Consolas" w:cs="Times New Roman"/>
+          <w:color w:val="CCCCCC"/>
+          <w:sz w:val="21"/>
+          <w:szCs w:val="21"/>
+        </w:rPr>
+        <w:t>))        </w:t>
+      </w:r>
+    </w:p>
+    <w:p>
+      <w:pPr>
+        <w:shd w:val="clear" w:color="auto" w:fill="1F1F1F"/>
+        <w:spacing w:after="0" w:line="285" w:lineRule="atLeast"/>
+        <w:rPr>
+          <w:rFonts w:ascii="Consolas" w:eastAsia="Times New Roman" w:hAnsi="Consolas" w:cs="Times New Roman"/>
+          <w:color w:val="CCCCCC"/>
+          <w:sz w:val="21"/>
+          <w:szCs w:val="21"/>
+        </w:rPr>
+      </w:pPr>
+      <w:r>
+        <w:rPr>
+          <w:rFonts w:ascii="Consolas" w:eastAsia="Times New Roman" w:hAnsi="Consolas" w:cs="Times New Roman"/>
+          <w:color w:val="CCCCCC"/>
+          <w:sz w:val="21"/>
+          <w:szCs w:val="21"/>
+        </w:rPr>
+        <w:t xml:space="preserve">        </w:t>
+      </w:r>
+      <w:r>
+        <w:rPr>
+          <w:rFonts w:ascii="Consolas" w:eastAsia="Times New Roman" w:hAnsi="Consolas" w:cs="Times New Roman"/>
+          <w:color w:val="9CDCFE"/>
+          <w:sz w:val="21"/>
+          <w:szCs w:val="21"/>
+        </w:rPr>
+        <w:t>console</w:t>
+      </w:r>
+      <w:r>
+        <w:rPr>
+          <w:rFonts w:ascii="Consolas" w:eastAsia="Times New Roman" w:hAnsi="Consolas" w:cs="Times New Roman"/>
+          <w:color w:val="CCCCCC"/>
+          <w:sz w:val="21"/>
+          <w:szCs w:val="21"/>
+        </w:rPr>
+        <w:t>.</w:t>
+      </w:r>
+      <w:r>
+        <w:rPr>
+          <w:rFonts w:ascii="Consolas" w:eastAsia="Times New Roman" w:hAnsi="Consolas" w:cs="Times New Roman"/>
+          <w:color w:val="DCDCAA"/>
+          <w:sz w:val="21"/>
+          <w:szCs w:val="21"/>
+        </w:rPr>
+        <w:t>log</w:t>
+      </w:r>
+      <w:r>
+        <w:rPr>
+          <w:rFonts w:ascii="Consolas" w:eastAsia="Times New Roman" w:hAnsi="Consolas" w:cs="Times New Roman"/>
+          <w:color w:val="CCCCCC"/>
+          <w:sz w:val="21"/>
+          <w:szCs w:val="21"/>
+        </w:rPr>
+        <w:t>(</w:t>
+      </w:r>
+      <w:r>
+        <w:rPr>
+          <w:rFonts w:ascii="Consolas" w:eastAsia="Times New Roman" w:hAnsi="Consolas" w:cs="Times New Roman"/>
+          <w:color w:val="9CDCFE"/>
+          <w:sz w:val="21"/>
+          <w:szCs w:val="21"/>
+        </w:rPr>
+        <w:t>entry</w:t>
+      </w:r>
+      <w:r>
+        <w:rPr>
+          <w:rFonts w:ascii="Consolas" w:eastAsia="Times New Roman" w:hAnsi="Consolas" w:cs="Times New Roman"/>
+          <w:color w:val="CCCCCC"/>
+          <w:sz w:val="21"/>
+          <w:szCs w:val="21"/>
+        </w:rPr>
+        <w:t>);</w:t>
+      </w:r>
+    </w:p>
+    <w:p>
+      <w:pPr>
+        <w:shd w:val="clear" w:color="auto" w:fill="1F1F1F"/>
+        <w:spacing w:after="240" w:line="285" w:lineRule="atLeast"/>
+        <w:rPr>
+          <w:rFonts w:ascii="Consolas" w:eastAsia="Times New Roman" w:hAnsi="Consolas" w:cs="Times New Roman"/>
+          <w:color w:val="CCCCCC"/>
+          <w:sz w:val="21"/>
+          <w:szCs w:val="21"/>
+        </w:rPr>
+      </w:pPr>
+    </w:p>
+    <w:p>
+      <w:pPr>
+        <w:shd w:val="clear" w:color="auto" w:fill="1F1F1F"/>
+        <w:spacing w:after="0" w:line="285" w:lineRule="atLeast"/>
+        <w:rPr>
+          <w:rFonts w:ascii="Consolas" w:eastAsia="Times New Roman" w:hAnsi="Consolas" w:cs="Times New Roman"/>
+          <w:color w:val="CCCCCC"/>
+          <w:sz w:val="21"/>
+          <w:szCs w:val="21"/>
+        </w:rPr>
+      </w:pPr>
+      <w:r>
+        <w:rPr>
+          <w:rFonts w:ascii="Consolas" w:eastAsia="Times New Roman" w:hAnsi="Consolas" w:cs="Times New Roman"/>
+          <w:color w:val="CCCCCC"/>
+          <w:sz w:val="21"/>
+          <w:szCs w:val="21"/>
+        </w:rPr>
+        <w:t xml:space="preserve">    </w:t>
+      </w:r>
+      <w:r>
+        <w:rPr>
+          <w:rFonts w:ascii="Consolas" w:eastAsia="Times New Roman" w:hAnsi="Consolas" w:cs="Times New Roman"/>
+          <w:color w:val="6A9955"/>
+          <w:sz w:val="21"/>
+          <w:szCs w:val="21"/>
+        </w:rPr>
+        <w:t>//  </w:t>
+      </w:r>
+    </w:p>
+    <w:p>
+      <w:pPr>
+        <w:shd w:val="clear" w:color="auto" w:fill="1F1F1F"/>
+        <w:spacing w:after="0" w:line="285" w:lineRule="atLeast"/>
+        <w:rPr>
+          <w:rFonts w:ascii="Consolas" w:eastAsia="Times New Roman" w:hAnsi="Consolas" w:cs="Times New Roman"/>
+          <w:color w:val="CCCCCC"/>
+          <w:sz w:val="21"/>
+          <w:szCs w:val="21"/>
+        </w:rPr>
+      </w:pPr>
+    </w:p>
+    <w:p>
+      <w:pPr>
+        <w:shd w:val="clear" w:color="auto" w:fill="1F1F1F"/>
+        <w:spacing w:after="0" w:line="285" w:lineRule="atLeast"/>
+        <w:rPr>
+          <w:rFonts w:ascii="Consolas" w:eastAsia="Times New Roman" w:hAnsi="Consolas" w:cs="Times New Roman"/>
+          <w:color w:val="CCCCCC"/>
+          <w:sz w:val="21"/>
+          <w:szCs w:val="21"/>
+        </w:rPr>
+      </w:pPr>
+      <w:r>
+        <w:rPr>
+          <w:rFonts w:ascii="Consolas" w:eastAsia="Times New Roman" w:hAnsi="Consolas" w:cs="Times New Roman"/>
+          <w:color w:val="CCCCCC"/>
+          <w:sz w:val="21"/>
+          <w:szCs w:val="21"/>
+        </w:rPr>
+        <w:t xml:space="preserve">    </w:t>
+      </w:r>
+      <w:r>
+        <w:rPr>
+          <w:rFonts w:ascii="Consolas" w:eastAsia="Times New Roman" w:hAnsi="Consolas" w:cs="Times New Roman"/>
+          <w:color w:val="C586C0"/>
+          <w:sz w:val="21"/>
+          <w:szCs w:val="21"/>
+        </w:rPr>
+        <w:t>if</w:t>
+      </w:r>
+      <w:r>
+        <w:rPr>
+          <w:rFonts w:ascii="Consolas" w:eastAsia="Times New Roman" w:hAnsi="Consolas" w:cs="Times New Roman"/>
+          <w:color w:val="CCCCCC"/>
+          <w:sz w:val="21"/>
+          <w:szCs w:val="21"/>
+        </w:rPr>
+        <w:t xml:space="preserve"> (</w:t>
+      </w:r>
+      <w:r>
+        <w:rPr>
+          <w:rFonts w:ascii="Consolas" w:eastAsia="Times New Roman" w:hAnsi="Consolas" w:cs="Times New Roman"/>
+          <w:color w:val="CE9178"/>
+          <w:sz w:val="21"/>
+          <w:szCs w:val="21"/>
+        </w:rPr>
+        <w:t>'draw'</w:t>
+      </w:r>
+      <w:r>
+        <w:rPr>
+          <w:rFonts w:ascii="Consolas" w:eastAsia="Times New Roman" w:hAnsi="Consolas" w:cs="Times New Roman"/>
+          <w:color w:val="CCCCCC"/>
+          <w:sz w:val="21"/>
+          <w:szCs w:val="21"/>
+        </w:rPr>
+        <w:t xml:space="preserve"> </w:t>
+      </w:r>
+      <w:r>
+        <w:rPr>
+          <w:rFonts w:ascii="Consolas" w:eastAsia="Times New Roman" w:hAnsi="Consolas" w:cs="Times New Roman"/>
+          <w:color w:val="569CD6"/>
+          <w:sz w:val="21"/>
+          <w:szCs w:val="21"/>
+        </w:rPr>
+        <w:t>in</w:t>
+      </w:r>
+      <w:r>
+        <w:rPr>
+          <w:rFonts w:ascii="Consolas" w:eastAsia="Times New Roman" w:hAnsi="Consolas" w:cs="Times New Roman"/>
+          <w:color w:val="CCCCCC"/>
+          <w:sz w:val="21"/>
+          <w:szCs w:val="21"/>
+        </w:rPr>
+        <w:t xml:space="preserve"> </w:t>
+      </w:r>
+      <w:r>
+        <w:rPr>
+          <w:rFonts w:ascii="Consolas" w:eastAsia="Times New Roman" w:hAnsi="Consolas" w:cs="Times New Roman"/>
+          <w:color w:val="4FC1FF"/>
+          <w:sz w:val="21"/>
+          <w:szCs w:val="21"/>
+        </w:rPr>
+        <w:t>circle</w:t>
+      </w:r>
+      <w:r>
+        <w:rPr>
+          <w:rFonts w:ascii="Consolas" w:eastAsia="Times New Roman" w:hAnsi="Consolas" w:cs="Times New Roman"/>
+          <w:color w:val="CCCCCC"/>
+          <w:sz w:val="21"/>
+          <w:szCs w:val="21"/>
+        </w:rPr>
+        <w:t>)</w:t>
+      </w:r>
+    </w:p>
+    <w:p>
+      <w:pPr>
+        <w:shd w:val="clear" w:color="auto" w:fill="1F1F1F"/>
+        <w:spacing w:after="0" w:line="285" w:lineRule="atLeast"/>
+        <w:rPr>
+          <w:rFonts w:ascii="Consolas" w:eastAsia="Times New Roman" w:hAnsi="Consolas" w:cs="Times New Roman"/>
+          <w:color w:val="CCCCCC"/>
+          <w:sz w:val="21"/>
+          <w:szCs w:val="21"/>
+        </w:rPr>
+      </w:pPr>
+      <w:r>
+        <w:rPr>
+          <w:rFonts w:ascii="Consolas" w:eastAsia="Times New Roman" w:hAnsi="Consolas" w:cs="Times New Roman"/>
+          <w:color w:val="CCCCCC"/>
+          <w:sz w:val="21"/>
+          <w:szCs w:val="21"/>
+        </w:rPr>
+        <w:t xml:space="preserve">        </w:t>
+      </w:r>
+      <w:r>
+        <w:rPr>
+          <w:rFonts w:ascii="Consolas" w:eastAsia="Times New Roman" w:hAnsi="Consolas" w:cs="Times New Roman"/>
+          <w:color w:val="9CDCFE"/>
+          <w:sz w:val="21"/>
+          <w:szCs w:val="21"/>
+        </w:rPr>
+        <w:t>console</w:t>
+      </w:r>
+      <w:r>
+        <w:rPr>
+          <w:rFonts w:ascii="Consolas" w:eastAsia="Times New Roman" w:hAnsi="Consolas" w:cs="Times New Roman"/>
+          <w:color w:val="CCCCCC"/>
+          <w:sz w:val="21"/>
+          <w:szCs w:val="21"/>
+        </w:rPr>
+        <w:t>.</w:t>
+      </w:r>
+      <w:r>
+        <w:rPr>
+          <w:rFonts w:ascii="Consolas" w:eastAsia="Times New Roman" w:hAnsi="Consolas" w:cs="Times New Roman"/>
+          <w:color w:val="DCDCAA"/>
+          <w:sz w:val="21"/>
+          <w:szCs w:val="21"/>
+        </w:rPr>
+        <w:t>log</w:t>
+      </w:r>
+      <w:r>
+        <w:rPr>
+          <w:rFonts w:ascii="Consolas" w:eastAsia="Times New Roman" w:hAnsi="Consolas" w:cs="Times New Roman"/>
+          <w:color w:val="CCCCCC"/>
+          <w:sz w:val="21"/>
+          <w:szCs w:val="21"/>
+        </w:rPr>
+        <w:t>(</w:t>
+      </w:r>
+      <w:r>
+        <w:rPr>
+          <w:rFonts w:ascii="Consolas" w:eastAsia="Times New Roman" w:hAnsi="Consolas" w:cs="Times New Roman"/>
+          <w:color w:val="CE9178"/>
+          <w:sz w:val="21"/>
+          <w:szCs w:val="21"/>
+        </w:rPr>
+        <w:t>'yes'</w:t>
+      </w:r>
+      <w:r>
+        <w:rPr>
+          <w:rFonts w:ascii="Consolas" w:eastAsia="Times New Roman" w:hAnsi="Consolas" w:cs="Times New Roman"/>
+          <w:color w:val="CCCCCC"/>
+          <w:sz w:val="21"/>
+          <w:szCs w:val="21"/>
+        </w:rPr>
+        <w:t>);</w:t>
+      </w:r>
+    </w:p>
+    <w:p>
+      <w:pPr>
+        <w:shd w:val="clear" w:color="auto" w:fill="1F1F1F"/>
+        <w:spacing w:after="0" w:line="285" w:lineRule="atLeast"/>
+        <w:rPr>
+          <w:rFonts w:ascii="Consolas" w:eastAsia="Times New Roman" w:hAnsi="Consolas" w:cs="Times New Roman"/>
+          <w:color w:val="CCCCCC"/>
+          <w:sz w:val="21"/>
+          <w:szCs w:val="21"/>
+        </w:rPr>
+      </w:pPr>
+    </w:p>
+    <w:p/>
+    <w:p/>
+    <w:p/>
+    <w:p/>
+    <w:p/>
+    <w:p/>
+    <w:p/>
+    <w:p>
+      <w:pPr>
+        <w:pStyle w:val="ListParagraph"/>
+        <w:numPr>
+          <w:ilvl w:val="0"/>
+          <w:numId w:val="2"/>
+        </w:numPr>
+      </w:pPr>
+      <w:proofErr w:type="gramStart"/>
+      <w:r>
+        <w:t>Cloning  of</w:t>
+      </w:r>
+      <w:proofErr w:type="gramEnd"/>
+      <w:r>
+        <w:t xml:space="preserve"> an object </w:t>
+      </w:r>
+    </w:p>
+    <w:p>
+      <w:pPr>
+        <w:rPr>
+          <w:rFonts w:cstheme="minorHAnsi"/>
+          <w:color w:val="474747"/>
+          <w:shd w:val="clear" w:color="auto" w:fill="FFFFFF"/>
+        </w:rPr>
+      </w:pPr>
+      <w:r>
+        <w:rPr>
+          <w:rFonts w:ascii="Arial" w:hAnsi="Arial" w:cs="Arial"/>
+          <w:color w:val="474747"/>
+          <w:shd w:val="clear" w:color="auto" w:fill="FFFFFF"/>
+        </w:rPr>
+        <w:t> </w:t>
+      </w:r>
+      <w:r>
+        <w:rPr>
+          <w:rFonts w:cstheme="minorHAnsi"/>
+          <w:color w:val="474747"/>
+          <w:shd w:val="clear" w:color="auto" w:fill="FFFFFF"/>
+        </w:rPr>
+        <w:t>Object cloning is </w:t>
+      </w:r>
+      <w:r>
+        <w:rPr>
+          <w:rFonts w:cstheme="minorHAnsi"/>
+          <w:color w:val="040C28"/>
+          <w:shd w:val="clear" w:color="auto" w:fill="D3E3FD"/>
+        </w:rPr>
+        <w:t>a way to create an exact copy of an object</w:t>
+      </w:r>
+      <w:r>
+        <w:rPr>
+          <w:rFonts w:cstheme="minorHAnsi"/>
+          <w:color w:val="474747"/>
+          <w:shd w:val="clear" w:color="auto" w:fill="FFFFFF"/>
+        </w:rPr>
+        <w:t xml:space="preserve">. Means that </w:t>
+      </w:r>
+      <w:proofErr w:type="spellStart"/>
+      <w:r>
+        <w:rPr>
+          <w:rFonts w:cstheme="minorHAnsi"/>
+          <w:color w:val="474747"/>
+          <w:shd w:val="clear" w:color="auto" w:fill="FFFFFF"/>
+        </w:rPr>
+        <w:t>inherting</w:t>
+      </w:r>
+      <w:proofErr w:type="spellEnd"/>
+      <w:r>
+        <w:rPr>
+          <w:rFonts w:cstheme="minorHAnsi"/>
+          <w:color w:val="474747"/>
+          <w:shd w:val="clear" w:color="auto" w:fill="FFFFFF"/>
+        </w:rPr>
+        <w:t xml:space="preserve"> all the properties of an another object into itself.</w:t>
+      </w:r>
+    </w:p>
+    <w:p>
+      <w:pPr>
+        <w:rPr>
+          <w:rFonts w:cstheme="minorHAnsi"/>
+          <w:color w:val="474747"/>
+          <w:shd w:val="clear" w:color="auto" w:fill="FFFFFF"/>
+        </w:rPr>
+      </w:pPr>
+    </w:p>
+    <w:p>
+      <w:pPr>
+        <w:shd w:val="clear" w:color="auto" w:fill="1F1F1F"/>
+        <w:spacing w:after="0" w:line="285" w:lineRule="atLeast"/>
+        <w:rPr>
+          <w:rFonts w:ascii="Consolas" w:eastAsia="Times New Roman" w:hAnsi="Consolas" w:cs="Times New Roman"/>
+          <w:color w:val="CCCCCC"/>
+          <w:sz w:val="21"/>
+          <w:szCs w:val="21"/>
+        </w:rPr>
+      </w:pPr>
+    </w:p>
+    <w:p>
+      <w:pPr>
+        <w:shd w:val="clear" w:color="auto" w:fill="1F1F1F"/>
+        <w:spacing w:after="0" w:line="285" w:lineRule="atLeast"/>
+        <w:rPr>
+          <w:rFonts w:ascii="Consolas" w:eastAsia="Times New Roman" w:hAnsi="Consolas" w:cs="Times New Roman"/>
+          <w:color w:val="CCCCCC"/>
+          <w:sz w:val="21"/>
+          <w:szCs w:val="21"/>
+        </w:rPr>
+      </w:pPr>
+      <w:r>
+        <w:rPr>
+          <w:rFonts w:ascii="Consolas" w:eastAsia="Times New Roman" w:hAnsi="Consolas" w:cs="Times New Roman"/>
+          <w:color w:val="CCCCCC"/>
+          <w:sz w:val="21"/>
+          <w:szCs w:val="21"/>
+        </w:rPr>
+        <w:t xml:space="preserve">    </w:t>
+      </w:r>
+      <w:proofErr w:type="spellStart"/>
+      <w:r>
+        <w:rPr>
+          <w:rFonts w:ascii="Consolas" w:eastAsia="Times New Roman" w:hAnsi="Consolas" w:cs="Times New Roman"/>
+          <w:color w:val="569CD6"/>
+          <w:sz w:val="21"/>
+          <w:szCs w:val="21"/>
+        </w:rPr>
+        <w:t>const</w:t>
+      </w:r>
+      <w:proofErr w:type="spellEnd"/>
+      <w:r>
+        <w:rPr>
+          <w:rFonts w:ascii="Consolas" w:eastAsia="Times New Roman" w:hAnsi="Consolas" w:cs="Times New Roman"/>
+          <w:color w:val="CCCCCC"/>
+          <w:sz w:val="21"/>
+          <w:szCs w:val="21"/>
+        </w:rPr>
+        <w:t xml:space="preserve"> </w:t>
+      </w:r>
+      <w:r>
+        <w:rPr>
+          <w:rFonts w:ascii="Consolas" w:eastAsia="Times New Roman" w:hAnsi="Consolas" w:cs="Times New Roman"/>
+          <w:color w:val="4FC1FF"/>
+          <w:sz w:val="21"/>
+          <w:szCs w:val="21"/>
+        </w:rPr>
+        <w:t>circle</w:t>
+      </w:r>
+      <w:r>
+        <w:rPr>
+          <w:rFonts w:ascii="Consolas" w:eastAsia="Times New Roman" w:hAnsi="Consolas" w:cs="Times New Roman"/>
+          <w:color w:val="CCCCCC"/>
+          <w:sz w:val="21"/>
+          <w:szCs w:val="21"/>
+        </w:rPr>
+        <w:t xml:space="preserve"> </w:t>
+      </w:r>
+      <w:r>
+        <w:rPr>
+          <w:rFonts w:ascii="Consolas" w:eastAsia="Times New Roman" w:hAnsi="Consolas" w:cs="Times New Roman"/>
+          <w:color w:val="D4D4D4"/>
+          <w:sz w:val="21"/>
+          <w:szCs w:val="21"/>
+        </w:rPr>
+        <w:t>=</w:t>
+      </w:r>
+      <w:r>
+        <w:rPr>
+          <w:rFonts w:ascii="Consolas" w:eastAsia="Times New Roman" w:hAnsi="Consolas" w:cs="Times New Roman"/>
+          <w:color w:val="CCCCCC"/>
+          <w:sz w:val="21"/>
+          <w:szCs w:val="21"/>
+        </w:rPr>
+        <w:t xml:space="preserve"> {</w:t>
+      </w:r>
+    </w:p>
+    <w:p>
+      <w:pPr>
+        <w:shd w:val="clear" w:color="auto" w:fill="1F1F1F"/>
+        <w:spacing w:after="0" w:line="285" w:lineRule="atLeast"/>
+        <w:rPr>
+          <w:rFonts w:ascii="Consolas" w:eastAsia="Times New Roman" w:hAnsi="Consolas" w:cs="Times New Roman"/>
+          <w:color w:val="CCCCCC"/>
+          <w:sz w:val="21"/>
+          <w:szCs w:val="21"/>
+        </w:rPr>
+      </w:pPr>
+      <w:r>
+        <w:rPr>
+          <w:rFonts w:ascii="Consolas" w:eastAsia="Times New Roman" w:hAnsi="Consolas" w:cs="Times New Roman"/>
+          <w:color w:val="CCCCCC"/>
+          <w:sz w:val="21"/>
+          <w:szCs w:val="21"/>
+        </w:rPr>
+        <w:t xml:space="preserve">        </w:t>
+      </w:r>
+      <w:proofErr w:type="gramStart"/>
+      <w:r>
+        <w:rPr>
+          <w:rFonts w:ascii="Consolas" w:eastAsia="Times New Roman" w:hAnsi="Consolas" w:cs="Times New Roman"/>
+          <w:color w:val="9CDCFE"/>
+          <w:sz w:val="21"/>
+          <w:szCs w:val="21"/>
+        </w:rPr>
+        <w:t>radius :</w:t>
+      </w:r>
+      <w:proofErr w:type="gramEnd"/>
+      <w:r>
+        <w:rPr>
+          <w:rFonts w:ascii="Consolas" w:eastAsia="Times New Roman" w:hAnsi="Consolas" w:cs="Times New Roman"/>
+          <w:color w:val="CCCCCC"/>
+          <w:sz w:val="21"/>
+          <w:szCs w:val="21"/>
+        </w:rPr>
+        <w:t xml:space="preserve"> </w:t>
+      </w:r>
+      <w:r>
+        <w:rPr>
+          <w:rFonts w:ascii="Consolas" w:eastAsia="Times New Roman" w:hAnsi="Consolas" w:cs="Times New Roman"/>
+          <w:color w:val="B5CEA8"/>
+          <w:sz w:val="21"/>
+          <w:szCs w:val="21"/>
+        </w:rPr>
+        <w:t>1</w:t>
+      </w:r>
+      <w:r>
+        <w:rPr>
+          <w:rFonts w:ascii="Consolas" w:eastAsia="Times New Roman" w:hAnsi="Consolas" w:cs="Times New Roman"/>
+          <w:color w:val="CCCCCC"/>
+          <w:sz w:val="21"/>
+          <w:szCs w:val="21"/>
+        </w:rPr>
+        <w:t>,</w:t>
+      </w:r>
+    </w:p>
+    <w:p>
+      <w:pPr>
+        <w:shd w:val="clear" w:color="auto" w:fill="1F1F1F"/>
+        <w:spacing w:after="0" w:line="285" w:lineRule="atLeast"/>
+        <w:rPr>
+          <w:rFonts w:ascii="Consolas" w:eastAsia="Times New Roman" w:hAnsi="Consolas" w:cs="Times New Roman"/>
+          <w:color w:val="CCCCCC"/>
+          <w:sz w:val="21"/>
+          <w:szCs w:val="21"/>
+        </w:rPr>
+      </w:pPr>
+      <w:r>
+        <w:rPr>
+          <w:rFonts w:ascii="Consolas" w:eastAsia="Times New Roman" w:hAnsi="Consolas" w:cs="Times New Roman"/>
+          <w:color w:val="CCCCCC"/>
+          <w:sz w:val="21"/>
+          <w:szCs w:val="21"/>
+        </w:rPr>
+        <w:t xml:space="preserve">        </w:t>
+      </w:r>
+      <w:r>
+        <w:rPr>
+          <w:rFonts w:ascii="Consolas" w:eastAsia="Times New Roman" w:hAnsi="Consolas" w:cs="Times New Roman"/>
+          <w:color w:val="DCDCAA"/>
+          <w:sz w:val="21"/>
+          <w:szCs w:val="21"/>
+        </w:rPr>
+        <w:t>draw</w:t>
+      </w:r>
+      <w:r>
+        <w:rPr>
+          <w:rFonts w:ascii="Consolas" w:eastAsia="Times New Roman" w:hAnsi="Consolas" w:cs="Times New Roman"/>
+          <w:color w:val="CCCCCC"/>
+          <w:sz w:val="21"/>
+          <w:szCs w:val="21"/>
+        </w:rPr>
+        <w:t xml:space="preserve"> () {</w:t>
+      </w:r>
+    </w:p>
+    <w:p>
+      <w:pPr>
+        <w:shd w:val="clear" w:color="auto" w:fill="1F1F1F"/>
+        <w:spacing w:after="0" w:line="285" w:lineRule="atLeast"/>
+        <w:rPr>
+          <w:rFonts w:ascii="Consolas" w:eastAsia="Times New Roman" w:hAnsi="Consolas" w:cs="Times New Roman"/>
+          <w:color w:val="CCCCCC"/>
+          <w:sz w:val="21"/>
+          <w:szCs w:val="21"/>
+        </w:rPr>
+      </w:pPr>
+      <w:r>
+        <w:rPr>
+          <w:rFonts w:ascii="Consolas" w:eastAsia="Times New Roman" w:hAnsi="Consolas" w:cs="Times New Roman"/>
+          <w:color w:val="CCCCCC"/>
+          <w:sz w:val="21"/>
+          <w:szCs w:val="21"/>
+        </w:rPr>
+        <w:t xml:space="preserve">            </w:t>
+      </w:r>
+      <w:r>
+        <w:rPr>
+          <w:rFonts w:ascii="Consolas" w:eastAsia="Times New Roman" w:hAnsi="Consolas" w:cs="Times New Roman"/>
+          <w:color w:val="9CDCFE"/>
+          <w:sz w:val="21"/>
+          <w:szCs w:val="21"/>
+        </w:rPr>
+        <w:t>console</w:t>
+      </w:r>
+      <w:r>
+        <w:rPr>
+          <w:rFonts w:ascii="Consolas" w:eastAsia="Times New Roman" w:hAnsi="Consolas" w:cs="Times New Roman"/>
+          <w:color w:val="CCCCCC"/>
+          <w:sz w:val="21"/>
+          <w:szCs w:val="21"/>
+        </w:rPr>
+        <w:t>.</w:t>
+      </w:r>
+      <w:r>
+        <w:rPr>
+          <w:rFonts w:ascii="Consolas" w:eastAsia="Times New Roman" w:hAnsi="Consolas" w:cs="Times New Roman"/>
+          <w:color w:val="DCDCAA"/>
+          <w:sz w:val="21"/>
+          <w:szCs w:val="21"/>
+        </w:rPr>
+        <w:t>log</w:t>
+      </w:r>
+      <w:r>
+        <w:rPr>
+          <w:rFonts w:ascii="Consolas" w:eastAsia="Times New Roman" w:hAnsi="Consolas" w:cs="Times New Roman"/>
+          <w:color w:val="CCCCCC"/>
+          <w:sz w:val="21"/>
+          <w:szCs w:val="21"/>
+        </w:rPr>
+        <w:t>(</w:t>
+      </w:r>
+      <w:r>
+        <w:rPr>
+          <w:rFonts w:ascii="Consolas" w:eastAsia="Times New Roman" w:hAnsi="Consolas" w:cs="Times New Roman"/>
+          <w:color w:val="CE9178"/>
+          <w:sz w:val="21"/>
+          <w:szCs w:val="21"/>
+        </w:rPr>
+        <w:t>'draw'</w:t>
+      </w:r>
+      <w:r>
+        <w:rPr>
+          <w:rFonts w:ascii="Consolas" w:eastAsia="Times New Roman" w:hAnsi="Consolas" w:cs="Times New Roman"/>
+          <w:color w:val="CCCCCC"/>
+          <w:sz w:val="21"/>
+          <w:szCs w:val="21"/>
+        </w:rPr>
+        <w:t>)</w:t>
+      </w:r>
+    </w:p>
+    <w:p>
+      <w:pPr>
+        <w:shd w:val="clear" w:color="auto" w:fill="1F1F1F"/>
+        <w:spacing w:after="0" w:line="285" w:lineRule="atLeast"/>
+        <w:rPr>
+          <w:rFonts w:ascii="Consolas" w:eastAsia="Times New Roman" w:hAnsi="Consolas" w:cs="Times New Roman"/>
+          <w:color w:val="CCCCCC"/>
+          <w:sz w:val="21"/>
+          <w:szCs w:val="21"/>
+        </w:rPr>
+      </w:pPr>
+      <w:r>
+        <w:rPr>
+          <w:rFonts w:ascii="Consolas" w:eastAsia="Times New Roman" w:hAnsi="Consolas" w:cs="Times New Roman"/>
+          <w:color w:val="CCCCCC"/>
+          <w:sz w:val="21"/>
+          <w:szCs w:val="21"/>
+        </w:rPr>
+        <w:t>        }</w:t>
+      </w:r>
+    </w:p>
+    <w:p>
+      <w:pPr>
+        <w:shd w:val="clear" w:color="auto" w:fill="1F1F1F"/>
+        <w:spacing w:after="0" w:line="285" w:lineRule="atLeast"/>
+        <w:rPr>
+          <w:rFonts w:ascii="Consolas" w:eastAsia="Times New Roman" w:hAnsi="Consolas" w:cs="Times New Roman"/>
+          <w:color w:val="CCCCCC"/>
+          <w:sz w:val="21"/>
+          <w:szCs w:val="21"/>
+        </w:rPr>
+      </w:pPr>
+      <w:r>
+        <w:rPr>
+          <w:rFonts w:ascii="Consolas" w:eastAsia="Times New Roman" w:hAnsi="Consolas" w:cs="Times New Roman"/>
+          <w:color w:val="CCCCCC"/>
+          <w:sz w:val="21"/>
+          <w:szCs w:val="21"/>
+        </w:rPr>
+        <w:t>    }</w:t>
+      </w:r>
+    </w:p>
+    <w:p>
+      <w:pPr>
+        <w:shd w:val="clear" w:color="auto" w:fill="1F1F1F"/>
+        <w:spacing w:after="0" w:line="285" w:lineRule="atLeast"/>
+        <w:rPr>
+          <w:rFonts w:ascii="Consolas" w:eastAsia="Times New Roman" w:hAnsi="Consolas" w:cs="Times New Roman"/>
+          <w:color w:val="CCCCCC"/>
+          <w:sz w:val="21"/>
+          <w:szCs w:val="21"/>
+        </w:rPr>
+      </w:pPr>
+    </w:p>
+    <w:p>
+      <w:pPr>
+        <w:shd w:val="clear" w:color="auto" w:fill="1F1F1F"/>
+        <w:spacing w:after="0" w:line="285" w:lineRule="atLeast"/>
+        <w:rPr>
+          <w:rFonts w:ascii="Consolas" w:eastAsia="Times New Roman" w:hAnsi="Consolas" w:cs="Times New Roman"/>
+          <w:color w:val="CCCCCC"/>
+          <w:sz w:val="21"/>
+          <w:szCs w:val="21"/>
+        </w:rPr>
+      </w:pPr>
+      <w:r>
+        <w:rPr>
+          <w:rFonts w:ascii="Consolas" w:eastAsia="Times New Roman" w:hAnsi="Consolas" w:cs="Times New Roman"/>
+          <w:color w:val="CCCCCC"/>
+          <w:sz w:val="21"/>
+          <w:szCs w:val="21"/>
+        </w:rPr>
+        <w:t xml:space="preserve">    </w:t>
+      </w:r>
+      <w:r>
+        <w:rPr>
+          <w:rFonts w:ascii="Consolas" w:eastAsia="Times New Roman" w:hAnsi="Consolas" w:cs="Times New Roman"/>
+          <w:color w:val="6A9955"/>
+          <w:sz w:val="21"/>
+          <w:szCs w:val="21"/>
+        </w:rPr>
+        <w:t xml:space="preserve">// first way </w:t>
+      </w:r>
+    </w:p>
+    <w:p>
+      <w:pPr>
+        <w:shd w:val="clear" w:color="auto" w:fill="1F1F1F"/>
+        <w:spacing w:after="0" w:line="285" w:lineRule="atLeast"/>
+        <w:rPr>
+          <w:rFonts w:ascii="Consolas" w:eastAsia="Times New Roman" w:hAnsi="Consolas" w:cs="Times New Roman"/>
+          <w:color w:val="CCCCCC"/>
+          <w:sz w:val="21"/>
+          <w:szCs w:val="21"/>
+        </w:rPr>
+      </w:pPr>
+    </w:p>
+    <w:p>
+      <w:pPr>
+        <w:shd w:val="clear" w:color="auto" w:fill="1F1F1F"/>
+        <w:spacing w:after="0" w:line="285" w:lineRule="atLeast"/>
+        <w:rPr>
+          <w:rFonts w:ascii="Consolas" w:eastAsia="Times New Roman" w:hAnsi="Consolas" w:cs="Times New Roman"/>
+          <w:color w:val="CCCCCC"/>
+          <w:sz w:val="21"/>
+          <w:szCs w:val="21"/>
+        </w:rPr>
+      </w:pPr>
+      <w:r>
+        <w:rPr>
+          <w:rFonts w:ascii="Consolas" w:eastAsia="Times New Roman" w:hAnsi="Consolas" w:cs="Times New Roman"/>
+          <w:color w:val="CCCCCC"/>
+          <w:sz w:val="21"/>
+          <w:szCs w:val="21"/>
+        </w:rPr>
+        <w:t xml:space="preserve">    </w:t>
+      </w:r>
+      <w:r>
+        <w:rPr>
+          <w:rFonts w:ascii="Consolas" w:eastAsia="Times New Roman" w:hAnsi="Consolas" w:cs="Times New Roman"/>
+          <w:color w:val="6A9955"/>
+          <w:sz w:val="21"/>
+          <w:szCs w:val="21"/>
+        </w:rPr>
+        <w:t xml:space="preserve">// </w:t>
+      </w:r>
+      <w:proofErr w:type="spellStart"/>
+      <w:r>
+        <w:rPr>
+          <w:rFonts w:ascii="Consolas" w:eastAsia="Times New Roman" w:hAnsi="Consolas" w:cs="Times New Roman"/>
+          <w:color w:val="6A9955"/>
+          <w:sz w:val="21"/>
+          <w:szCs w:val="21"/>
+        </w:rPr>
+        <w:t>const</w:t>
+      </w:r>
+      <w:proofErr w:type="spellEnd"/>
+      <w:r>
+        <w:rPr>
+          <w:rFonts w:ascii="Consolas" w:eastAsia="Times New Roman" w:hAnsi="Consolas" w:cs="Times New Roman"/>
+          <w:color w:val="6A9955"/>
+          <w:sz w:val="21"/>
+          <w:szCs w:val="21"/>
+        </w:rPr>
+        <w:t xml:space="preserve"> another = {};</w:t>
+      </w:r>
+    </w:p>
+    <w:p>
+      <w:pPr>
+        <w:shd w:val="clear" w:color="auto" w:fill="1F1F1F"/>
+        <w:spacing w:after="0" w:line="285" w:lineRule="atLeast"/>
+        <w:rPr>
+          <w:rFonts w:ascii="Consolas" w:eastAsia="Times New Roman" w:hAnsi="Consolas" w:cs="Times New Roman"/>
+          <w:color w:val="CCCCCC"/>
+          <w:sz w:val="21"/>
+          <w:szCs w:val="21"/>
+        </w:rPr>
+      </w:pPr>
+      <w:r>
+        <w:rPr>
+          <w:rFonts w:ascii="Consolas" w:eastAsia="Times New Roman" w:hAnsi="Consolas" w:cs="Times New Roman"/>
+          <w:color w:val="CCCCCC"/>
+          <w:sz w:val="21"/>
+          <w:szCs w:val="21"/>
+        </w:rPr>
+        <w:t xml:space="preserve">    </w:t>
+      </w:r>
+      <w:r>
+        <w:rPr>
+          <w:rFonts w:ascii="Consolas" w:eastAsia="Times New Roman" w:hAnsi="Consolas" w:cs="Times New Roman"/>
+          <w:color w:val="6A9955"/>
+          <w:sz w:val="21"/>
+          <w:szCs w:val="21"/>
+        </w:rPr>
+        <w:t>// for (let key in circle)</w:t>
+      </w:r>
+    </w:p>
+    <w:p>
+      <w:pPr>
+        <w:shd w:val="clear" w:color="auto" w:fill="1F1F1F"/>
+        <w:spacing w:after="0" w:line="285" w:lineRule="atLeast"/>
+        <w:rPr>
+          <w:rFonts w:ascii="Consolas" w:eastAsia="Times New Roman" w:hAnsi="Consolas" w:cs="Times New Roman"/>
+          <w:color w:val="CCCCCC"/>
+          <w:sz w:val="21"/>
+          <w:szCs w:val="21"/>
+        </w:rPr>
+      </w:pPr>
+      <w:r>
+        <w:rPr>
+          <w:rFonts w:ascii="Consolas" w:eastAsia="Times New Roman" w:hAnsi="Consolas" w:cs="Times New Roman"/>
+          <w:color w:val="CCCCCC"/>
+          <w:sz w:val="21"/>
+          <w:szCs w:val="21"/>
+        </w:rPr>
+        <w:t xml:space="preserve">    </w:t>
+      </w:r>
+      <w:r>
+        <w:rPr>
+          <w:rFonts w:ascii="Consolas" w:eastAsia="Times New Roman" w:hAnsi="Consolas" w:cs="Times New Roman"/>
+          <w:color w:val="6A9955"/>
+          <w:sz w:val="21"/>
+          <w:szCs w:val="21"/>
+        </w:rPr>
+        <w:t>//     another[key] = circle[key];</w:t>
+      </w:r>
+    </w:p>
+    <w:p>
+      <w:pPr>
+        <w:shd w:val="clear" w:color="auto" w:fill="1F1F1F"/>
+        <w:spacing w:after="0" w:line="285" w:lineRule="atLeast"/>
+        <w:rPr>
+          <w:rFonts w:ascii="Consolas" w:eastAsia="Times New Roman" w:hAnsi="Consolas" w:cs="Times New Roman"/>
+          <w:color w:val="CCCCCC"/>
+          <w:sz w:val="21"/>
+          <w:szCs w:val="21"/>
+        </w:rPr>
+      </w:pPr>
+      <w:r>
+        <w:rPr>
+          <w:rFonts w:ascii="Consolas" w:eastAsia="Times New Roman" w:hAnsi="Consolas" w:cs="Times New Roman"/>
+          <w:color w:val="CCCCCC"/>
+          <w:sz w:val="21"/>
+          <w:szCs w:val="21"/>
+        </w:rPr>
+        <w:t xml:space="preserve">    </w:t>
+      </w:r>
+      <w:r>
+        <w:rPr>
+          <w:rFonts w:ascii="Consolas" w:eastAsia="Times New Roman" w:hAnsi="Consolas" w:cs="Times New Roman"/>
+          <w:color w:val="6A9955"/>
+          <w:sz w:val="21"/>
+          <w:szCs w:val="21"/>
+        </w:rPr>
+        <w:t>// console.log(another);</w:t>
+      </w:r>
+    </w:p>
+    <w:p>
+      <w:pPr>
+        <w:shd w:val="clear" w:color="auto" w:fill="1F1F1F"/>
+        <w:spacing w:after="240" w:line="285" w:lineRule="atLeast"/>
+        <w:rPr>
+          <w:rFonts w:ascii="Consolas" w:eastAsia="Times New Roman" w:hAnsi="Consolas" w:cs="Times New Roman"/>
+          <w:color w:val="CCCCCC"/>
+          <w:sz w:val="21"/>
+          <w:szCs w:val="21"/>
+        </w:rPr>
+      </w:pPr>
+      <w:r>
+        <w:rPr>
+          <w:rFonts w:ascii="Consolas" w:eastAsia="Times New Roman" w:hAnsi="Consolas" w:cs="Times New Roman"/>
+          <w:color w:val="CCCCCC"/>
+          <w:sz w:val="21"/>
+          <w:szCs w:val="21"/>
+        </w:rPr>
+        <w:br/>
+      </w:r>
+    </w:p>
+    <w:p>
+      <w:pPr>
+        <w:shd w:val="clear" w:color="auto" w:fill="1F1F1F"/>
+        <w:spacing w:after="0" w:line="285" w:lineRule="atLeast"/>
+        <w:rPr>
+          <w:rFonts w:ascii="Consolas" w:eastAsia="Times New Roman" w:hAnsi="Consolas" w:cs="Times New Roman"/>
+          <w:color w:val="CCCCCC"/>
+          <w:sz w:val="21"/>
+          <w:szCs w:val="21"/>
+        </w:rPr>
+      </w:pPr>
+      <w:r>
+        <w:rPr>
+          <w:rFonts w:ascii="Consolas" w:eastAsia="Times New Roman" w:hAnsi="Consolas" w:cs="Times New Roman"/>
+          <w:color w:val="CCCCCC"/>
+          <w:sz w:val="21"/>
+          <w:szCs w:val="21"/>
+        </w:rPr>
+        <w:t xml:space="preserve">    </w:t>
+      </w:r>
+      <w:r>
+        <w:rPr>
+          <w:rFonts w:ascii="Consolas" w:eastAsia="Times New Roman" w:hAnsi="Consolas" w:cs="Times New Roman"/>
+          <w:color w:val="6A9955"/>
+          <w:sz w:val="21"/>
+          <w:szCs w:val="21"/>
+        </w:rPr>
+        <w:t xml:space="preserve">// 2nd way </w:t>
+      </w:r>
+    </w:p>
+    <w:p>
+      <w:pPr>
+        <w:shd w:val="clear" w:color="auto" w:fill="1F1F1F"/>
+        <w:spacing w:after="0" w:line="285" w:lineRule="atLeast"/>
+        <w:rPr>
+          <w:rFonts w:ascii="Consolas" w:eastAsia="Times New Roman" w:hAnsi="Consolas" w:cs="Times New Roman"/>
+          <w:color w:val="CCCCCC"/>
+          <w:sz w:val="21"/>
+          <w:szCs w:val="21"/>
+        </w:rPr>
+      </w:pPr>
+    </w:p>
+    <w:p>
+      <w:pPr>
+        <w:shd w:val="clear" w:color="auto" w:fill="1F1F1F"/>
+        <w:spacing w:after="0" w:line="285" w:lineRule="atLeast"/>
+        <w:rPr>
+          <w:rFonts w:ascii="Consolas" w:eastAsia="Times New Roman" w:hAnsi="Consolas" w:cs="Times New Roman"/>
+          <w:color w:val="CCCCCC"/>
+          <w:sz w:val="21"/>
+          <w:szCs w:val="21"/>
+        </w:rPr>
+      </w:pPr>
+      <w:r>
+        <w:rPr>
+          <w:rFonts w:ascii="Consolas" w:eastAsia="Times New Roman" w:hAnsi="Consolas" w:cs="Times New Roman"/>
+          <w:color w:val="CCCCCC"/>
+          <w:sz w:val="21"/>
+          <w:szCs w:val="21"/>
+        </w:rPr>
+        <w:t xml:space="preserve">    </w:t>
+      </w:r>
+      <w:r>
+        <w:rPr>
+          <w:rFonts w:ascii="Consolas" w:eastAsia="Times New Roman" w:hAnsi="Consolas" w:cs="Times New Roman"/>
+          <w:color w:val="6A9955"/>
+          <w:sz w:val="21"/>
+          <w:szCs w:val="21"/>
+        </w:rPr>
+        <w:t xml:space="preserve">//   use </w:t>
+      </w:r>
+      <w:proofErr w:type="spellStart"/>
+      <w:proofErr w:type="gramStart"/>
+      <w:r>
+        <w:rPr>
+          <w:rFonts w:ascii="Consolas" w:eastAsia="Times New Roman" w:hAnsi="Consolas" w:cs="Times New Roman"/>
+          <w:color w:val="6A9955"/>
+          <w:sz w:val="21"/>
+          <w:szCs w:val="21"/>
+        </w:rPr>
+        <w:t>object.assign</w:t>
+      </w:r>
+      <w:proofErr w:type="spellEnd"/>
+      <w:proofErr w:type="gramEnd"/>
+      <w:r>
+        <w:rPr>
+          <w:rFonts w:ascii="Consolas" w:eastAsia="Times New Roman" w:hAnsi="Consolas" w:cs="Times New Roman"/>
+          <w:color w:val="6A9955"/>
+          <w:sz w:val="21"/>
+          <w:szCs w:val="21"/>
+        </w:rPr>
+        <w:t xml:space="preserve">  </w:t>
+      </w:r>
+    </w:p>
+    <w:p>
+      <w:pPr>
+        <w:shd w:val="clear" w:color="auto" w:fill="1F1F1F"/>
+        <w:spacing w:after="0" w:line="285" w:lineRule="atLeast"/>
+        <w:rPr>
+          <w:rFonts w:ascii="Consolas" w:eastAsia="Times New Roman" w:hAnsi="Consolas" w:cs="Times New Roman"/>
+          <w:color w:val="CCCCCC"/>
+          <w:sz w:val="21"/>
+          <w:szCs w:val="21"/>
+        </w:rPr>
+      </w:pPr>
+    </w:p>
+    <w:p>
+      <w:pPr>
+        <w:shd w:val="clear" w:color="auto" w:fill="1F1F1F"/>
+        <w:spacing w:after="0" w:line="285" w:lineRule="atLeast"/>
+        <w:rPr>
+          <w:rFonts w:ascii="Consolas" w:eastAsia="Times New Roman" w:hAnsi="Consolas" w:cs="Times New Roman"/>
+          <w:color w:val="CCCCCC"/>
+          <w:sz w:val="21"/>
+          <w:szCs w:val="21"/>
+        </w:rPr>
+      </w:pPr>
+      <w:r>
+        <w:rPr>
+          <w:rFonts w:ascii="Consolas" w:eastAsia="Times New Roman" w:hAnsi="Consolas" w:cs="Times New Roman"/>
+          <w:color w:val="CCCCCC"/>
+          <w:sz w:val="21"/>
+          <w:szCs w:val="21"/>
+        </w:rPr>
+        <w:t xml:space="preserve">    </w:t>
+      </w:r>
+      <w:r>
+        <w:rPr>
+          <w:rFonts w:ascii="Consolas" w:eastAsia="Times New Roman" w:hAnsi="Consolas" w:cs="Times New Roman"/>
+          <w:color w:val="6A9955"/>
+          <w:sz w:val="21"/>
+          <w:szCs w:val="21"/>
+        </w:rPr>
+        <w:t xml:space="preserve">// </w:t>
+      </w:r>
+      <w:proofErr w:type="spellStart"/>
+      <w:r>
+        <w:rPr>
+          <w:rFonts w:ascii="Consolas" w:eastAsia="Times New Roman" w:hAnsi="Consolas" w:cs="Times New Roman"/>
+          <w:color w:val="6A9955"/>
+          <w:sz w:val="21"/>
+          <w:szCs w:val="21"/>
+        </w:rPr>
+        <w:t>const</w:t>
+      </w:r>
+      <w:proofErr w:type="spellEnd"/>
+      <w:r>
+        <w:rPr>
+          <w:rFonts w:ascii="Consolas" w:eastAsia="Times New Roman" w:hAnsi="Consolas" w:cs="Times New Roman"/>
+          <w:color w:val="6A9955"/>
+          <w:sz w:val="21"/>
+          <w:szCs w:val="21"/>
+        </w:rPr>
+        <w:t xml:space="preserve"> another = </w:t>
+      </w:r>
+      <w:proofErr w:type="spellStart"/>
+      <w:r>
+        <w:rPr>
+          <w:rFonts w:ascii="Consolas" w:eastAsia="Times New Roman" w:hAnsi="Consolas" w:cs="Times New Roman"/>
+          <w:color w:val="6A9955"/>
+          <w:sz w:val="21"/>
+          <w:szCs w:val="21"/>
+        </w:rPr>
+        <w:t>Object.assign</w:t>
+      </w:r>
+      <w:proofErr w:type="spellEnd"/>
+      <w:r>
+        <w:rPr>
+          <w:rFonts w:ascii="Consolas" w:eastAsia="Times New Roman" w:hAnsi="Consolas" w:cs="Times New Roman"/>
+          <w:color w:val="6A9955"/>
+          <w:sz w:val="21"/>
+          <w:szCs w:val="21"/>
+        </w:rPr>
+        <w:t xml:space="preserve"> ({</w:t>
+      </w:r>
+      <w:proofErr w:type="gramStart"/>
+      <w:r>
+        <w:rPr>
+          <w:rFonts w:ascii="Consolas" w:eastAsia="Times New Roman" w:hAnsi="Consolas" w:cs="Times New Roman"/>
+          <w:color w:val="6A9955"/>
+          <w:sz w:val="21"/>
+          <w:szCs w:val="21"/>
+        </w:rPr>
+        <w:t>} ,</w:t>
+      </w:r>
+      <w:proofErr w:type="gramEnd"/>
+      <w:r>
+        <w:rPr>
+          <w:rFonts w:ascii="Consolas" w:eastAsia="Times New Roman" w:hAnsi="Consolas" w:cs="Times New Roman"/>
+          <w:color w:val="6A9955"/>
+          <w:sz w:val="21"/>
+          <w:szCs w:val="21"/>
+        </w:rPr>
+        <w:t xml:space="preserve"> circle);</w:t>
+      </w:r>
+    </w:p>
+    <w:p>
+      <w:pPr>
+        <w:shd w:val="clear" w:color="auto" w:fill="1F1F1F"/>
+        <w:spacing w:after="0" w:line="285" w:lineRule="atLeast"/>
+        <w:rPr>
+          <w:rFonts w:ascii="Consolas" w:eastAsia="Times New Roman" w:hAnsi="Consolas" w:cs="Times New Roman"/>
+          <w:color w:val="CCCCCC"/>
+          <w:sz w:val="21"/>
+          <w:szCs w:val="21"/>
+        </w:rPr>
+      </w:pPr>
+      <w:r>
+        <w:rPr>
+          <w:rFonts w:ascii="Consolas" w:eastAsia="Times New Roman" w:hAnsi="Consolas" w:cs="Times New Roman"/>
+          <w:color w:val="CCCCCC"/>
+          <w:sz w:val="21"/>
+          <w:szCs w:val="21"/>
+        </w:rPr>
+        <w:t xml:space="preserve">    </w:t>
+      </w:r>
+      <w:r>
+        <w:rPr>
+          <w:rFonts w:ascii="Consolas" w:eastAsia="Times New Roman" w:hAnsi="Consolas" w:cs="Times New Roman"/>
+          <w:color w:val="6A9955"/>
+          <w:sz w:val="21"/>
+          <w:szCs w:val="21"/>
+        </w:rPr>
+        <w:t>// console.log(another);</w:t>
+      </w:r>
+    </w:p>
+    <w:p>
+      <w:pPr>
+        <w:shd w:val="clear" w:color="auto" w:fill="1F1F1F"/>
+        <w:spacing w:after="240" w:line="285" w:lineRule="atLeast"/>
+        <w:rPr>
+          <w:rFonts w:ascii="Consolas" w:eastAsia="Times New Roman" w:hAnsi="Consolas" w:cs="Times New Roman"/>
+          <w:color w:val="CCCCCC"/>
+          <w:sz w:val="21"/>
+          <w:szCs w:val="21"/>
+        </w:rPr>
+      </w:pPr>
+    </w:p>
+    <w:p>
+      <w:pPr>
+        <w:shd w:val="clear" w:color="auto" w:fill="1F1F1F"/>
+        <w:spacing w:after="0" w:line="285" w:lineRule="atLeast"/>
+        <w:rPr>
+          <w:rFonts w:ascii="Consolas" w:eastAsia="Times New Roman" w:hAnsi="Consolas" w:cs="Times New Roman"/>
+          <w:color w:val="CCCCCC"/>
+          <w:sz w:val="21"/>
+          <w:szCs w:val="21"/>
+        </w:rPr>
+      </w:pPr>
+      <w:r>
+        <w:rPr>
+          <w:rFonts w:ascii="Consolas" w:eastAsia="Times New Roman" w:hAnsi="Consolas" w:cs="Times New Roman"/>
+          <w:color w:val="CCCCCC"/>
+          <w:sz w:val="21"/>
+          <w:szCs w:val="21"/>
+        </w:rPr>
+        <w:t xml:space="preserve">    </w:t>
+      </w:r>
+      <w:r>
+        <w:rPr>
+          <w:rFonts w:ascii="Consolas" w:eastAsia="Times New Roman" w:hAnsi="Consolas" w:cs="Times New Roman"/>
+          <w:color w:val="6A9955"/>
+          <w:sz w:val="21"/>
+          <w:szCs w:val="21"/>
+        </w:rPr>
+        <w:t xml:space="preserve">// 3rd way </w:t>
+      </w:r>
+    </w:p>
+    <w:p>
+      <w:pPr>
+        <w:shd w:val="clear" w:color="auto" w:fill="1F1F1F"/>
+        <w:spacing w:after="0" w:line="285" w:lineRule="atLeast"/>
+        <w:rPr>
+          <w:rFonts w:ascii="Consolas" w:eastAsia="Times New Roman" w:hAnsi="Consolas" w:cs="Times New Roman"/>
+          <w:color w:val="CCCCCC"/>
+          <w:sz w:val="21"/>
+          <w:szCs w:val="21"/>
+        </w:rPr>
+      </w:pPr>
+    </w:p>
+    <w:p>
+      <w:pPr>
+        <w:shd w:val="clear" w:color="auto" w:fill="1F1F1F"/>
+        <w:spacing w:after="0" w:line="285" w:lineRule="atLeast"/>
+        <w:rPr>
+          <w:rFonts w:ascii="Consolas" w:eastAsia="Times New Roman" w:hAnsi="Consolas" w:cs="Times New Roman"/>
+          <w:color w:val="CCCCCC"/>
+          <w:sz w:val="21"/>
+          <w:szCs w:val="21"/>
+        </w:rPr>
+      </w:pPr>
+      <w:r>
+        <w:rPr>
+          <w:rFonts w:ascii="Consolas" w:eastAsia="Times New Roman" w:hAnsi="Consolas" w:cs="Times New Roman"/>
+          <w:color w:val="CCCCCC"/>
+          <w:sz w:val="21"/>
+          <w:szCs w:val="21"/>
+        </w:rPr>
+        <w:t xml:space="preserve">    </w:t>
+      </w:r>
+      <w:r>
+        <w:rPr>
+          <w:rFonts w:ascii="Consolas" w:eastAsia="Times New Roman" w:hAnsi="Consolas" w:cs="Times New Roman"/>
+          <w:color w:val="6A9955"/>
+          <w:sz w:val="21"/>
+          <w:szCs w:val="21"/>
+        </w:rPr>
+        <w:t>// use ...</w:t>
+      </w:r>
+    </w:p>
+    <w:p>
+      <w:pPr>
+        <w:shd w:val="clear" w:color="auto" w:fill="1F1F1F"/>
+        <w:spacing w:after="0" w:line="285" w:lineRule="atLeast"/>
+        <w:rPr>
+          <w:rFonts w:ascii="Consolas" w:eastAsia="Times New Roman" w:hAnsi="Consolas" w:cs="Times New Roman"/>
+          <w:color w:val="CCCCCC"/>
+          <w:sz w:val="21"/>
+          <w:szCs w:val="21"/>
+        </w:rPr>
+      </w:pPr>
+    </w:p>
+    <w:p>
+      <w:pPr>
+        <w:shd w:val="clear" w:color="auto" w:fill="1F1F1F"/>
+        <w:spacing w:after="0" w:line="285" w:lineRule="atLeast"/>
+        <w:rPr>
+          <w:rFonts w:ascii="Consolas" w:eastAsia="Times New Roman" w:hAnsi="Consolas" w:cs="Times New Roman"/>
+          <w:color w:val="CCCCCC"/>
+          <w:sz w:val="21"/>
+          <w:szCs w:val="21"/>
+        </w:rPr>
+      </w:pPr>
+      <w:r>
+        <w:rPr>
+          <w:rFonts w:ascii="Consolas" w:eastAsia="Times New Roman" w:hAnsi="Consolas" w:cs="Times New Roman"/>
+          <w:color w:val="CCCCCC"/>
+          <w:sz w:val="21"/>
+          <w:szCs w:val="21"/>
+        </w:rPr>
+        <w:t xml:space="preserve">    </w:t>
+      </w:r>
+      <w:proofErr w:type="spellStart"/>
+      <w:r>
+        <w:rPr>
+          <w:rFonts w:ascii="Consolas" w:eastAsia="Times New Roman" w:hAnsi="Consolas" w:cs="Times New Roman"/>
+          <w:color w:val="569CD6"/>
+          <w:sz w:val="21"/>
+          <w:szCs w:val="21"/>
+        </w:rPr>
+        <w:t>const</w:t>
+      </w:r>
+      <w:proofErr w:type="spellEnd"/>
+      <w:r>
+        <w:rPr>
+          <w:rFonts w:ascii="Consolas" w:eastAsia="Times New Roman" w:hAnsi="Consolas" w:cs="Times New Roman"/>
+          <w:color w:val="CCCCCC"/>
+          <w:sz w:val="21"/>
+          <w:szCs w:val="21"/>
+        </w:rPr>
+        <w:t xml:space="preserve"> </w:t>
+      </w:r>
+      <w:r>
+        <w:rPr>
+          <w:rFonts w:ascii="Consolas" w:eastAsia="Times New Roman" w:hAnsi="Consolas" w:cs="Times New Roman"/>
+          <w:color w:val="4FC1FF"/>
+          <w:sz w:val="21"/>
+          <w:szCs w:val="21"/>
+        </w:rPr>
+        <w:t>another</w:t>
+      </w:r>
+      <w:r>
+        <w:rPr>
+          <w:rFonts w:ascii="Consolas" w:eastAsia="Times New Roman" w:hAnsi="Consolas" w:cs="Times New Roman"/>
+          <w:color w:val="CCCCCC"/>
+          <w:sz w:val="21"/>
+          <w:szCs w:val="21"/>
+        </w:rPr>
+        <w:t xml:space="preserve"> </w:t>
+      </w:r>
+      <w:r>
+        <w:rPr>
+          <w:rFonts w:ascii="Consolas" w:eastAsia="Times New Roman" w:hAnsi="Consolas" w:cs="Times New Roman"/>
+          <w:color w:val="D4D4D4"/>
+          <w:sz w:val="21"/>
+          <w:szCs w:val="21"/>
+        </w:rPr>
+        <w:t>=</w:t>
+      </w:r>
+      <w:r>
+        <w:rPr>
+          <w:rFonts w:ascii="Consolas" w:eastAsia="Times New Roman" w:hAnsi="Consolas" w:cs="Times New Roman"/>
+          <w:color w:val="CCCCCC"/>
+          <w:sz w:val="21"/>
+          <w:szCs w:val="21"/>
+        </w:rPr>
+        <w:t xml:space="preserve"> {</w:t>
+      </w:r>
+      <w:r>
+        <w:rPr>
+          <w:rFonts w:ascii="Consolas" w:eastAsia="Times New Roman" w:hAnsi="Consolas" w:cs="Times New Roman"/>
+          <w:color w:val="D4D4D4"/>
+          <w:sz w:val="21"/>
+          <w:szCs w:val="21"/>
+        </w:rPr>
+        <w:t>...</w:t>
+      </w:r>
+      <w:r>
+        <w:rPr>
+          <w:rFonts w:ascii="Consolas" w:eastAsia="Times New Roman" w:hAnsi="Consolas" w:cs="Times New Roman"/>
+          <w:color w:val="4FC1FF"/>
+          <w:sz w:val="21"/>
+          <w:szCs w:val="21"/>
+        </w:rPr>
+        <w:t>circle</w:t>
+      </w:r>
+      <w:r>
+        <w:rPr>
+          <w:rFonts w:ascii="Consolas" w:eastAsia="Times New Roman" w:hAnsi="Consolas" w:cs="Times New Roman"/>
+          <w:color w:val="CCCCCC"/>
+          <w:sz w:val="21"/>
+          <w:szCs w:val="21"/>
+        </w:rPr>
+        <w:t>};</w:t>
+      </w:r>
+    </w:p>
+    <w:p>
+      <w:pPr>
+        <w:shd w:val="clear" w:color="auto" w:fill="1F1F1F"/>
+        <w:spacing w:after="0" w:line="285" w:lineRule="atLeast"/>
+        <w:rPr>
+          <w:rFonts w:ascii="Consolas" w:eastAsia="Times New Roman" w:hAnsi="Consolas" w:cs="Times New Roman"/>
+          <w:color w:val="CCCCCC"/>
+          <w:sz w:val="21"/>
+          <w:szCs w:val="21"/>
+        </w:rPr>
+      </w:pPr>
+      <w:r>
+        <w:rPr>
+          <w:rFonts w:ascii="Consolas" w:eastAsia="Times New Roman" w:hAnsi="Consolas" w:cs="Times New Roman"/>
+          <w:color w:val="CCCCCC"/>
+          <w:sz w:val="21"/>
+          <w:szCs w:val="21"/>
+        </w:rPr>
+        <w:t xml:space="preserve">    </w:t>
+      </w:r>
+      <w:r>
+        <w:rPr>
+          <w:rFonts w:ascii="Consolas" w:eastAsia="Times New Roman" w:hAnsi="Consolas" w:cs="Times New Roman"/>
+          <w:color w:val="9CDCFE"/>
+          <w:sz w:val="21"/>
+          <w:szCs w:val="21"/>
+        </w:rPr>
+        <w:t>console</w:t>
+      </w:r>
+      <w:r>
+        <w:rPr>
+          <w:rFonts w:ascii="Consolas" w:eastAsia="Times New Roman" w:hAnsi="Consolas" w:cs="Times New Roman"/>
+          <w:color w:val="CCCCCC"/>
+          <w:sz w:val="21"/>
+          <w:szCs w:val="21"/>
+        </w:rPr>
+        <w:t>.</w:t>
+      </w:r>
+      <w:r>
+        <w:rPr>
+          <w:rFonts w:ascii="Consolas" w:eastAsia="Times New Roman" w:hAnsi="Consolas" w:cs="Times New Roman"/>
+          <w:color w:val="DCDCAA"/>
+          <w:sz w:val="21"/>
+          <w:szCs w:val="21"/>
+        </w:rPr>
+        <w:t>log</w:t>
+      </w:r>
+      <w:r>
+        <w:rPr>
+          <w:rFonts w:ascii="Consolas" w:eastAsia="Times New Roman" w:hAnsi="Consolas" w:cs="Times New Roman"/>
+          <w:color w:val="CCCCCC"/>
+          <w:sz w:val="21"/>
+          <w:szCs w:val="21"/>
+        </w:rPr>
+        <w:t>(</w:t>
+      </w:r>
+      <w:r>
+        <w:rPr>
+          <w:rFonts w:ascii="Consolas" w:eastAsia="Times New Roman" w:hAnsi="Consolas" w:cs="Times New Roman"/>
+          <w:color w:val="4FC1FF"/>
+          <w:sz w:val="21"/>
+          <w:szCs w:val="21"/>
+        </w:rPr>
+        <w:t>circle</w:t>
+      </w:r>
+      <w:r>
+        <w:rPr>
+          <w:rFonts w:ascii="Consolas" w:eastAsia="Times New Roman" w:hAnsi="Consolas" w:cs="Times New Roman"/>
+          <w:color w:val="CCCCCC"/>
+          <w:sz w:val="21"/>
+          <w:szCs w:val="21"/>
+        </w:rPr>
+        <w:t>);</w:t>
+      </w:r>
+    </w:p>
+    <w:p>
+      <w:pPr>
+        <w:rPr>
+          <w:rFonts w:cstheme="minorHAnsi"/>
+        </w:rPr>
+      </w:pPr>
       <w:bookmarkStart w:id="0" w:name="_GoBack"/>
       <w:bookmarkEnd w:id="0"/>
     </w:p>
@@ -4113,7 +6606,7 @@
   <w:abstractNum w:abstractNumId="0" w15:restartNumberingAfterBreak="0">
     <w:nsid w:val="302B153F"/>
     <w:multiLevelType w:val="hybridMultilevel"/>
-    <w:tmpl w:val="90D47692"/>
+    <w:tmpl w:val="2370F586"/>
     <w:lvl w:ilvl="0" w:tplc="04090001">
       <w:start w:val="1"/>
       <w:numFmt w:val="bullet"/>

</xml_diff>

<commit_message>
solve exercise 2 factory funciton
</commit_message>
<xml_diff>
--- a/Objects in JavaScript.docx
+++ b/Objects in JavaScript.docx
@@ -7973,10 +7973,1337 @@
     </w:p>
     <w:p>
       <w:pPr>
+        <w:shd w:val="clear" w:color="auto" w:fill="1F1F1F"/>
+        <w:spacing w:after="0" w:line="285" w:lineRule="atLeast"/>
+        <w:rPr>
+          <w:rFonts w:ascii="Consolas" w:eastAsia="Times New Roman" w:hAnsi="Consolas" w:cs="Times New Roman"/>
+          <w:color w:val="CCCCCC"/>
+          <w:sz w:val="21"/>
+          <w:szCs w:val="21"/>
+        </w:rPr>
+      </w:pPr>
+      <w:r>
+        <w:rPr>
+          <w:rFonts w:ascii="Consolas" w:eastAsia="Times New Roman" w:hAnsi="Consolas" w:cs="Times New Roman"/>
+          <w:color w:val="CCCCCC"/>
+          <w:sz w:val="21"/>
+          <w:szCs w:val="21"/>
+        </w:rPr>
+        <w:t xml:space="preserve">    </w:t>
+      </w:r>
+      <w:r>
+        <w:rPr>
+          <w:rFonts w:ascii="Consolas" w:eastAsia="Times New Roman" w:hAnsi="Consolas" w:cs="Times New Roman"/>
+          <w:color w:val="6A9955"/>
+          <w:sz w:val="21"/>
+          <w:szCs w:val="21"/>
+        </w:rPr>
+        <w:t xml:space="preserve">// let address = </w:t>
+      </w:r>
+      <w:proofErr w:type="spellStart"/>
+      <w:r>
+        <w:rPr>
+          <w:rFonts w:ascii="Consolas" w:eastAsia="Times New Roman" w:hAnsi="Consolas" w:cs="Times New Roman"/>
+          <w:color w:val="6A9955"/>
+          <w:sz w:val="21"/>
+          <w:szCs w:val="21"/>
+        </w:rPr>
+        <w:t>createAddress</w:t>
+      </w:r>
+      <w:proofErr w:type="spellEnd"/>
+      <w:r>
+        <w:rPr>
+          <w:rFonts w:ascii="Consolas" w:eastAsia="Times New Roman" w:hAnsi="Consolas" w:cs="Times New Roman"/>
+          <w:color w:val="6A9955"/>
+          <w:sz w:val="21"/>
+          <w:szCs w:val="21"/>
+        </w:rPr>
+        <w:t xml:space="preserve"> ('a</w:t>
+      </w:r>
+      <w:proofErr w:type="gramStart"/>
+      <w:r>
+        <w:rPr>
+          <w:rFonts w:ascii="Consolas" w:eastAsia="Times New Roman" w:hAnsi="Consolas" w:cs="Times New Roman"/>
+          <w:color w:val="6A9955"/>
+          <w:sz w:val="21"/>
+          <w:szCs w:val="21"/>
+        </w:rPr>
+        <w:t>' ,</w:t>
+      </w:r>
+      <w:proofErr w:type="gramEnd"/>
+      <w:r>
+        <w:rPr>
+          <w:rFonts w:ascii="Consolas" w:eastAsia="Times New Roman" w:hAnsi="Consolas" w:cs="Times New Roman"/>
+          <w:color w:val="6A9955"/>
+          <w:sz w:val="21"/>
+          <w:szCs w:val="21"/>
+        </w:rPr>
+        <w:t xml:space="preserve"> 'b' , 'c');</w:t>
+      </w:r>
+    </w:p>
+    <w:p>
+      <w:pPr>
+        <w:shd w:val="clear" w:color="auto" w:fill="1F1F1F"/>
+        <w:spacing w:after="0" w:line="285" w:lineRule="atLeast"/>
+        <w:rPr>
+          <w:rFonts w:ascii="Consolas" w:eastAsia="Times New Roman" w:hAnsi="Consolas" w:cs="Times New Roman"/>
+          <w:color w:val="CCCCCC"/>
+          <w:sz w:val="21"/>
+          <w:szCs w:val="21"/>
+        </w:rPr>
+      </w:pPr>
+    </w:p>
+    <w:p>
+      <w:pPr>
+        <w:shd w:val="clear" w:color="auto" w:fill="1F1F1F"/>
+        <w:spacing w:after="0" w:line="285" w:lineRule="atLeast"/>
+        <w:rPr>
+          <w:rFonts w:ascii="Consolas" w:eastAsia="Times New Roman" w:hAnsi="Consolas" w:cs="Times New Roman"/>
+          <w:color w:val="CCCCCC"/>
+          <w:sz w:val="21"/>
+          <w:szCs w:val="21"/>
+        </w:rPr>
+      </w:pPr>
+      <w:r>
+        <w:rPr>
+          <w:rFonts w:ascii="Consolas" w:eastAsia="Times New Roman" w:hAnsi="Consolas" w:cs="Times New Roman"/>
+          <w:color w:val="CCCCCC"/>
+          <w:sz w:val="21"/>
+          <w:szCs w:val="21"/>
+        </w:rPr>
+        <w:t xml:space="preserve">    </w:t>
+      </w:r>
+      <w:r>
+        <w:rPr>
+          <w:rFonts w:ascii="Consolas" w:eastAsia="Times New Roman" w:hAnsi="Consolas" w:cs="Times New Roman"/>
+          <w:color w:val="569CD6"/>
+          <w:sz w:val="21"/>
+          <w:szCs w:val="21"/>
+        </w:rPr>
+        <w:t>let</w:t>
+      </w:r>
+      <w:r>
+        <w:rPr>
+          <w:rFonts w:ascii="Consolas" w:eastAsia="Times New Roman" w:hAnsi="Consolas" w:cs="Times New Roman"/>
+          <w:color w:val="CCCCCC"/>
+          <w:sz w:val="21"/>
+          <w:szCs w:val="21"/>
+        </w:rPr>
+        <w:t xml:space="preserve"> </w:t>
+      </w:r>
+      <w:r>
+        <w:rPr>
+          <w:rFonts w:ascii="Consolas" w:eastAsia="Times New Roman" w:hAnsi="Consolas" w:cs="Times New Roman"/>
+          <w:color w:val="9CDCFE"/>
+          <w:sz w:val="21"/>
+          <w:szCs w:val="21"/>
+        </w:rPr>
+        <w:t>address</w:t>
+      </w:r>
+      <w:r>
+        <w:rPr>
+          <w:rFonts w:ascii="Consolas" w:eastAsia="Times New Roman" w:hAnsi="Consolas" w:cs="Times New Roman"/>
+          <w:color w:val="CCCCCC"/>
+          <w:sz w:val="21"/>
+          <w:szCs w:val="21"/>
+        </w:rPr>
+        <w:t xml:space="preserve"> </w:t>
+      </w:r>
+      <w:r>
+        <w:rPr>
+          <w:rFonts w:ascii="Consolas" w:eastAsia="Times New Roman" w:hAnsi="Consolas" w:cs="Times New Roman"/>
+          <w:color w:val="D4D4D4"/>
+          <w:sz w:val="21"/>
+          <w:szCs w:val="21"/>
+        </w:rPr>
+        <w:t>=</w:t>
+      </w:r>
+      <w:r>
+        <w:rPr>
+          <w:rFonts w:ascii="Consolas" w:eastAsia="Times New Roman" w:hAnsi="Consolas" w:cs="Times New Roman"/>
+          <w:color w:val="CCCCCC"/>
+          <w:sz w:val="21"/>
+          <w:szCs w:val="21"/>
+        </w:rPr>
+        <w:t xml:space="preserve"> </w:t>
+      </w:r>
+      <w:r>
+        <w:rPr>
+          <w:rFonts w:ascii="Consolas" w:eastAsia="Times New Roman" w:hAnsi="Consolas" w:cs="Times New Roman"/>
+          <w:color w:val="569CD6"/>
+          <w:sz w:val="21"/>
+          <w:szCs w:val="21"/>
+        </w:rPr>
+        <w:t>new</w:t>
+      </w:r>
+      <w:r>
+        <w:rPr>
+          <w:rFonts w:ascii="Consolas" w:eastAsia="Times New Roman" w:hAnsi="Consolas" w:cs="Times New Roman"/>
+          <w:color w:val="CCCCCC"/>
+          <w:sz w:val="21"/>
+          <w:szCs w:val="21"/>
+        </w:rPr>
+        <w:t xml:space="preserve"> </w:t>
+      </w:r>
+      <w:r>
+        <w:rPr>
+          <w:rFonts w:ascii="Consolas" w:eastAsia="Times New Roman" w:hAnsi="Consolas" w:cs="Times New Roman"/>
+          <w:color w:val="4EC9B0"/>
+          <w:sz w:val="21"/>
+          <w:szCs w:val="21"/>
+        </w:rPr>
+        <w:t>Address</w:t>
+      </w:r>
+      <w:r>
+        <w:rPr>
+          <w:rFonts w:ascii="Consolas" w:eastAsia="Times New Roman" w:hAnsi="Consolas" w:cs="Times New Roman"/>
+          <w:color w:val="CCCCCC"/>
+          <w:sz w:val="21"/>
+          <w:szCs w:val="21"/>
+        </w:rPr>
+        <w:t xml:space="preserve"> </w:t>
+      </w:r>
+      <w:proofErr w:type="gramStart"/>
+      <w:r>
+        <w:rPr>
+          <w:rFonts w:ascii="Consolas" w:eastAsia="Times New Roman" w:hAnsi="Consolas" w:cs="Times New Roman"/>
+          <w:color w:val="CCCCCC"/>
+          <w:sz w:val="21"/>
+          <w:szCs w:val="21"/>
+        </w:rPr>
+        <w:t xml:space="preserve">( </w:t>
+      </w:r>
+      <w:r>
+        <w:rPr>
+          <w:rFonts w:ascii="Consolas" w:eastAsia="Times New Roman" w:hAnsi="Consolas" w:cs="Times New Roman"/>
+          <w:color w:val="CE9178"/>
+          <w:sz w:val="21"/>
+          <w:szCs w:val="21"/>
+        </w:rPr>
+        <w:t>'</w:t>
+      </w:r>
+      <w:proofErr w:type="gramEnd"/>
+      <w:r>
+        <w:rPr>
+          <w:rFonts w:ascii="Consolas" w:eastAsia="Times New Roman" w:hAnsi="Consolas" w:cs="Times New Roman"/>
+          <w:color w:val="CE9178"/>
+          <w:sz w:val="21"/>
+          <w:szCs w:val="21"/>
+        </w:rPr>
+        <w:t>a'</w:t>
+      </w:r>
+      <w:r>
+        <w:rPr>
+          <w:rFonts w:ascii="Consolas" w:eastAsia="Times New Roman" w:hAnsi="Consolas" w:cs="Times New Roman"/>
+          <w:color w:val="CCCCCC"/>
+          <w:sz w:val="21"/>
+          <w:szCs w:val="21"/>
+        </w:rPr>
+        <w:t xml:space="preserve"> , </w:t>
+      </w:r>
+      <w:r>
+        <w:rPr>
+          <w:rFonts w:ascii="Consolas" w:eastAsia="Times New Roman" w:hAnsi="Consolas" w:cs="Times New Roman"/>
+          <w:color w:val="CE9178"/>
+          <w:sz w:val="21"/>
+          <w:szCs w:val="21"/>
+        </w:rPr>
+        <w:t>'b'</w:t>
+      </w:r>
+      <w:r>
+        <w:rPr>
+          <w:rFonts w:ascii="Consolas" w:eastAsia="Times New Roman" w:hAnsi="Consolas" w:cs="Times New Roman"/>
+          <w:color w:val="CCCCCC"/>
+          <w:sz w:val="21"/>
+          <w:szCs w:val="21"/>
+        </w:rPr>
+        <w:t xml:space="preserve"> , </w:t>
+      </w:r>
+      <w:r>
+        <w:rPr>
+          <w:rFonts w:ascii="Consolas" w:eastAsia="Times New Roman" w:hAnsi="Consolas" w:cs="Times New Roman"/>
+          <w:color w:val="CE9178"/>
+          <w:sz w:val="21"/>
+          <w:szCs w:val="21"/>
+        </w:rPr>
+        <w:t>'c'</w:t>
+      </w:r>
+      <w:r>
+        <w:rPr>
+          <w:rFonts w:ascii="Consolas" w:eastAsia="Times New Roman" w:hAnsi="Consolas" w:cs="Times New Roman"/>
+          <w:color w:val="CCCCCC"/>
+          <w:sz w:val="21"/>
+          <w:szCs w:val="21"/>
+        </w:rPr>
+        <w:t>);</w:t>
+      </w:r>
+    </w:p>
+    <w:p>
+      <w:pPr>
+        <w:shd w:val="clear" w:color="auto" w:fill="1F1F1F"/>
+        <w:spacing w:after="0" w:line="285" w:lineRule="atLeast"/>
+        <w:rPr>
+          <w:rFonts w:ascii="Consolas" w:eastAsia="Times New Roman" w:hAnsi="Consolas" w:cs="Times New Roman"/>
+          <w:color w:val="CCCCCC"/>
+          <w:sz w:val="21"/>
+          <w:szCs w:val="21"/>
+        </w:rPr>
+      </w:pPr>
+      <w:r>
+        <w:rPr>
+          <w:rFonts w:ascii="Consolas" w:eastAsia="Times New Roman" w:hAnsi="Consolas" w:cs="Times New Roman"/>
+          <w:color w:val="CCCCCC"/>
+          <w:sz w:val="21"/>
+          <w:szCs w:val="21"/>
+        </w:rPr>
+        <w:t xml:space="preserve">    </w:t>
+      </w:r>
+      <w:r>
+        <w:rPr>
+          <w:rFonts w:ascii="Consolas" w:eastAsia="Times New Roman" w:hAnsi="Consolas" w:cs="Times New Roman"/>
+          <w:color w:val="9CDCFE"/>
+          <w:sz w:val="21"/>
+          <w:szCs w:val="21"/>
+        </w:rPr>
+        <w:t>console</w:t>
+      </w:r>
+      <w:r>
+        <w:rPr>
+          <w:rFonts w:ascii="Consolas" w:eastAsia="Times New Roman" w:hAnsi="Consolas" w:cs="Times New Roman"/>
+          <w:color w:val="CCCCCC"/>
+          <w:sz w:val="21"/>
+          <w:szCs w:val="21"/>
+        </w:rPr>
+        <w:t>.</w:t>
+      </w:r>
+      <w:r>
+        <w:rPr>
+          <w:rFonts w:ascii="Consolas" w:eastAsia="Times New Roman" w:hAnsi="Consolas" w:cs="Times New Roman"/>
+          <w:color w:val="DCDCAA"/>
+          <w:sz w:val="21"/>
+          <w:szCs w:val="21"/>
+        </w:rPr>
+        <w:t>log</w:t>
+      </w:r>
+      <w:r>
+        <w:rPr>
+          <w:rFonts w:ascii="Consolas" w:eastAsia="Times New Roman" w:hAnsi="Consolas" w:cs="Times New Roman"/>
+          <w:color w:val="CCCCCC"/>
+          <w:sz w:val="21"/>
+          <w:szCs w:val="21"/>
+        </w:rPr>
+        <w:t>(</w:t>
+      </w:r>
+      <w:r>
+        <w:rPr>
+          <w:rFonts w:ascii="Consolas" w:eastAsia="Times New Roman" w:hAnsi="Consolas" w:cs="Times New Roman"/>
+          <w:color w:val="9CDCFE"/>
+          <w:sz w:val="21"/>
+          <w:szCs w:val="21"/>
+        </w:rPr>
+        <w:t>address</w:t>
+      </w:r>
+      <w:r>
+        <w:rPr>
+          <w:rFonts w:ascii="Consolas" w:eastAsia="Times New Roman" w:hAnsi="Consolas" w:cs="Times New Roman"/>
+          <w:color w:val="CCCCCC"/>
+          <w:sz w:val="21"/>
+          <w:szCs w:val="21"/>
+        </w:rPr>
+        <w:t>);</w:t>
+      </w:r>
+    </w:p>
+    <w:p>
+      <w:pPr>
+        <w:shd w:val="clear" w:color="auto" w:fill="1F1F1F"/>
+        <w:spacing w:after="0" w:line="285" w:lineRule="atLeast"/>
+        <w:rPr>
+          <w:rFonts w:ascii="Consolas" w:eastAsia="Times New Roman" w:hAnsi="Consolas" w:cs="Times New Roman"/>
+          <w:color w:val="CCCCCC"/>
+          <w:sz w:val="21"/>
+          <w:szCs w:val="21"/>
+        </w:rPr>
+      </w:pPr>
+    </w:p>
+    <w:p>
+      <w:pPr>
+        <w:shd w:val="clear" w:color="auto" w:fill="1F1F1F"/>
+        <w:spacing w:after="0" w:line="285" w:lineRule="atLeast"/>
+        <w:rPr>
+          <w:rFonts w:ascii="Consolas" w:eastAsia="Times New Roman" w:hAnsi="Consolas" w:cs="Times New Roman"/>
+          <w:color w:val="CCCCCC"/>
+          <w:sz w:val="21"/>
+          <w:szCs w:val="21"/>
+        </w:rPr>
+      </w:pPr>
+      <w:r>
+        <w:rPr>
+          <w:rFonts w:ascii="Consolas" w:eastAsia="Times New Roman" w:hAnsi="Consolas" w:cs="Times New Roman"/>
+          <w:color w:val="CCCCCC"/>
+          <w:sz w:val="21"/>
+          <w:szCs w:val="21"/>
+        </w:rPr>
+        <w:t xml:space="preserve">    </w:t>
+      </w:r>
+      <w:r>
+        <w:rPr>
+          <w:rFonts w:ascii="Consolas" w:eastAsia="Times New Roman" w:hAnsi="Consolas" w:cs="Times New Roman"/>
+          <w:color w:val="9CDCFE"/>
+          <w:sz w:val="21"/>
+          <w:szCs w:val="21"/>
+        </w:rPr>
+        <w:t>console</w:t>
+      </w:r>
+      <w:r>
+        <w:rPr>
+          <w:rFonts w:ascii="Consolas" w:eastAsia="Times New Roman" w:hAnsi="Consolas" w:cs="Times New Roman"/>
+          <w:color w:val="CCCCCC"/>
+          <w:sz w:val="21"/>
+          <w:szCs w:val="21"/>
+        </w:rPr>
+        <w:t>.</w:t>
+      </w:r>
+      <w:r>
+        <w:rPr>
+          <w:rFonts w:ascii="Consolas" w:eastAsia="Times New Roman" w:hAnsi="Consolas" w:cs="Times New Roman"/>
+          <w:color w:val="DCDCAA"/>
+          <w:sz w:val="21"/>
+          <w:szCs w:val="21"/>
+        </w:rPr>
+        <w:t>log</w:t>
+      </w:r>
+      <w:r>
+        <w:rPr>
+          <w:rFonts w:ascii="Consolas" w:eastAsia="Times New Roman" w:hAnsi="Consolas" w:cs="Times New Roman"/>
+          <w:color w:val="CCCCCC"/>
+          <w:sz w:val="21"/>
+          <w:szCs w:val="21"/>
+        </w:rPr>
+        <w:t xml:space="preserve"> ();</w:t>
+      </w:r>
+    </w:p>
+    <w:p>
+      <w:pPr>
+        <w:shd w:val="clear" w:color="auto" w:fill="1F1F1F"/>
+        <w:spacing w:after="0" w:line="285" w:lineRule="atLeast"/>
+        <w:rPr>
+          <w:rFonts w:ascii="Consolas" w:eastAsia="Times New Roman" w:hAnsi="Consolas" w:cs="Times New Roman"/>
+          <w:color w:val="CCCCCC"/>
+          <w:sz w:val="21"/>
+          <w:szCs w:val="21"/>
+        </w:rPr>
+      </w:pPr>
+    </w:p>
+    <w:p>
+      <w:pPr>
+        <w:shd w:val="clear" w:color="auto" w:fill="1F1F1F"/>
+        <w:spacing w:after="0" w:line="285" w:lineRule="atLeast"/>
+        <w:rPr>
+          <w:rFonts w:ascii="Consolas" w:eastAsia="Times New Roman" w:hAnsi="Consolas" w:cs="Times New Roman"/>
+          <w:color w:val="CCCCCC"/>
+          <w:sz w:val="21"/>
+          <w:szCs w:val="21"/>
+        </w:rPr>
+      </w:pPr>
+      <w:r>
+        <w:rPr>
+          <w:rFonts w:ascii="Consolas" w:eastAsia="Times New Roman" w:hAnsi="Consolas" w:cs="Times New Roman"/>
+          <w:color w:val="CCCCCC"/>
+          <w:sz w:val="21"/>
+          <w:szCs w:val="21"/>
+        </w:rPr>
+        <w:t xml:space="preserve">    </w:t>
+      </w:r>
+      <w:r>
+        <w:rPr>
+          <w:rFonts w:ascii="Consolas" w:eastAsia="Times New Roman" w:hAnsi="Consolas" w:cs="Times New Roman"/>
+          <w:color w:val="6A9955"/>
+          <w:sz w:val="21"/>
+          <w:szCs w:val="21"/>
+        </w:rPr>
+        <w:t xml:space="preserve">//   factory </w:t>
+      </w:r>
+      <w:proofErr w:type="spellStart"/>
+      <w:r>
+        <w:rPr>
+          <w:rFonts w:ascii="Consolas" w:eastAsia="Times New Roman" w:hAnsi="Consolas" w:cs="Times New Roman"/>
+          <w:color w:val="6A9955"/>
+          <w:sz w:val="21"/>
+          <w:szCs w:val="21"/>
+        </w:rPr>
+        <w:t>funciton</w:t>
+      </w:r>
+      <w:proofErr w:type="spellEnd"/>
+    </w:p>
+    <w:p>
+      <w:pPr>
+        <w:shd w:val="clear" w:color="auto" w:fill="1F1F1F"/>
+        <w:spacing w:after="0" w:line="285" w:lineRule="atLeast"/>
+        <w:rPr>
+          <w:rFonts w:ascii="Consolas" w:eastAsia="Times New Roman" w:hAnsi="Consolas" w:cs="Times New Roman"/>
+          <w:color w:val="CCCCCC"/>
+          <w:sz w:val="21"/>
+          <w:szCs w:val="21"/>
+        </w:rPr>
+      </w:pPr>
+      <w:r>
+        <w:rPr>
+          <w:rFonts w:ascii="Consolas" w:eastAsia="Times New Roman" w:hAnsi="Consolas" w:cs="Times New Roman"/>
+          <w:color w:val="CCCCCC"/>
+          <w:sz w:val="21"/>
+          <w:szCs w:val="21"/>
+        </w:rPr>
+        <w:t xml:space="preserve">        </w:t>
+      </w:r>
+      <w:r>
+        <w:rPr>
+          <w:rFonts w:ascii="Consolas" w:eastAsia="Times New Roman" w:hAnsi="Consolas" w:cs="Times New Roman"/>
+          <w:color w:val="569CD6"/>
+          <w:sz w:val="21"/>
+          <w:szCs w:val="21"/>
+        </w:rPr>
+        <w:t>function</w:t>
+      </w:r>
+      <w:r>
+        <w:rPr>
+          <w:rFonts w:ascii="Consolas" w:eastAsia="Times New Roman" w:hAnsi="Consolas" w:cs="Times New Roman"/>
+          <w:color w:val="CCCCCC"/>
+          <w:sz w:val="21"/>
+          <w:szCs w:val="21"/>
+        </w:rPr>
+        <w:t xml:space="preserve"> </w:t>
+      </w:r>
+      <w:proofErr w:type="spellStart"/>
+      <w:r>
+        <w:rPr>
+          <w:rFonts w:ascii="Consolas" w:eastAsia="Times New Roman" w:hAnsi="Consolas" w:cs="Times New Roman"/>
+          <w:color w:val="DCDCAA"/>
+          <w:sz w:val="21"/>
+          <w:szCs w:val="21"/>
+        </w:rPr>
+        <w:t>createAddress</w:t>
+      </w:r>
+      <w:proofErr w:type="spellEnd"/>
+      <w:r>
+        <w:rPr>
+          <w:rFonts w:ascii="Consolas" w:eastAsia="Times New Roman" w:hAnsi="Consolas" w:cs="Times New Roman"/>
+          <w:color w:val="CCCCCC"/>
+          <w:sz w:val="21"/>
+          <w:szCs w:val="21"/>
+        </w:rPr>
+        <w:t xml:space="preserve"> (</w:t>
+      </w:r>
+      <w:proofErr w:type="gramStart"/>
+      <w:r>
+        <w:rPr>
+          <w:rFonts w:ascii="Consolas" w:eastAsia="Times New Roman" w:hAnsi="Consolas" w:cs="Times New Roman"/>
+          <w:color w:val="9CDCFE"/>
+          <w:sz w:val="21"/>
+          <w:szCs w:val="21"/>
+        </w:rPr>
+        <w:t>street</w:t>
+      </w:r>
+      <w:r>
+        <w:rPr>
+          <w:rFonts w:ascii="Consolas" w:eastAsia="Times New Roman" w:hAnsi="Consolas" w:cs="Times New Roman"/>
+          <w:color w:val="CCCCCC"/>
+          <w:sz w:val="21"/>
+          <w:szCs w:val="21"/>
+        </w:rPr>
+        <w:t xml:space="preserve"> ,</w:t>
+      </w:r>
+      <w:proofErr w:type="gramEnd"/>
+      <w:r>
+        <w:rPr>
+          <w:rFonts w:ascii="Consolas" w:eastAsia="Times New Roman" w:hAnsi="Consolas" w:cs="Times New Roman"/>
+          <w:color w:val="CCCCCC"/>
+          <w:sz w:val="21"/>
+          <w:szCs w:val="21"/>
+        </w:rPr>
+        <w:t xml:space="preserve"> </w:t>
+      </w:r>
+      <w:r>
+        <w:rPr>
+          <w:rFonts w:ascii="Consolas" w:eastAsia="Times New Roman" w:hAnsi="Consolas" w:cs="Times New Roman"/>
+          <w:color w:val="9CDCFE"/>
+          <w:sz w:val="21"/>
+          <w:szCs w:val="21"/>
+        </w:rPr>
+        <w:t>city</w:t>
+      </w:r>
+      <w:r>
+        <w:rPr>
+          <w:rFonts w:ascii="Consolas" w:eastAsia="Times New Roman" w:hAnsi="Consolas" w:cs="Times New Roman"/>
+          <w:color w:val="CCCCCC"/>
+          <w:sz w:val="21"/>
+          <w:szCs w:val="21"/>
+        </w:rPr>
+        <w:t xml:space="preserve">, </w:t>
+      </w:r>
+      <w:proofErr w:type="spellStart"/>
+      <w:r>
+        <w:rPr>
+          <w:rFonts w:ascii="Consolas" w:eastAsia="Times New Roman" w:hAnsi="Consolas" w:cs="Times New Roman"/>
+          <w:color w:val="9CDCFE"/>
+          <w:sz w:val="21"/>
+          <w:szCs w:val="21"/>
+        </w:rPr>
+        <w:t>zipcode</w:t>
+      </w:r>
+      <w:proofErr w:type="spellEnd"/>
+      <w:r>
+        <w:rPr>
+          <w:rFonts w:ascii="Consolas" w:eastAsia="Times New Roman" w:hAnsi="Consolas" w:cs="Times New Roman"/>
+          <w:color w:val="CCCCCC"/>
+          <w:sz w:val="21"/>
+          <w:szCs w:val="21"/>
+        </w:rPr>
+        <w:t>){</w:t>
+      </w:r>
+    </w:p>
+    <w:p>
+      <w:pPr>
+        <w:shd w:val="clear" w:color="auto" w:fill="1F1F1F"/>
+        <w:spacing w:after="0" w:line="285" w:lineRule="atLeast"/>
+        <w:rPr>
+          <w:rFonts w:ascii="Consolas" w:eastAsia="Times New Roman" w:hAnsi="Consolas" w:cs="Times New Roman"/>
+          <w:color w:val="CCCCCC"/>
+          <w:sz w:val="21"/>
+          <w:szCs w:val="21"/>
+        </w:rPr>
+      </w:pPr>
+      <w:r>
+        <w:rPr>
+          <w:rFonts w:ascii="Consolas" w:eastAsia="Times New Roman" w:hAnsi="Consolas" w:cs="Times New Roman"/>
+          <w:color w:val="CCCCCC"/>
+          <w:sz w:val="21"/>
+          <w:szCs w:val="21"/>
+        </w:rPr>
+        <w:t xml:space="preserve">            </w:t>
+      </w:r>
+      <w:r>
+        <w:rPr>
+          <w:rFonts w:ascii="Consolas" w:eastAsia="Times New Roman" w:hAnsi="Consolas" w:cs="Times New Roman"/>
+          <w:color w:val="C586C0"/>
+          <w:sz w:val="21"/>
+          <w:szCs w:val="21"/>
+        </w:rPr>
+        <w:t>return</w:t>
+      </w:r>
+      <w:r>
+        <w:rPr>
+          <w:rFonts w:ascii="Consolas" w:eastAsia="Times New Roman" w:hAnsi="Consolas" w:cs="Times New Roman"/>
+          <w:color w:val="CCCCCC"/>
+          <w:sz w:val="21"/>
+          <w:szCs w:val="21"/>
+        </w:rPr>
+        <w:t xml:space="preserve"> {</w:t>
+      </w:r>
+    </w:p>
+    <w:p>
+      <w:pPr>
+        <w:shd w:val="clear" w:color="auto" w:fill="1F1F1F"/>
+        <w:spacing w:after="0" w:line="285" w:lineRule="atLeast"/>
+        <w:rPr>
+          <w:rFonts w:ascii="Consolas" w:eastAsia="Times New Roman" w:hAnsi="Consolas" w:cs="Times New Roman"/>
+          <w:color w:val="CCCCCC"/>
+          <w:sz w:val="21"/>
+          <w:szCs w:val="21"/>
+        </w:rPr>
+      </w:pPr>
+      <w:r>
+        <w:rPr>
+          <w:rFonts w:ascii="Consolas" w:eastAsia="Times New Roman" w:hAnsi="Consolas" w:cs="Times New Roman"/>
+          <w:color w:val="CCCCCC"/>
+          <w:sz w:val="21"/>
+          <w:szCs w:val="21"/>
+        </w:rPr>
+        <w:t xml:space="preserve">                </w:t>
+      </w:r>
+      <w:r>
+        <w:rPr>
+          <w:rFonts w:ascii="Consolas" w:eastAsia="Times New Roman" w:hAnsi="Consolas" w:cs="Times New Roman"/>
+          <w:color w:val="9CDCFE"/>
+          <w:sz w:val="21"/>
+          <w:szCs w:val="21"/>
+        </w:rPr>
+        <w:t>street</w:t>
+      </w:r>
+      <w:r>
+        <w:rPr>
+          <w:rFonts w:ascii="Consolas" w:eastAsia="Times New Roman" w:hAnsi="Consolas" w:cs="Times New Roman"/>
+          <w:color w:val="CCCCCC"/>
+          <w:sz w:val="21"/>
+          <w:szCs w:val="21"/>
+        </w:rPr>
+        <w:t>,</w:t>
+      </w:r>
+    </w:p>
+    <w:p>
+      <w:pPr>
+        <w:shd w:val="clear" w:color="auto" w:fill="1F1F1F"/>
+        <w:spacing w:after="0" w:line="285" w:lineRule="atLeast"/>
+        <w:rPr>
+          <w:rFonts w:ascii="Consolas" w:eastAsia="Times New Roman" w:hAnsi="Consolas" w:cs="Times New Roman"/>
+          <w:color w:val="CCCCCC"/>
+          <w:sz w:val="21"/>
+          <w:szCs w:val="21"/>
+        </w:rPr>
+      </w:pPr>
+      <w:r>
+        <w:rPr>
+          <w:rFonts w:ascii="Consolas" w:eastAsia="Times New Roman" w:hAnsi="Consolas" w:cs="Times New Roman"/>
+          <w:color w:val="CCCCCC"/>
+          <w:sz w:val="21"/>
+          <w:szCs w:val="21"/>
+        </w:rPr>
+        <w:t xml:space="preserve">                </w:t>
+      </w:r>
+      <w:r>
+        <w:rPr>
+          <w:rFonts w:ascii="Consolas" w:eastAsia="Times New Roman" w:hAnsi="Consolas" w:cs="Times New Roman"/>
+          <w:color w:val="9CDCFE"/>
+          <w:sz w:val="21"/>
+          <w:szCs w:val="21"/>
+        </w:rPr>
+        <w:t>city</w:t>
+      </w:r>
+      <w:r>
+        <w:rPr>
+          <w:rFonts w:ascii="Consolas" w:eastAsia="Times New Roman" w:hAnsi="Consolas" w:cs="Times New Roman"/>
+          <w:color w:val="CCCCCC"/>
+          <w:sz w:val="21"/>
+          <w:szCs w:val="21"/>
+        </w:rPr>
+        <w:t>,</w:t>
+      </w:r>
+    </w:p>
+    <w:p>
+      <w:pPr>
+        <w:shd w:val="clear" w:color="auto" w:fill="1F1F1F"/>
+        <w:spacing w:after="0" w:line="285" w:lineRule="atLeast"/>
+        <w:rPr>
+          <w:rFonts w:ascii="Consolas" w:eastAsia="Times New Roman" w:hAnsi="Consolas" w:cs="Times New Roman"/>
+          <w:color w:val="CCCCCC"/>
+          <w:sz w:val="21"/>
+          <w:szCs w:val="21"/>
+        </w:rPr>
+      </w:pPr>
+      <w:r>
+        <w:rPr>
+          <w:rFonts w:ascii="Consolas" w:eastAsia="Times New Roman" w:hAnsi="Consolas" w:cs="Times New Roman"/>
+          <w:color w:val="CCCCCC"/>
+          <w:sz w:val="21"/>
+          <w:szCs w:val="21"/>
+        </w:rPr>
+        <w:t xml:space="preserve">                </w:t>
+      </w:r>
+      <w:proofErr w:type="spellStart"/>
+      <w:r>
+        <w:rPr>
+          <w:rFonts w:ascii="Consolas" w:eastAsia="Times New Roman" w:hAnsi="Consolas" w:cs="Times New Roman"/>
+          <w:color w:val="9CDCFE"/>
+          <w:sz w:val="21"/>
+          <w:szCs w:val="21"/>
+        </w:rPr>
+        <w:t>zipcode</w:t>
+      </w:r>
+      <w:proofErr w:type="spellEnd"/>
+      <w:r>
+        <w:rPr>
+          <w:rFonts w:ascii="Consolas" w:eastAsia="Times New Roman" w:hAnsi="Consolas" w:cs="Times New Roman"/>
+          <w:color w:val="CCCCCC"/>
+          <w:sz w:val="21"/>
+          <w:szCs w:val="21"/>
+        </w:rPr>
+        <w:t>,</w:t>
+      </w:r>
+    </w:p>
+    <w:p>
+      <w:pPr>
+        <w:shd w:val="clear" w:color="auto" w:fill="1F1F1F"/>
+        <w:spacing w:after="0" w:line="285" w:lineRule="atLeast"/>
+        <w:rPr>
+          <w:rFonts w:ascii="Consolas" w:eastAsia="Times New Roman" w:hAnsi="Consolas" w:cs="Times New Roman"/>
+          <w:color w:val="CCCCCC"/>
+          <w:sz w:val="21"/>
+          <w:szCs w:val="21"/>
+        </w:rPr>
+      </w:pPr>
+      <w:r>
+        <w:rPr>
+          <w:rFonts w:ascii="Consolas" w:eastAsia="Times New Roman" w:hAnsi="Consolas" w:cs="Times New Roman"/>
+          <w:color w:val="CCCCCC"/>
+          <w:sz w:val="21"/>
+          <w:szCs w:val="21"/>
+        </w:rPr>
+        <w:t>            };</w:t>
+      </w:r>
+    </w:p>
+    <w:p>
+      <w:pPr>
+        <w:shd w:val="clear" w:color="auto" w:fill="1F1F1F"/>
+        <w:spacing w:after="0" w:line="285" w:lineRule="atLeast"/>
+        <w:rPr>
+          <w:rFonts w:ascii="Consolas" w:eastAsia="Times New Roman" w:hAnsi="Consolas" w:cs="Times New Roman"/>
+          <w:color w:val="CCCCCC"/>
+          <w:sz w:val="21"/>
+          <w:szCs w:val="21"/>
+        </w:rPr>
+      </w:pPr>
+      <w:r>
+        <w:rPr>
+          <w:rFonts w:ascii="Consolas" w:eastAsia="Times New Roman" w:hAnsi="Consolas" w:cs="Times New Roman"/>
+          <w:color w:val="CCCCCC"/>
+          <w:sz w:val="21"/>
+          <w:szCs w:val="21"/>
+        </w:rPr>
+        <w:t>        }</w:t>
+      </w:r>
+    </w:p>
+    <w:p>
+      <w:pPr>
+        <w:shd w:val="clear" w:color="auto" w:fill="1F1F1F"/>
+        <w:spacing w:after="0" w:line="285" w:lineRule="atLeast"/>
+        <w:rPr>
+          <w:rFonts w:ascii="Consolas" w:eastAsia="Times New Roman" w:hAnsi="Consolas" w:cs="Times New Roman"/>
+          <w:color w:val="CCCCCC"/>
+          <w:sz w:val="21"/>
+          <w:szCs w:val="21"/>
+        </w:rPr>
+      </w:pPr>
+    </w:p>
+    <w:p>
+      <w:pPr>
+        <w:shd w:val="clear" w:color="auto" w:fill="1F1F1F"/>
+        <w:spacing w:after="0" w:line="285" w:lineRule="atLeast"/>
+        <w:rPr>
+          <w:rFonts w:ascii="Consolas" w:eastAsia="Times New Roman" w:hAnsi="Consolas" w:cs="Times New Roman"/>
+          <w:color w:val="CCCCCC"/>
+          <w:sz w:val="21"/>
+          <w:szCs w:val="21"/>
+        </w:rPr>
+      </w:pPr>
+      <w:r>
+        <w:rPr>
+          <w:rFonts w:ascii="Consolas" w:eastAsia="Times New Roman" w:hAnsi="Consolas" w:cs="Times New Roman"/>
+          <w:color w:val="CCCCCC"/>
+          <w:sz w:val="21"/>
+          <w:szCs w:val="21"/>
+        </w:rPr>
+        <w:t xml:space="preserve">    </w:t>
+      </w:r>
+      <w:r>
+        <w:rPr>
+          <w:rFonts w:ascii="Consolas" w:eastAsia="Times New Roman" w:hAnsi="Consolas" w:cs="Times New Roman"/>
+          <w:color w:val="6A9955"/>
+          <w:sz w:val="21"/>
+          <w:szCs w:val="21"/>
+        </w:rPr>
+        <w:t>/</w:t>
+      </w:r>
+      <w:proofErr w:type="gramStart"/>
+      <w:r>
+        <w:rPr>
+          <w:rFonts w:ascii="Consolas" w:eastAsia="Times New Roman" w:hAnsi="Consolas" w:cs="Times New Roman"/>
+          <w:color w:val="6A9955"/>
+          <w:sz w:val="21"/>
+          <w:szCs w:val="21"/>
+        </w:rPr>
+        <w:t>/  constructor</w:t>
+      </w:r>
+      <w:proofErr w:type="gramEnd"/>
+      <w:r>
+        <w:rPr>
+          <w:rFonts w:ascii="Consolas" w:eastAsia="Times New Roman" w:hAnsi="Consolas" w:cs="Times New Roman"/>
+          <w:color w:val="6A9955"/>
+          <w:sz w:val="21"/>
+          <w:szCs w:val="21"/>
+        </w:rPr>
+        <w:t xml:space="preserve"> function</w:t>
+      </w:r>
+    </w:p>
+    <w:p>
+      <w:pPr>
+        <w:shd w:val="clear" w:color="auto" w:fill="1F1F1F"/>
+        <w:spacing w:after="0" w:line="285" w:lineRule="atLeast"/>
+        <w:rPr>
+          <w:rFonts w:ascii="Consolas" w:eastAsia="Times New Roman" w:hAnsi="Consolas" w:cs="Times New Roman"/>
+          <w:color w:val="CCCCCC"/>
+          <w:sz w:val="21"/>
+          <w:szCs w:val="21"/>
+        </w:rPr>
+      </w:pPr>
+    </w:p>
+    <w:p>
+      <w:pPr>
+        <w:shd w:val="clear" w:color="auto" w:fill="1F1F1F"/>
+        <w:spacing w:after="0" w:line="285" w:lineRule="atLeast"/>
+        <w:rPr>
+          <w:rFonts w:ascii="Consolas" w:eastAsia="Times New Roman" w:hAnsi="Consolas" w:cs="Times New Roman"/>
+          <w:color w:val="CCCCCC"/>
+          <w:sz w:val="21"/>
+          <w:szCs w:val="21"/>
+        </w:rPr>
+      </w:pPr>
+      <w:r>
+        <w:rPr>
+          <w:rFonts w:ascii="Consolas" w:eastAsia="Times New Roman" w:hAnsi="Consolas" w:cs="Times New Roman"/>
+          <w:color w:val="CCCCCC"/>
+          <w:sz w:val="21"/>
+          <w:szCs w:val="21"/>
+        </w:rPr>
+        <w:t xml:space="preserve">    </w:t>
+      </w:r>
+      <w:r>
+        <w:rPr>
+          <w:rFonts w:ascii="Consolas" w:eastAsia="Times New Roman" w:hAnsi="Consolas" w:cs="Times New Roman"/>
+          <w:color w:val="569CD6"/>
+          <w:sz w:val="21"/>
+          <w:szCs w:val="21"/>
+        </w:rPr>
+        <w:t>function</w:t>
+      </w:r>
+      <w:r>
+        <w:rPr>
+          <w:rFonts w:ascii="Consolas" w:eastAsia="Times New Roman" w:hAnsi="Consolas" w:cs="Times New Roman"/>
+          <w:color w:val="CCCCCC"/>
+          <w:sz w:val="21"/>
+          <w:szCs w:val="21"/>
+        </w:rPr>
+        <w:t xml:space="preserve"> </w:t>
+      </w:r>
+      <w:r>
+        <w:rPr>
+          <w:rFonts w:ascii="Consolas" w:eastAsia="Times New Roman" w:hAnsi="Consolas" w:cs="Times New Roman"/>
+          <w:color w:val="4EC9B0"/>
+          <w:sz w:val="21"/>
+          <w:szCs w:val="21"/>
+        </w:rPr>
+        <w:t>Address</w:t>
+      </w:r>
+      <w:r>
+        <w:rPr>
+          <w:rFonts w:ascii="Consolas" w:eastAsia="Times New Roman" w:hAnsi="Consolas" w:cs="Times New Roman"/>
+          <w:color w:val="CCCCCC"/>
+          <w:sz w:val="21"/>
+          <w:szCs w:val="21"/>
+        </w:rPr>
+        <w:t xml:space="preserve"> (</w:t>
+      </w:r>
+      <w:proofErr w:type="gramStart"/>
+      <w:r>
+        <w:rPr>
+          <w:rFonts w:ascii="Consolas" w:eastAsia="Times New Roman" w:hAnsi="Consolas" w:cs="Times New Roman"/>
+          <w:color w:val="9CDCFE"/>
+          <w:sz w:val="21"/>
+          <w:szCs w:val="21"/>
+        </w:rPr>
+        <w:t>street</w:t>
+      </w:r>
+      <w:r>
+        <w:rPr>
+          <w:rFonts w:ascii="Consolas" w:eastAsia="Times New Roman" w:hAnsi="Consolas" w:cs="Times New Roman"/>
+          <w:color w:val="CCCCCC"/>
+          <w:sz w:val="21"/>
+          <w:szCs w:val="21"/>
+        </w:rPr>
+        <w:t xml:space="preserve"> ,</w:t>
+      </w:r>
+      <w:proofErr w:type="gramEnd"/>
+      <w:r>
+        <w:rPr>
+          <w:rFonts w:ascii="Consolas" w:eastAsia="Times New Roman" w:hAnsi="Consolas" w:cs="Times New Roman"/>
+          <w:color w:val="CCCCCC"/>
+          <w:sz w:val="21"/>
+          <w:szCs w:val="21"/>
+        </w:rPr>
+        <w:t xml:space="preserve"> </w:t>
+      </w:r>
+      <w:r>
+        <w:rPr>
+          <w:rFonts w:ascii="Consolas" w:eastAsia="Times New Roman" w:hAnsi="Consolas" w:cs="Times New Roman"/>
+          <w:color w:val="9CDCFE"/>
+          <w:sz w:val="21"/>
+          <w:szCs w:val="21"/>
+        </w:rPr>
+        <w:t>city</w:t>
+      </w:r>
+      <w:r>
+        <w:rPr>
+          <w:rFonts w:ascii="Consolas" w:eastAsia="Times New Roman" w:hAnsi="Consolas" w:cs="Times New Roman"/>
+          <w:color w:val="CCCCCC"/>
+          <w:sz w:val="21"/>
+          <w:szCs w:val="21"/>
+        </w:rPr>
+        <w:t xml:space="preserve"> , </w:t>
+      </w:r>
+      <w:proofErr w:type="spellStart"/>
+      <w:r>
+        <w:rPr>
+          <w:rFonts w:ascii="Consolas" w:eastAsia="Times New Roman" w:hAnsi="Consolas" w:cs="Times New Roman"/>
+          <w:color w:val="9CDCFE"/>
+          <w:sz w:val="21"/>
+          <w:szCs w:val="21"/>
+        </w:rPr>
+        <w:t>zipCode</w:t>
+      </w:r>
+      <w:proofErr w:type="spellEnd"/>
+      <w:r>
+        <w:rPr>
+          <w:rFonts w:ascii="Consolas" w:eastAsia="Times New Roman" w:hAnsi="Consolas" w:cs="Times New Roman"/>
+          <w:color w:val="CCCCCC"/>
+          <w:sz w:val="21"/>
+          <w:szCs w:val="21"/>
+        </w:rPr>
+        <w:t>) {</w:t>
+      </w:r>
+    </w:p>
+    <w:p>
+      <w:pPr>
+        <w:shd w:val="clear" w:color="auto" w:fill="1F1F1F"/>
+        <w:spacing w:after="0" w:line="285" w:lineRule="atLeast"/>
+        <w:rPr>
+          <w:rFonts w:ascii="Consolas" w:eastAsia="Times New Roman" w:hAnsi="Consolas" w:cs="Times New Roman"/>
+          <w:color w:val="CCCCCC"/>
+          <w:sz w:val="21"/>
+          <w:szCs w:val="21"/>
+        </w:rPr>
+      </w:pPr>
+      <w:r>
+        <w:rPr>
+          <w:rFonts w:ascii="Consolas" w:eastAsia="Times New Roman" w:hAnsi="Consolas" w:cs="Times New Roman"/>
+          <w:color w:val="CCCCCC"/>
+          <w:sz w:val="21"/>
+          <w:szCs w:val="21"/>
+        </w:rPr>
+        <w:t xml:space="preserve">        </w:t>
+      </w:r>
+      <w:proofErr w:type="spellStart"/>
+      <w:proofErr w:type="gramStart"/>
+      <w:r>
+        <w:rPr>
+          <w:rFonts w:ascii="Consolas" w:eastAsia="Times New Roman" w:hAnsi="Consolas" w:cs="Times New Roman"/>
+          <w:color w:val="569CD6"/>
+          <w:sz w:val="21"/>
+          <w:szCs w:val="21"/>
+        </w:rPr>
+        <w:t>this</w:t>
+      </w:r>
+      <w:r>
+        <w:rPr>
+          <w:rFonts w:ascii="Consolas" w:eastAsia="Times New Roman" w:hAnsi="Consolas" w:cs="Times New Roman"/>
+          <w:color w:val="CCCCCC"/>
+          <w:sz w:val="21"/>
+          <w:szCs w:val="21"/>
+        </w:rPr>
+        <w:t>.</w:t>
+      </w:r>
+      <w:r>
+        <w:rPr>
+          <w:rFonts w:ascii="Consolas" w:eastAsia="Times New Roman" w:hAnsi="Consolas" w:cs="Times New Roman"/>
+          <w:color w:val="9CDCFE"/>
+          <w:sz w:val="21"/>
+          <w:szCs w:val="21"/>
+        </w:rPr>
+        <w:t>street</w:t>
+      </w:r>
+      <w:proofErr w:type="spellEnd"/>
+      <w:proofErr w:type="gramEnd"/>
+      <w:r>
+        <w:rPr>
+          <w:rFonts w:ascii="Consolas" w:eastAsia="Times New Roman" w:hAnsi="Consolas" w:cs="Times New Roman"/>
+          <w:color w:val="CCCCCC"/>
+          <w:sz w:val="21"/>
+          <w:szCs w:val="21"/>
+        </w:rPr>
+        <w:t xml:space="preserve"> </w:t>
+      </w:r>
+      <w:r>
+        <w:rPr>
+          <w:rFonts w:ascii="Consolas" w:eastAsia="Times New Roman" w:hAnsi="Consolas" w:cs="Times New Roman"/>
+          <w:color w:val="D4D4D4"/>
+          <w:sz w:val="21"/>
+          <w:szCs w:val="21"/>
+        </w:rPr>
+        <w:t>=</w:t>
+      </w:r>
+      <w:r>
+        <w:rPr>
+          <w:rFonts w:ascii="Consolas" w:eastAsia="Times New Roman" w:hAnsi="Consolas" w:cs="Times New Roman"/>
+          <w:color w:val="CCCCCC"/>
+          <w:sz w:val="21"/>
+          <w:szCs w:val="21"/>
+        </w:rPr>
+        <w:t xml:space="preserve"> </w:t>
+      </w:r>
+      <w:r>
+        <w:rPr>
+          <w:rFonts w:ascii="Consolas" w:eastAsia="Times New Roman" w:hAnsi="Consolas" w:cs="Times New Roman"/>
+          <w:color w:val="9CDCFE"/>
+          <w:sz w:val="21"/>
+          <w:szCs w:val="21"/>
+        </w:rPr>
+        <w:t>street</w:t>
+      </w:r>
+      <w:r>
+        <w:rPr>
+          <w:rFonts w:ascii="Consolas" w:eastAsia="Times New Roman" w:hAnsi="Consolas" w:cs="Times New Roman"/>
+          <w:color w:val="CCCCCC"/>
+          <w:sz w:val="21"/>
+          <w:szCs w:val="21"/>
+        </w:rPr>
+        <w:t>;</w:t>
+      </w:r>
+    </w:p>
+    <w:p>
+      <w:pPr>
+        <w:shd w:val="clear" w:color="auto" w:fill="1F1F1F"/>
+        <w:spacing w:after="0" w:line="285" w:lineRule="atLeast"/>
+        <w:rPr>
+          <w:rFonts w:ascii="Consolas" w:eastAsia="Times New Roman" w:hAnsi="Consolas" w:cs="Times New Roman"/>
+          <w:color w:val="CCCCCC"/>
+          <w:sz w:val="21"/>
+          <w:szCs w:val="21"/>
+        </w:rPr>
+      </w:pPr>
+      <w:r>
+        <w:rPr>
+          <w:rFonts w:ascii="Consolas" w:eastAsia="Times New Roman" w:hAnsi="Consolas" w:cs="Times New Roman"/>
+          <w:color w:val="CCCCCC"/>
+          <w:sz w:val="21"/>
+          <w:szCs w:val="21"/>
+        </w:rPr>
+        <w:t xml:space="preserve">        </w:t>
+      </w:r>
+      <w:proofErr w:type="spellStart"/>
+      <w:proofErr w:type="gramStart"/>
+      <w:r>
+        <w:rPr>
+          <w:rFonts w:ascii="Consolas" w:eastAsia="Times New Roman" w:hAnsi="Consolas" w:cs="Times New Roman"/>
+          <w:color w:val="569CD6"/>
+          <w:sz w:val="21"/>
+          <w:szCs w:val="21"/>
+        </w:rPr>
+        <w:t>this</w:t>
+      </w:r>
+      <w:r>
+        <w:rPr>
+          <w:rFonts w:ascii="Consolas" w:eastAsia="Times New Roman" w:hAnsi="Consolas" w:cs="Times New Roman"/>
+          <w:color w:val="CCCCCC"/>
+          <w:sz w:val="21"/>
+          <w:szCs w:val="21"/>
+        </w:rPr>
+        <w:t>.</w:t>
+      </w:r>
+      <w:r>
+        <w:rPr>
+          <w:rFonts w:ascii="Consolas" w:eastAsia="Times New Roman" w:hAnsi="Consolas" w:cs="Times New Roman"/>
+          <w:color w:val="9CDCFE"/>
+          <w:sz w:val="21"/>
+          <w:szCs w:val="21"/>
+        </w:rPr>
+        <w:t>city</w:t>
+      </w:r>
+      <w:proofErr w:type="spellEnd"/>
+      <w:proofErr w:type="gramEnd"/>
+      <w:r>
+        <w:rPr>
+          <w:rFonts w:ascii="Consolas" w:eastAsia="Times New Roman" w:hAnsi="Consolas" w:cs="Times New Roman"/>
+          <w:color w:val="CCCCCC"/>
+          <w:sz w:val="21"/>
+          <w:szCs w:val="21"/>
+        </w:rPr>
+        <w:t xml:space="preserve"> </w:t>
+      </w:r>
+      <w:r>
+        <w:rPr>
+          <w:rFonts w:ascii="Consolas" w:eastAsia="Times New Roman" w:hAnsi="Consolas" w:cs="Times New Roman"/>
+          <w:color w:val="D4D4D4"/>
+          <w:sz w:val="21"/>
+          <w:szCs w:val="21"/>
+        </w:rPr>
+        <w:t>=</w:t>
+      </w:r>
+      <w:r>
+        <w:rPr>
+          <w:rFonts w:ascii="Consolas" w:eastAsia="Times New Roman" w:hAnsi="Consolas" w:cs="Times New Roman"/>
+          <w:color w:val="CCCCCC"/>
+          <w:sz w:val="21"/>
+          <w:szCs w:val="21"/>
+        </w:rPr>
+        <w:t xml:space="preserve"> </w:t>
+      </w:r>
+      <w:r>
+        <w:rPr>
+          <w:rFonts w:ascii="Consolas" w:eastAsia="Times New Roman" w:hAnsi="Consolas" w:cs="Times New Roman"/>
+          <w:color w:val="9CDCFE"/>
+          <w:sz w:val="21"/>
+          <w:szCs w:val="21"/>
+        </w:rPr>
+        <w:t>city</w:t>
+      </w:r>
+      <w:r>
+        <w:rPr>
+          <w:rFonts w:ascii="Consolas" w:eastAsia="Times New Roman" w:hAnsi="Consolas" w:cs="Times New Roman"/>
+          <w:color w:val="CCCCCC"/>
+          <w:sz w:val="21"/>
+          <w:szCs w:val="21"/>
+        </w:rPr>
+        <w:t>;</w:t>
+      </w:r>
+    </w:p>
+    <w:p>
+      <w:pPr>
+        <w:shd w:val="clear" w:color="auto" w:fill="1F1F1F"/>
+        <w:spacing w:after="0" w:line="285" w:lineRule="atLeast"/>
+        <w:rPr>
+          <w:rFonts w:ascii="Consolas" w:eastAsia="Times New Roman" w:hAnsi="Consolas" w:cs="Times New Roman"/>
+          <w:color w:val="CCCCCC"/>
+          <w:sz w:val="21"/>
+          <w:szCs w:val="21"/>
+        </w:rPr>
+      </w:pPr>
+      <w:r>
+        <w:rPr>
+          <w:rFonts w:ascii="Consolas" w:eastAsia="Times New Roman" w:hAnsi="Consolas" w:cs="Times New Roman"/>
+          <w:color w:val="CCCCCC"/>
+          <w:sz w:val="21"/>
+          <w:szCs w:val="21"/>
+        </w:rPr>
+        <w:t xml:space="preserve">        </w:t>
+      </w:r>
+      <w:proofErr w:type="spellStart"/>
+      <w:proofErr w:type="gramStart"/>
+      <w:r>
+        <w:rPr>
+          <w:rFonts w:ascii="Consolas" w:eastAsia="Times New Roman" w:hAnsi="Consolas" w:cs="Times New Roman"/>
+          <w:color w:val="569CD6"/>
+          <w:sz w:val="21"/>
+          <w:szCs w:val="21"/>
+        </w:rPr>
+        <w:t>this</w:t>
+      </w:r>
+      <w:r>
+        <w:rPr>
+          <w:rFonts w:ascii="Consolas" w:eastAsia="Times New Roman" w:hAnsi="Consolas" w:cs="Times New Roman"/>
+          <w:color w:val="CCCCCC"/>
+          <w:sz w:val="21"/>
+          <w:szCs w:val="21"/>
+        </w:rPr>
+        <w:t>.</w:t>
+      </w:r>
+      <w:r>
+        <w:rPr>
+          <w:rFonts w:ascii="Consolas" w:eastAsia="Times New Roman" w:hAnsi="Consolas" w:cs="Times New Roman"/>
+          <w:color w:val="9CDCFE"/>
+          <w:sz w:val="21"/>
+          <w:szCs w:val="21"/>
+        </w:rPr>
+        <w:t>zipCode</w:t>
+      </w:r>
+      <w:proofErr w:type="spellEnd"/>
+      <w:proofErr w:type="gramEnd"/>
+      <w:r>
+        <w:rPr>
+          <w:rFonts w:ascii="Consolas" w:eastAsia="Times New Roman" w:hAnsi="Consolas" w:cs="Times New Roman"/>
+          <w:color w:val="CCCCCC"/>
+          <w:sz w:val="21"/>
+          <w:szCs w:val="21"/>
+        </w:rPr>
+        <w:t xml:space="preserve"> </w:t>
+      </w:r>
+      <w:r>
+        <w:rPr>
+          <w:rFonts w:ascii="Consolas" w:eastAsia="Times New Roman" w:hAnsi="Consolas" w:cs="Times New Roman"/>
+          <w:color w:val="D4D4D4"/>
+          <w:sz w:val="21"/>
+          <w:szCs w:val="21"/>
+        </w:rPr>
+        <w:t>=</w:t>
+      </w:r>
+      <w:r>
+        <w:rPr>
+          <w:rFonts w:ascii="Consolas" w:eastAsia="Times New Roman" w:hAnsi="Consolas" w:cs="Times New Roman"/>
+          <w:color w:val="CCCCCC"/>
+          <w:sz w:val="21"/>
+          <w:szCs w:val="21"/>
+        </w:rPr>
+        <w:t xml:space="preserve"> </w:t>
+      </w:r>
+      <w:proofErr w:type="spellStart"/>
+      <w:r>
+        <w:rPr>
+          <w:rFonts w:ascii="Consolas" w:eastAsia="Times New Roman" w:hAnsi="Consolas" w:cs="Times New Roman"/>
+          <w:color w:val="9CDCFE"/>
+          <w:sz w:val="21"/>
+          <w:szCs w:val="21"/>
+        </w:rPr>
+        <w:t>zipCode</w:t>
+      </w:r>
+      <w:proofErr w:type="spellEnd"/>
+      <w:r>
+        <w:rPr>
+          <w:rFonts w:ascii="Consolas" w:eastAsia="Times New Roman" w:hAnsi="Consolas" w:cs="Times New Roman"/>
+          <w:color w:val="CCCCCC"/>
+          <w:sz w:val="21"/>
+          <w:szCs w:val="21"/>
+        </w:rPr>
+        <w:t>;</w:t>
+      </w:r>
+    </w:p>
+    <w:p>
+      <w:pPr>
+        <w:shd w:val="clear" w:color="auto" w:fill="1F1F1F"/>
+        <w:spacing w:after="0" w:line="285" w:lineRule="atLeast"/>
+        <w:rPr>
+          <w:rFonts w:ascii="Consolas" w:eastAsia="Times New Roman" w:hAnsi="Consolas" w:cs="Times New Roman"/>
+          <w:color w:val="CCCCCC"/>
+          <w:sz w:val="21"/>
+          <w:szCs w:val="21"/>
+        </w:rPr>
+      </w:pPr>
+      <w:r>
+        <w:rPr>
+          <w:rFonts w:ascii="Consolas" w:eastAsia="Times New Roman" w:hAnsi="Consolas" w:cs="Times New Roman"/>
+          <w:color w:val="CCCCCC"/>
+          <w:sz w:val="21"/>
+          <w:szCs w:val="21"/>
+        </w:rPr>
+        <w:t>    }</w:t>
+      </w:r>
+    </w:p>
+    <w:p>
+      <w:pPr>
         <w:rPr>
           <w:rFonts w:cstheme="minorHAnsi"/>
         </w:rPr>
       </w:pPr>
+    </w:p>
+    <w:p>
+      <w:pPr>
+        <w:rPr>
+          <w:rFonts w:cstheme="minorHAnsi"/>
+        </w:rPr>
+      </w:pPr>
+    </w:p>
+    <w:p>
+      <w:pPr>
+        <w:pStyle w:val="ListParagraph"/>
+        <w:numPr>
+          <w:ilvl w:val="0"/>
+          <w:numId w:val="4"/>
+        </w:numPr>
+        <w:rPr>
+          <w:rFonts w:cstheme="minorHAnsi"/>
+        </w:rPr>
+      </w:pPr>
+      <w:r>
+        <w:rPr>
+          <w:rFonts w:cstheme="minorHAnsi"/>
+        </w:rPr>
+        <w:t xml:space="preserve">Exercise 3 Object Equality </w:t>
+      </w:r>
       <w:bookmarkStart w:id="0" w:name="_GoBack"/>
       <w:bookmarkEnd w:id="0"/>
     </w:p>
@@ -8221,7 +9548,7 @@
   <w:abstractNum w:abstractNumId="2" w15:restartNumberingAfterBreak="0">
     <w:nsid w:val="6070037D"/>
     <w:multiLevelType w:val="hybridMultilevel"/>
-    <w:tmpl w:val="F8CC7596"/>
+    <w:tmpl w:val="BF20AD34"/>
     <w:lvl w:ilvl="0" w:tplc="04090001">
       <w:start w:val="1"/>
       <w:numFmt w:val="bullet"/>

</xml_diff>